<commit_message>
Deployed d468e48 with MkDocs version: 1.6.1
</commit_message>
<xml_diff>
--- a/druhy_semestr/cislicova_technika/LAB01_Švancar_Votýpka.docx
+++ b/druhy_semestr/cislicova_technika/LAB01_Švancar_Votýpka.docx
@@ -17,7 +17,7 @@
         <mc:AlternateContent>
           <mc:Choice Requires="wpg">
             <w:drawing>
-              <wp:anchor distT="0" distB="0" distL="0" distR="0" simplePos="0" relativeHeight="251623936" behindDoc="0" locked="0" layoutInCell="1" allowOverlap="1" wp14:anchorId="4A27CFC0" wp14:editId="7459D163">
+              <wp:anchor distT="0" distB="0" distL="0" distR="0" simplePos="0" relativeHeight="251638784" behindDoc="0" locked="0" layoutInCell="1" allowOverlap="1" wp14:anchorId="4A27CFC0" wp14:editId="1346262D">
                 <wp:simplePos x="0" y="0"/>
                 <wp:positionH relativeFrom="page">
                   <wp:posOffset>456399</wp:posOffset>
@@ -96,7 +96,7 @@
           </mc:Choice>
           <mc:Fallback>
             <w:pict>
-              <v:group w14:anchorId="4CCCBCA2" id="Group 3" o:spid="_x0000_s1026" style="position:absolute;margin-left:35.95pt;margin-top:36.35pt;width:15.35pt;height:10.5pt;z-index:251623936;mso-wrap-distance-left:0;mso-wrap-distance-right:0;mso-position-horizontal-relative:page;mso-position-vertical-relative:page" coordsize="194945,133350" o:gfxdata="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">
+              <v:group w14:anchorId="24A22673" id="Group 3" o:spid="_x0000_s1026" style="position:absolute;margin-left:35.95pt;margin-top:36.35pt;width:15.35pt;height:10.5pt;z-index:251638784;mso-wrap-distance-left:0;mso-wrap-distance-right:0;mso-position-horizontal-relative:page;mso-position-vertical-relative:page" coordsize="194945,133350" o:gfxdata="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">
                 <v:shapetype id="_x0000_t75" coordsize="21600,21600" o:spt="75" o:preferrelative="t" path="m@4@5l@4@11@9@11@9@5xe" filled="f" stroked="f">
                   <v:stroke joinstyle="miter"/>
                   <v:formulas>
@@ -136,7 +136,7 @@
         <mc:AlternateContent>
           <mc:Choice Requires="wpg">
             <w:drawing>
-              <wp:anchor distT="0" distB="0" distL="0" distR="0" simplePos="0" relativeHeight="251624960" behindDoc="0" locked="0" layoutInCell="1" allowOverlap="1" wp14:anchorId="34C2BE99" wp14:editId="2E16C255">
+              <wp:anchor distT="0" distB="0" distL="0" distR="0" simplePos="0" relativeHeight="251639808" behindDoc="0" locked="0" layoutInCell="1" allowOverlap="1" wp14:anchorId="34C2BE99" wp14:editId="05334406">
                 <wp:simplePos x="0" y="0"/>
                 <wp:positionH relativeFrom="page">
                   <wp:posOffset>702564</wp:posOffset>
@@ -215,7 +215,7 @@
           </mc:Choice>
           <mc:Fallback>
             <w:pict>
-              <v:group w14:anchorId="652108E8" id="Group 6" o:spid="_x0000_s1026" style="position:absolute;margin-left:55.3pt;margin-top:36.35pt;width:15.3pt;height:10.55pt;z-index:251624960;mso-wrap-distance-left:0;mso-wrap-distance-right:0;mso-position-horizontal-relative:page;mso-position-vertical-relative:page" coordsize="194310,133985" o:gfxdata="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">
+              <v:group w14:anchorId="31982B39" id="Group 6" o:spid="_x0000_s1026" style="position:absolute;margin-left:55.3pt;margin-top:36.35pt;width:15.3pt;height:10.55pt;z-index:251639808;mso-wrap-distance-left:0;mso-wrap-distance-right:0;mso-position-horizontal-relative:page;mso-position-vertical-relative:page" coordsize="194310,133985" o:gfxdata="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">
                 <v:shape id="Image 7" o:spid="_x0000_s1027" type="#_x0000_t75" style="position:absolute;width:77105;height:132843;visibility:visible;mso-wrap-style:square" o:gfxdata="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">
                   <v:imagedata r:id="rId14" o:title=""/>
                 </v:shape>
@@ -236,7 +236,7 @@
         <mc:AlternateContent>
           <mc:Choice Requires="wpg">
             <w:drawing>
-              <wp:anchor distT="0" distB="0" distL="0" distR="0" simplePos="0" relativeHeight="251625984" behindDoc="0" locked="0" layoutInCell="1" allowOverlap="1" wp14:anchorId="3A2A0D0C" wp14:editId="7A435AD9">
+              <wp:anchor distT="0" distB="0" distL="0" distR="0" simplePos="0" relativeHeight="251640832" behindDoc="0" locked="0" layoutInCell="1" allowOverlap="1" wp14:anchorId="3A2A0D0C" wp14:editId="1AC54C16">
                 <wp:simplePos x="0" y="0"/>
                 <wp:positionH relativeFrom="page">
                   <wp:posOffset>950790</wp:posOffset>
@@ -336,7 +336,7 @@
           </mc:Choice>
           <mc:Fallback>
             <w:pict>
-              <v:group w14:anchorId="5F6AF2FC" id="Group 9" o:spid="_x0000_s1026" style="position:absolute;margin-left:74.85pt;margin-top:36.35pt;width:24.95pt;height:10.5pt;z-index:251625984;mso-wrap-distance-left:0;mso-wrap-distance-right:0;mso-position-horizontal-relative:page;mso-position-vertical-relative:page" coordsize="316865,133350" o:gfxdata="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">
+              <v:group w14:anchorId="1B83F4FD" id="Group 9" o:spid="_x0000_s1026" style="position:absolute;margin-left:74.85pt;margin-top:36.35pt;width:24.95pt;height:10.5pt;z-index:251640832;mso-wrap-distance-left:0;mso-wrap-distance-right:0;mso-position-horizontal-relative:page;mso-position-vertical-relative:page" coordsize="316865,133350" o:gfxdata="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">
                 <v:shape id="Image 10" o:spid="_x0000_s1027" type="#_x0000_t75" style="position:absolute;width:76284;height:131604;visibility:visible;mso-wrap-style:square" o:gfxdata="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">
                   <v:imagedata r:id="rId19" o:title=""/>
                 </v:shape>
@@ -358,7 +358,7 @@
           <w:sz w:val="20"/>
         </w:rPr>
         <w:drawing>
-          <wp:anchor distT="0" distB="0" distL="0" distR="0" simplePos="0" relativeHeight="251627008" behindDoc="0" locked="0" layoutInCell="1" allowOverlap="1" wp14:anchorId="050140B4" wp14:editId="1C1BF543">
+          <wp:anchor distT="0" distB="0" distL="0" distR="0" simplePos="0" relativeHeight="251641856" behindDoc="0" locked="0" layoutInCell="1" allowOverlap="1" wp14:anchorId="050140B4" wp14:editId="1E049A6C">
             <wp:simplePos x="0" y="0"/>
             <wp:positionH relativeFrom="page">
               <wp:posOffset>1431163</wp:posOffset>
@@ -409,7 +409,7 @@
         <mc:AlternateContent>
           <mc:Choice Requires="wpg">
             <w:drawing>
-              <wp:anchor distT="0" distB="0" distL="0" distR="0" simplePos="0" relativeHeight="251628032" behindDoc="0" locked="0" layoutInCell="1" allowOverlap="1" wp14:anchorId="779CC3D5" wp14:editId="5411C0EF">
+              <wp:anchor distT="0" distB="0" distL="0" distR="0" simplePos="0" relativeHeight="251642880" behindDoc="0" locked="0" layoutInCell="1" allowOverlap="1" wp14:anchorId="779CC3D5" wp14:editId="31A4DE14">
                 <wp:simplePos x="0" y="0"/>
                 <wp:positionH relativeFrom="page">
                   <wp:posOffset>1565580</wp:posOffset>
@@ -488,7 +488,7 @@
           </mc:Choice>
           <mc:Fallback>
             <w:pict>
-              <v:group w14:anchorId="6417B58E" id="Group 14" o:spid="_x0000_s1026" style="position:absolute;margin-left:123.25pt;margin-top:36.25pt;width:15.3pt;height:10.6pt;z-index:251628032;mso-wrap-distance-left:0;mso-wrap-distance-right:0;mso-position-horizontal-relative:page;mso-position-vertical-relative:page" coordsize="194310,134620" o:gfxdata="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">
+              <v:group w14:anchorId="3DF525E2" id="Group 14" o:spid="_x0000_s1026" style="position:absolute;margin-left:123.25pt;margin-top:36.25pt;width:15.3pt;height:10.6pt;z-index:251642880;mso-wrap-distance-left:0;mso-wrap-distance-right:0;mso-position-horizontal-relative:page;mso-position-vertical-relative:page" coordsize="194310,134620" o:gfxdata="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">
                 <v:shape id="Image 15" o:spid="_x0000_s1027" type="#_x0000_t75" style="position:absolute;top:1652;width:76284;height:130778;visibility:visible;mso-wrap-style:square" o:gfxdata="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">
                   <v:imagedata r:id="rId25" o:title=""/>
                 </v:shape>
@@ -507,7 +507,7 @@
           <w:sz w:val="20"/>
         </w:rPr>
         <w:drawing>
-          <wp:anchor distT="0" distB="0" distL="0" distR="0" simplePos="0" relativeHeight="251629056" behindDoc="0" locked="0" layoutInCell="1" allowOverlap="1" wp14:anchorId="482362B8" wp14:editId="108F1B24">
+          <wp:anchor distT="0" distB="0" distL="0" distR="0" simplePos="0" relativeHeight="251643904" behindDoc="0" locked="0" layoutInCell="1" allowOverlap="1" wp14:anchorId="482362B8" wp14:editId="1CE86BA0">
             <wp:simplePos x="0" y="0"/>
             <wp:positionH relativeFrom="page">
               <wp:posOffset>1806389</wp:posOffset>
@@ -558,7 +558,7 @@
         <mc:AlternateContent>
           <mc:Choice Requires="wpg">
             <w:drawing>
-              <wp:anchor distT="0" distB="0" distL="0" distR="0" simplePos="0" relativeHeight="251630080" behindDoc="0" locked="0" layoutInCell="1" allowOverlap="1" wp14:anchorId="5D10F5F0" wp14:editId="6EB7EB6D">
+              <wp:anchor distT="0" distB="0" distL="0" distR="0" simplePos="0" relativeHeight="251644928" behindDoc="0" locked="0" layoutInCell="1" allowOverlap="1" wp14:anchorId="5D10F5F0" wp14:editId="1B75A21C">
                 <wp:simplePos x="0" y="0"/>
                 <wp:positionH relativeFrom="page">
                   <wp:posOffset>1928439</wp:posOffset>
@@ -637,7 +637,7 @@
           </mc:Choice>
           <mc:Fallback>
             <w:pict>
-              <v:group w14:anchorId="71130FF7" id="Group 18" o:spid="_x0000_s1026" style="position:absolute;margin-left:151.85pt;margin-top:36.35pt;width:16.25pt;height:10.5pt;z-index:251630080;mso-wrap-distance-left:0;mso-wrap-distance-right:0;mso-position-horizontal-relative:page;mso-position-vertical-relative:page" coordsize="206375,133350" o:gfxdata="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">
+              <v:group w14:anchorId="187CAEAF" id="Group 18" o:spid="_x0000_s1026" style="position:absolute;margin-left:151.85pt;margin-top:36.35pt;width:16.25pt;height:10.5pt;z-index:251644928;mso-wrap-distance-left:0;mso-wrap-distance-right:0;mso-position-horizontal-relative:page;mso-position-vertical-relative:page" coordsize="206375,133350" o:gfxdata="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">
                 <v:shape id="Image 19" o:spid="_x0000_s1027" type="#_x0000_t75" style="position:absolute;width:78752;height:132843;visibility:visible;mso-wrap-style:square" o:gfxdata="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">
                   <v:imagedata r:id="rId30" o:title=""/>
                 </v:shape>
@@ -658,7 +658,7 @@
         <mc:AlternateContent>
           <mc:Choice Requires="wpg">
             <w:drawing>
-              <wp:anchor distT="0" distB="0" distL="0" distR="0" simplePos="0" relativeHeight="251631104" behindDoc="0" locked="0" layoutInCell="1" allowOverlap="1" wp14:anchorId="20CF9C60" wp14:editId="57AED861">
+              <wp:anchor distT="0" distB="0" distL="0" distR="0" simplePos="0" relativeHeight="251649024" behindDoc="0" locked="0" layoutInCell="1" allowOverlap="1" wp14:anchorId="20CF9C60" wp14:editId="26363D51">
                 <wp:simplePos x="0" y="0"/>
                 <wp:positionH relativeFrom="page">
                   <wp:posOffset>2179550</wp:posOffset>
@@ -737,7 +737,7 @@
           </mc:Choice>
           <mc:Fallback>
             <w:pict>
-              <v:group w14:anchorId="1061B5C4" id="Group 21" o:spid="_x0000_s1026" style="position:absolute;margin-left:171.6pt;margin-top:36.25pt;width:15.5pt;height:10.6pt;z-index:251631104;mso-wrap-distance-left:0;mso-wrap-distance-right:0;mso-position-horizontal-relative:page;mso-position-vertical-relative:page" coordsize="196850,134620" o:gfxdata="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">
+              <v:group w14:anchorId="49AC015E" id="Group 21" o:spid="_x0000_s1026" style="position:absolute;margin-left:171.6pt;margin-top:36.25pt;width:15.5pt;height:10.6pt;z-index:251649024;mso-wrap-distance-left:0;mso-wrap-distance-right:0;mso-position-horizontal-relative:page;mso-position-vertical-relative:page" coordsize="196850,134620" o:gfxdata="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">
                 <v:shape id="Image 22" o:spid="_x0000_s1027" type="#_x0000_t75" style="position:absolute;top:1652;width:78344;height:132017;visibility:visible;mso-wrap-style:square" o:gfxdata="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">
                   <v:imagedata r:id="rId34" o:title=""/>
                 </v:shape>
@@ -756,7 +756,7 @@
           <w:sz w:val="20"/>
         </w:rPr>
         <w:drawing>
-          <wp:anchor distT="0" distB="0" distL="0" distR="0" simplePos="0" relativeHeight="251632128" behindDoc="0" locked="0" layoutInCell="1" allowOverlap="1" wp14:anchorId="69AFE258" wp14:editId="1B8B3365">
+          <wp:anchor distT="0" distB="0" distL="0" distR="0" simplePos="0" relativeHeight="251651072" behindDoc="0" locked="0" layoutInCell="1" allowOverlap="1" wp14:anchorId="69AFE258" wp14:editId="2366ADFF">
             <wp:simplePos x="0" y="0"/>
             <wp:positionH relativeFrom="page">
               <wp:posOffset>2421179</wp:posOffset>
@@ -805,7 +805,7 @@
           <w:sz w:val="20"/>
         </w:rPr>
         <w:drawing>
-          <wp:anchor distT="0" distB="0" distL="0" distR="0" simplePos="0" relativeHeight="251633152" behindDoc="0" locked="0" layoutInCell="1" allowOverlap="1" wp14:anchorId="463F72F9" wp14:editId="0B2A86AA">
+          <wp:anchor distT="0" distB="0" distL="0" distR="0" simplePos="0" relativeHeight="251652096" behindDoc="0" locked="0" layoutInCell="1" allowOverlap="1" wp14:anchorId="463F72F9" wp14:editId="015D1AA7">
             <wp:simplePos x="0" y="0"/>
             <wp:positionH relativeFrom="page">
               <wp:posOffset>2546116</wp:posOffset>
@@ -856,7 +856,7 @@
         <mc:AlternateContent>
           <mc:Choice Requires="wpg">
             <w:drawing>
-              <wp:anchor distT="0" distB="0" distL="0" distR="0" simplePos="0" relativeHeight="251634176" behindDoc="0" locked="0" layoutInCell="1" allowOverlap="1" wp14:anchorId="797CD0D1" wp14:editId="4463D072">
+              <wp:anchor distT="0" distB="0" distL="0" distR="0" simplePos="0" relativeHeight="251653120" behindDoc="0" locked="0" layoutInCell="1" allowOverlap="1" wp14:anchorId="797CD0D1" wp14:editId="7A523702">
                 <wp:simplePos x="0" y="0"/>
                 <wp:positionH relativeFrom="page">
                   <wp:posOffset>2675176</wp:posOffset>
@@ -935,7 +935,7 @@
           </mc:Choice>
           <mc:Fallback>
             <w:pict>
-              <v:group w14:anchorId="1935EC38" id="Group 26" o:spid="_x0000_s1026" style="position:absolute;margin-left:210.65pt;margin-top:36.35pt;width:15.2pt;height:10.5pt;z-index:251634176;mso-wrap-distance-left:0;mso-wrap-distance-right:0;mso-position-horizontal-relative:page;mso-position-vertical-relative:page" coordsize="193040,133350" o:gfxdata="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">
+              <v:group w14:anchorId="702B1687" id="Group 26" o:spid="_x0000_s1026" style="position:absolute;margin-left:210.65pt;margin-top:36.35pt;width:15.2pt;height:10.5pt;z-index:251653120;mso-wrap-distance-left:0;mso-wrap-distance-right:0;mso-position-horizontal-relative:page;mso-position-vertical-relative:page" coordsize="193040,133350" o:gfxdata="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">
                 <v:shape id="Image 27" o:spid="_x0000_s1027" type="#_x0000_t75" style="position:absolute;width:77523;height:132843;visibility:visible;mso-wrap-style:square" o:gfxdata="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">
                   <v:imagedata r:id="rId40" o:title=""/>
                 </v:shape>
@@ -956,7 +956,7 @@
         <mc:AlternateContent>
           <mc:Choice Requires="wpg">
             <w:drawing>
-              <wp:anchor distT="0" distB="0" distL="0" distR="0" simplePos="0" relativeHeight="251635200" behindDoc="0" locked="0" layoutInCell="1" allowOverlap="1" wp14:anchorId="44407C42" wp14:editId="78EBB774">
+              <wp:anchor distT="0" distB="0" distL="0" distR="0" simplePos="0" relativeHeight="251654144" behindDoc="0" locked="0" layoutInCell="1" allowOverlap="1" wp14:anchorId="44407C42" wp14:editId="40D9E448">
                 <wp:simplePos x="0" y="0"/>
                 <wp:positionH relativeFrom="page">
                   <wp:posOffset>2915984</wp:posOffset>
@@ -1096,7 +1096,7 @@
           </mc:Choice>
           <mc:Fallback>
             <w:pict>
-              <v:group w14:anchorId="374DC939" id="Group 29" o:spid="_x0000_s1026" style="position:absolute;margin-left:229.6pt;margin-top:44.2pt;width:6.05pt;height:18.3pt;z-index:251635200;mso-wrap-distance-left:0;mso-wrap-distance-right:0;mso-position-horizontal-relative:page;mso-position-vertical-relative:page" coordsize="76835,232410" o:gfxdata="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">
+              <v:group w14:anchorId="7FBCAE4F" id="Group 29" o:spid="_x0000_s1026" style="position:absolute;margin-left:229.6pt;margin-top:44.2pt;width:6.05pt;height:18.3pt;z-index:251654144;mso-wrap-distance-left:0;mso-wrap-distance-right:0;mso-position-horizontal-relative:page;mso-position-vertical-relative:page" coordsize="76835,232410" o:gfxdata="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">
                 <v:shape id="Graphic 30" o:spid="_x0000_s1027" style="position:absolute;left:17316;width:32384;height:56515;visibility:visible;mso-wrap-style:square;v-text-anchor:top" coordsize="32384,56515" o:gfxdata="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" path="m28036,l18142,,14018,4126r,8252l13225,19751r-2145,7374l7852,33829,4123,38778,825,42082,,44556r,7426l3711,56108r7834,l13605,54869,32160,12378r,-8252l28036,xe" fillcolor="#ea7603" stroked="f">
                   <v:path arrowok="t"/>
                 </v:shape>
@@ -1115,7 +1115,7 @@
           <w:sz w:val="20"/>
         </w:rPr>
         <w:drawing>
-          <wp:anchor distT="0" distB="0" distL="0" distR="0" simplePos="0" relativeHeight="251636224" behindDoc="0" locked="0" layoutInCell="1" allowOverlap="1" wp14:anchorId="05E9E849" wp14:editId="7980F7D5">
+          <wp:anchor distT="0" distB="0" distL="0" distR="0" simplePos="0" relativeHeight="251655168" behindDoc="0" locked="0" layoutInCell="1" allowOverlap="1" wp14:anchorId="05E9E849" wp14:editId="021781F7">
             <wp:simplePos x="0" y="0"/>
             <wp:positionH relativeFrom="page">
               <wp:posOffset>450215</wp:posOffset>
@@ -1164,7 +1164,7 @@
           <w:sz w:val="20"/>
         </w:rPr>
         <w:drawing>
-          <wp:anchor distT="0" distB="0" distL="0" distR="0" simplePos="0" relativeHeight="251637248" behindDoc="0" locked="0" layoutInCell="1" allowOverlap="1" wp14:anchorId="63B092E0" wp14:editId="07FF75D1">
+          <wp:anchor distT="0" distB="0" distL="0" distR="0" simplePos="0" relativeHeight="251656192" behindDoc="0" locked="0" layoutInCell="1" allowOverlap="1" wp14:anchorId="63B092E0" wp14:editId="25647949">
             <wp:simplePos x="0" y="0"/>
             <wp:positionH relativeFrom="page">
               <wp:posOffset>571852</wp:posOffset>
@@ -1215,7 +1215,7 @@
         <mc:AlternateContent>
           <mc:Choice Requires="wpg">
             <w:drawing>
-              <wp:anchor distT="0" distB="0" distL="0" distR="0" simplePos="0" relativeHeight="251638272" behindDoc="0" locked="0" layoutInCell="1" allowOverlap="1" wp14:anchorId="6E578F9D" wp14:editId="302D7F2F">
+              <wp:anchor distT="0" distB="0" distL="0" distR="0" simplePos="0" relativeHeight="251658240" behindDoc="0" locked="0" layoutInCell="1" allowOverlap="1" wp14:anchorId="6E578F9D" wp14:editId="1AAF0A8D">
                 <wp:simplePos x="0" y="0"/>
                 <wp:positionH relativeFrom="page">
                   <wp:posOffset>702977</wp:posOffset>
@@ -1294,7 +1294,7 @@
           </mc:Choice>
           <mc:Fallback>
             <w:pict>
-              <v:group w14:anchorId="093004DD" id="Group 34" o:spid="_x0000_s1026" style="position:absolute;margin-left:55.35pt;margin-top:51.85pt;width:15.25pt;height:10.6pt;z-index:251638272;mso-wrap-distance-left:0;mso-wrap-distance-right:0;mso-position-horizontal-relative:page;mso-position-vertical-relative:page" coordsize="193675,134620" o:gfxdata="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">
+              <v:group w14:anchorId="348365F5" id="Group 34" o:spid="_x0000_s1026" style="position:absolute;margin-left:55.35pt;margin-top:51.85pt;width:15.25pt;height:10.6pt;z-index:251658240;mso-wrap-distance-left:0;mso-wrap-distance-right:0;mso-position-horizontal-relative:page;mso-position-vertical-relative:page" coordsize="193675,134620" o:gfxdata="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">
                 <v:shape id="Image 35" o:spid="_x0000_s1027" type="#_x0000_t75" style="position:absolute;top:1647;width:76280;height:132022;visibility:visible;mso-wrap-style:square" o:gfxdata="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">
                   <v:imagedata r:id="rId48" o:title=""/>
                 </v:shape>
@@ -1315,7 +1315,7 @@
         <mc:AlternateContent>
           <mc:Choice Requires="wpg">
             <w:drawing>
-              <wp:anchor distT="0" distB="0" distL="0" distR="0" simplePos="0" relativeHeight="251639296" behindDoc="0" locked="0" layoutInCell="1" allowOverlap="1" wp14:anchorId="5C74FF5F" wp14:editId="0F75BC6D">
+              <wp:anchor distT="0" distB="0" distL="0" distR="0" simplePos="0" relativeHeight="251659264" behindDoc="0" locked="0" layoutInCell="1" allowOverlap="1" wp14:anchorId="5C74FF5F" wp14:editId="48348D8D">
                 <wp:simplePos x="0" y="0"/>
                 <wp:positionH relativeFrom="page">
                   <wp:posOffset>946666</wp:posOffset>
@@ -1791,7 +1791,7 @@
           </mc:Choice>
           <mc:Fallback>
             <w:pict>
-              <v:group w14:anchorId="4993FB60" id="Group 37" o:spid="_x0000_s1026" style="position:absolute;margin-left:74.55pt;margin-top:51.9pt;width:55.25pt;height:29.8pt;z-index:251639296;mso-wrap-distance-left:0;mso-wrap-distance-right:0;mso-position-horizontal-relative:page;mso-position-vertical-relative:page" coordsize="7016,3784" o:gfxdata="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">
+              <v:group w14:anchorId="38C1E627" id="Group 37" o:spid="_x0000_s1026" style="position:absolute;margin-left:74.55pt;margin-top:51.9pt;width:55.25pt;height:29.8pt;z-index:251659264;mso-wrap-distance-left:0;mso-wrap-distance-right:0;mso-position-horizontal-relative:page;mso-position-vertical-relative:page" coordsize="7016,3784" o:gfxdata="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">
                 <v:shape id="Image 38" o:spid="_x0000_s1027" type="#_x0000_t75" style="position:absolute;top:8;width:783;height:1320;visibility:visible;mso-wrap-style:square" o:gfxdata="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">
                   <v:imagedata r:id="rId56" o:title=""/>
                 </v:shape>
@@ -1827,7 +1827,7 @@
         <mc:AlternateContent>
           <mc:Choice Requires="wpg">
             <w:drawing>
-              <wp:anchor distT="0" distB="0" distL="0" distR="0" simplePos="0" relativeHeight="251640320" behindDoc="0" locked="0" layoutInCell="1" allowOverlap="1" wp14:anchorId="32CA5E11" wp14:editId="18877C0F">
+              <wp:anchor distT="0" distB="0" distL="0" distR="0" simplePos="0" relativeHeight="251660288" behindDoc="0" locked="0" layoutInCell="1" allowOverlap="1" wp14:anchorId="32CA5E11" wp14:editId="23273B42">
                 <wp:simplePos x="0" y="0"/>
                 <wp:positionH relativeFrom="page">
                   <wp:posOffset>1565580</wp:posOffset>
@@ -1906,7 +1906,7 @@
           </mc:Choice>
           <mc:Fallback>
             <w:pict>
-              <v:group w14:anchorId="55494E1F" id="Group 45" o:spid="_x0000_s1026" style="position:absolute;margin-left:123.25pt;margin-top:51.9pt;width:15.2pt;height:10.5pt;z-index:251640320;mso-wrap-distance-left:0;mso-wrap-distance-right:0;mso-position-horizontal-relative:page;mso-position-vertical-relative:page" coordsize="193040,133350" o:gfxdata="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">
+              <v:group w14:anchorId="407AAEC2" id="Group 45" o:spid="_x0000_s1026" style="position:absolute;margin-left:123.25pt;margin-top:51.9pt;width:15.2pt;height:10.5pt;z-index:251660288;mso-wrap-distance-left:0;mso-wrap-distance-right:0;mso-position-horizontal-relative:page;mso-position-vertical-relative:page" coordsize="193040,133350" o:gfxdata="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">
                 <v:shape id="Image 46" o:spid="_x0000_s1027" type="#_x0000_t75" style="position:absolute;width:77110;height:132848;visibility:visible;mso-wrap-style:square" o:gfxdata="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">
                   <v:imagedata r:id="rId64" o:title=""/>
                 </v:shape>
@@ -1925,7 +1925,7 @@
           <w:sz w:val="20"/>
         </w:rPr>
         <w:drawing>
-          <wp:anchor distT="0" distB="0" distL="0" distR="0" simplePos="0" relativeHeight="251641344" behindDoc="0" locked="0" layoutInCell="1" allowOverlap="1" wp14:anchorId="20AF02AC" wp14:editId="7506554D">
+          <wp:anchor distT="0" distB="0" distL="0" distR="0" simplePos="0" relativeHeight="251661312" behindDoc="0" locked="0" layoutInCell="1" allowOverlap="1" wp14:anchorId="20AF02AC" wp14:editId="3953E3F8">
             <wp:simplePos x="0" y="0"/>
             <wp:positionH relativeFrom="page">
               <wp:posOffset>1928439</wp:posOffset>
@@ -1974,7 +1974,7 @@
           <w:sz w:val="20"/>
         </w:rPr>
         <w:drawing>
-          <wp:anchor distT="0" distB="0" distL="0" distR="0" simplePos="0" relativeHeight="251642368" behindDoc="0" locked="0" layoutInCell="1" allowOverlap="1" wp14:anchorId="0F035C7E" wp14:editId="0F000872">
+          <wp:anchor distT="0" distB="0" distL="0" distR="0" simplePos="0" relativeHeight="251664384" behindDoc="0" locked="0" layoutInCell="1" allowOverlap="1" wp14:anchorId="0F035C7E" wp14:editId="1F990330">
             <wp:simplePos x="0" y="0"/>
             <wp:positionH relativeFrom="page">
               <wp:posOffset>2170890</wp:posOffset>
@@ -2025,7 +2025,7 @@
         <mc:AlternateContent>
           <mc:Choice Requires="wpg">
             <w:drawing>
-              <wp:anchor distT="0" distB="0" distL="0" distR="0" simplePos="0" relativeHeight="251643392" behindDoc="0" locked="0" layoutInCell="1" allowOverlap="1" wp14:anchorId="0F50B983" wp14:editId="26E97DA1">
+              <wp:anchor distT="0" distB="0" distL="0" distR="0" simplePos="0" relativeHeight="251665408" behindDoc="0" locked="0" layoutInCell="1" allowOverlap="1" wp14:anchorId="0F50B983" wp14:editId="4C1BFED6">
                 <wp:simplePos x="0" y="0"/>
                 <wp:positionH relativeFrom="page">
                   <wp:posOffset>2305725</wp:posOffset>
@@ -2104,7 +2104,7 @@
           </mc:Choice>
           <mc:Fallback>
             <w:pict>
-              <v:group w14:anchorId="2FE10FCF" id="Group 50" o:spid="_x0000_s1026" style="position:absolute;margin-left:181.55pt;margin-top:52pt;width:15.45pt;height:10.3pt;z-index:251643392;mso-wrap-distance-left:0;mso-wrap-distance-right:0;mso-position-horizontal-relative:page;mso-position-vertical-relative:page" coordsize="196215,130810" o:gfxdata="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">
+              <v:group w14:anchorId="3978DA8D" id="Group 50" o:spid="_x0000_s1026" style="position:absolute;margin-left:181.55pt;margin-top:52pt;width:15.45pt;height:10.3pt;z-index:251665408;mso-wrap-distance-left:0;mso-wrap-distance-right:0;mso-position-horizontal-relative:page;mso-position-vertical-relative:page" coordsize="196215,130810" o:gfxdata="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">
                 <v:shape id="Image 51" o:spid="_x0000_s1027" type="#_x0000_t75" style="position:absolute;width:75871;height:130783;visibility:visible;mso-wrap-style:square" o:gfxdata="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">
                   <v:imagedata r:id="rId70" o:title=""/>
                 </v:shape>
@@ -2123,7 +2123,7 @@
           <w:sz w:val="20"/>
         </w:rPr>
         <w:drawing>
-          <wp:anchor distT="0" distB="0" distL="0" distR="0" simplePos="0" relativeHeight="251644416" behindDoc="0" locked="0" layoutInCell="1" allowOverlap="1" wp14:anchorId="66855550" wp14:editId="2426D760">
+          <wp:anchor distT="0" distB="0" distL="0" distR="0" simplePos="0" relativeHeight="251666432" behindDoc="0" locked="0" layoutInCell="1" allowOverlap="1" wp14:anchorId="66855550" wp14:editId="690C2CA2">
             <wp:simplePos x="0" y="0"/>
             <wp:positionH relativeFrom="page">
               <wp:posOffset>2669405</wp:posOffset>
@@ -2172,7 +2172,7 @@
           <w:sz w:val="20"/>
         </w:rPr>
         <w:drawing>
-          <wp:anchor distT="0" distB="0" distL="0" distR="0" simplePos="0" relativeHeight="251645440" behindDoc="0" locked="0" layoutInCell="1" allowOverlap="1" wp14:anchorId="01213447" wp14:editId="71DF3652">
+          <wp:anchor distT="0" distB="0" distL="0" distR="0" simplePos="0" relativeHeight="251667456" behindDoc="0" locked="0" layoutInCell="1" allowOverlap="1" wp14:anchorId="01213447" wp14:editId="2C41587A">
             <wp:simplePos x="0" y="0"/>
             <wp:positionH relativeFrom="page">
               <wp:posOffset>2546116</wp:posOffset>
@@ -2221,7 +2221,7 @@
           <w:sz w:val="20"/>
         </w:rPr>
         <w:drawing>
-          <wp:anchor distT="0" distB="0" distL="0" distR="0" simplePos="0" relativeHeight="251646464" behindDoc="0" locked="0" layoutInCell="1" allowOverlap="1" wp14:anchorId="1B33E047" wp14:editId="302FC5CE">
+          <wp:anchor distT="0" distB="0" distL="0" distR="0" simplePos="0" relativeHeight="251669504" behindDoc="0" locked="0" layoutInCell="1" allowOverlap="1" wp14:anchorId="1B33E047" wp14:editId="61EC1044">
             <wp:simplePos x="0" y="0"/>
             <wp:positionH relativeFrom="page">
               <wp:posOffset>2795167</wp:posOffset>
@@ -2272,7 +2272,7 @@
         <mc:AlternateContent>
           <mc:Choice Requires="wpg">
             <w:drawing>
-              <wp:anchor distT="0" distB="0" distL="0" distR="0" simplePos="0" relativeHeight="251647488" behindDoc="0" locked="0" layoutInCell="1" allowOverlap="1" wp14:anchorId="33C44AA6" wp14:editId="0C70A1D7">
+              <wp:anchor distT="0" distB="0" distL="0" distR="0" simplePos="0" relativeHeight="251671552" behindDoc="0" locked="0" layoutInCell="1" allowOverlap="1" wp14:anchorId="33C44AA6" wp14:editId="6FF8081E">
                 <wp:simplePos x="0" y="0"/>
                 <wp:positionH relativeFrom="page">
                   <wp:posOffset>3042567</wp:posOffset>
@@ -2351,7 +2351,7 @@
           </mc:Choice>
           <mc:Fallback>
             <w:pict>
-              <v:group w14:anchorId="2BE4822A" id="Group 56" o:spid="_x0000_s1026" style="position:absolute;margin-left:239.55pt;margin-top:51.85pt;width:15.5pt;height:10.6pt;z-index:251647488;mso-wrap-distance-left:0;mso-wrap-distance-right:0;mso-position-horizontal-relative:page;mso-position-vertical-relative:page" coordsize="196850,134620" o:gfxdata="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">
+              <v:group w14:anchorId="30586A8B" id="Group 56" o:spid="_x0000_s1026" style="position:absolute;margin-left:239.55pt;margin-top:51.85pt;width:15.5pt;height:10.6pt;z-index:251671552;mso-wrap-distance-left:0;mso-wrap-distance-right:0;mso-position-horizontal-relative:page;mso-position-vertical-relative:page" coordsize="196850,134620" o:gfxdata="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">
                 <v:shape id="Image 57" o:spid="_x0000_s1027" type="#_x0000_t75" style="position:absolute;top:1647;width:78344;height:132022;visibility:visible;mso-wrap-style:square" o:gfxdata="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">
                   <v:imagedata r:id="rId77" o:title=""/>
                 </v:shape>
@@ -2370,7 +2370,7 @@
           <w:sz w:val="20"/>
         </w:rPr>
         <w:drawing>
-          <wp:anchor distT="0" distB="0" distL="0" distR="0" simplePos="0" relativeHeight="251648512" behindDoc="0" locked="0" layoutInCell="1" allowOverlap="1" wp14:anchorId="57FD7F49" wp14:editId="3308E69E">
+          <wp:anchor distT="0" distB="0" distL="0" distR="0" simplePos="0" relativeHeight="251672576" behindDoc="0" locked="0" layoutInCell="1" allowOverlap="1" wp14:anchorId="57FD7F49" wp14:editId="195C659B">
             <wp:simplePos x="0" y="0"/>
             <wp:positionH relativeFrom="page">
               <wp:posOffset>3285022</wp:posOffset>
@@ -2419,7 +2419,7 @@
           <w:sz w:val="20"/>
         </w:rPr>
         <w:drawing>
-          <wp:anchor distT="0" distB="0" distL="0" distR="0" simplePos="0" relativeHeight="251649536" behindDoc="0" locked="0" layoutInCell="1" allowOverlap="1" wp14:anchorId="7783FFBB" wp14:editId="1DF69BF3">
+          <wp:anchor distT="0" distB="0" distL="0" distR="0" simplePos="0" relativeHeight="251673600" behindDoc="0" locked="0" layoutInCell="1" allowOverlap="1" wp14:anchorId="7783FFBB" wp14:editId="08B2A4C8">
             <wp:simplePos x="0" y="0"/>
             <wp:positionH relativeFrom="page">
               <wp:posOffset>3532834</wp:posOffset>
@@ -2468,7 +2468,7 @@
           <w:sz w:val="20"/>
         </w:rPr>
         <w:drawing>
-          <wp:anchor distT="0" distB="0" distL="0" distR="0" simplePos="0" relativeHeight="251650560" behindDoc="0" locked="0" layoutInCell="1" allowOverlap="1" wp14:anchorId="18C98C3A" wp14:editId="07154379">
+          <wp:anchor distT="0" distB="0" distL="0" distR="0" simplePos="0" relativeHeight="251674624" behindDoc="0" locked="0" layoutInCell="1" allowOverlap="1" wp14:anchorId="18C98C3A" wp14:editId="48684C58">
             <wp:simplePos x="0" y="0"/>
             <wp:positionH relativeFrom="page">
               <wp:posOffset>3410371</wp:posOffset>
@@ -2517,7 +2517,7 @@
           <w:sz w:val="20"/>
         </w:rPr>
         <w:drawing>
-          <wp:anchor distT="0" distB="0" distL="0" distR="0" simplePos="0" relativeHeight="251651584" behindDoc="0" locked="0" layoutInCell="1" allowOverlap="1" wp14:anchorId="55CA277D" wp14:editId="4759B888">
+          <wp:anchor distT="0" distB="0" distL="0" distR="0" simplePos="0" relativeHeight="251675648" behindDoc="0" locked="0" layoutInCell="1" allowOverlap="1" wp14:anchorId="55CA277D" wp14:editId="77115DD0">
             <wp:simplePos x="0" y="0"/>
             <wp:positionH relativeFrom="page">
               <wp:posOffset>3656124</wp:posOffset>
@@ -2566,7 +2566,7 @@
           <w:sz w:val="20"/>
         </w:rPr>
         <w:drawing>
-          <wp:anchor distT="0" distB="0" distL="0" distR="0" simplePos="0" relativeHeight="251652608" behindDoc="0" locked="0" layoutInCell="1" allowOverlap="1" wp14:anchorId="5809163E" wp14:editId="6FA72462">
+          <wp:anchor distT="0" distB="0" distL="0" distR="0" simplePos="0" relativeHeight="251676672" behindDoc="0" locked="0" layoutInCell="1" allowOverlap="1" wp14:anchorId="5809163E" wp14:editId="7048F73C">
             <wp:simplePos x="0" y="0"/>
             <wp:positionH relativeFrom="page">
               <wp:posOffset>820078</wp:posOffset>
@@ -2615,7 +2615,7 @@
           <w:sz w:val="20"/>
         </w:rPr>
         <w:drawing>
-          <wp:anchor distT="0" distB="0" distL="0" distR="0" simplePos="0" relativeHeight="251653632" behindDoc="0" locked="0" layoutInCell="1" allowOverlap="1" wp14:anchorId="7A2BB7F6" wp14:editId="7A3D5C03">
+          <wp:anchor distT="0" distB="0" distL="0" distR="0" simplePos="0" relativeHeight="251677696" behindDoc="0" locked="0" layoutInCell="1" allowOverlap="1" wp14:anchorId="7A2BB7F6" wp14:editId="3A41B09C">
             <wp:simplePos x="0" y="0"/>
             <wp:positionH relativeFrom="page">
               <wp:posOffset>943367</wp:posOffset>
@@ -2779,7 +2779,7 @@
           </mc:Choice>
           <mc:Fallback>
             <w:pict>
-              <v:group w14:anchorId="7DF59C88" id="Group 65" o:spid="_x0000_s1026" style="width:25.45pt;height:10.6pt;mso-position-horizontal-relative:char;mso-position-vertical-relative:line" coordsize="323215,134620" o:gfxdata="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">
+              <v:group w14:anchorId="10F40DB0" id="Group 65" o:spid="_x0000_s1026" style="width:25.45pt;height:10.6pt;mso-position-horizontal-relative:char;mso-position-vertical-relative:line" coordsize="323215,134620" o:gfxdata="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">
                 <v:shape id="Image 66" o:spid="_x0000_s1027" type="#_x0000_t75" style="position:absolute;width:76280;height:134496;visibility:visible;mso-wrap-style:square" o:gfxdata="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">
                   <v:imagedata r:id="rId87" o:title=""/>
                 </v:shape>
@@ -2834,7 +2834,7 @@
           <w:noProof/>
         </w:rPr>
         <w:drawing>
-          <wp:anchor distT="0" distB="0" distL="0" distR="0" simplePos="0" relativeHeight="251621888" behindDoc="0" locked="0" layoutInCell="1" allowOverlap="1" wp14:anchorId="04E7B98B" wp14:editId="48C5C8F6">
+          <wp:anchor distT="0" distB="0" distL="0" distR="0" simplePos="0" relativeHeight="251637760" behindDoc="0" locked="0" layoutInCell="1" allowOverlap="1" wp14:anchorId="04E7B98B" wp14:editId="5578B860">
             <wp:simplePos x="0" y="0"/>
             <wp:positionH relativeFrom="page">
               <wp:posOffset>6188692</wp:posOffset>
@@ -3044,79 +3044,59 @@
     </w:p>
     <w:p>
       <w:pPr>
-        <w:pStyle w:val="Zkladntext"/>
-        <w:rPr>
-          <w:sz w:val="32"/>
-        </w:rPr>
-      </w:pPr>
+        <w:pStyle w:val="Nadpis1"/>
+        <w:keepNext/>
+        <w:pageBreakBefore/>
+        <w:spacing w:after="160"/>
+        <w:ind w:left="709"/>
+        <w:rPr>
+          <w:color w:val="EA7603"/>
+          <w:spacing w:val="-4"/>
+        </w:rPr>
+      </w:pPr>
+      <w:bookmarkStart w:id="0" w:name="Úvod"/>
+      <w:bookmarkEnd w:id="0"/>
+      <w:r>
+        <w:rPr>
+          <w:color w:val="EA7603"/>
+          <w:spacing w:val="-4"/>
+        </w:rPr>
+        <w:lastRenderedPageBreak/>
+        <w:t>Úvod</w:t>
+      </w:r>
     </w:p>
     <w:p>
       <w:pPr>
-        <w:pStyle w:val="Zkladntext"/>
-        <w:spacing w:before="190"/>
-        <w:rPr>
-          <w:sz w:val="32"/>
-        </w:rPr>
-      </w:pPr>
+        <w:spacing w:after="160"/>
+        <w:ind w:left="707"/>
+      </w:pPr>
+      <w:r>
+        <w:t>Cílem tohoto laboratorního cvičení je seznámení se základními vlastnostmi číslicových obvodů rodiny TTL. Měření je zaměřeno na stanovení reálných napěťových úrovní logické nuly a jedničky, ověření pravdivostních tabulek hradel NOT a NAND a analýzu přechodových i časových charakteristik. V závěrečné části je zkoumáno zpoždění signálu na hradle pomocí kruhového oscilátoru.</w:t>
+      </w:r>
     </w:p>
     <w:p>
       <w:pPr>
         <w:pStyle w:val="Nadpis1"/>
+        <w:spacing w:before="1" w:after="160"/>
         <w:rPr>
           <w:color w:val="EA7603"/>
           <w:spacing w:val="-4"/>
         </w:rPr>
       </w:pPr>
-      <w:bookmarkStart w:id="0" w:name="Úvod"/>
-      <w:bookmarkEnd w:id="0"/>
+      <w:r>
+        <w:rPr>
+          <w:color w:val="EA7603"/>
+        </w:rPr>
+        <w:t>Praktická</w:t>
+      </w:r>
       <w:r>
         <w:rPr>
           <w:color w:val="EA7603"/>
           <w:spacing w:val="-4"/>
         </w:rPr>
-        <w:t>Úvod</w:t>
+        <w:t xml:space="preserve"> část</w:t>
       </w:r>
     </w:p>
-    <w:p>
-      <w:pPr>
-        <w:ind w:left="707"/>
-      </w:pPr>
-      <w:r>
-        <w:br/>
-      </w:r>
-      <w:r>
-        <w:t>Cílem tohoto laboratorního cvičení je seznámení se základními vlastnostmi číslicových obvodů rodiny TTL. Měření je zaměřeno na stanovení reálných napěťových úrovní logické nuly a jedničky, ověření pravdivostních tabulek hradel NOT a NAND a analýzu přechodových i časových charakteristik. V závěrečné části je zkoumáno zpoždění signálu na hradle pomocí kruhového oscilátoru.</w:t>
-      </w:r>
-    </w:p>
-    <w:p>
-      <w:pPr>
-        <w:ind w:left="707"/>
-      </w:pPr>
-    </w:p>
-    <w:p>
-      <w:pPr>
-        <w:pStyle w:val="Nadpis1"/>
-        <w:spacing w:before="1"/>
-        <w:rPr>
-          <w:color w:val="EA7603"/>
-          <w:spacing w:val="-4"/>
-        </w:rPr>
-      </w:pPr>
-      <w:r>
-        <w:rPr>
-          <w:color w:val="EA7603"/>
-        </w:rPr>
-        <w:t>Praktická</w:t>
-      </w:r>
-      <w:r>
-        <w:rPr>
-          <w:color w:val="EA7603"/>
-          <w:spacing w:val="-4"/>
-        </w:rPr>
-        <w:t xml:space="preserve"> část</w:t>
-      </w:r>
-    </w:p>
-    <w:p/>
     <w:p>
       <w:pPr>
         <w:pStyle w:val="Nadpis2"/>
@@ -3124,6 +3104,8 @@
           <w:ilvl w:val="0"/>
           <w:numId w:val="8"/>
         </w:numPr>
+        <w:spacing w:before="240" w:after="160"/>
+        <w:ind w:left="1066" w:hanging="357"/>
         <w:rPr>
           <w:color w:val="EA7603"/>
         </w:rPr>
@@ -3138,64 +3120,58 @@
     <w:p>
       <w:pPr>
         <w:pStyle w:val="Zkladntext"/>
-        <w:spacing w:line="360" w:lineRule="auto"/>
+        <w:spacing w:after="160" w:line="360" w:lineRule="auto"/>
         <w:ind w:left="707" w:right="712"/>
+      </w:pPr>
+      <w:r>
         <w:rPr>
           <w:b/>
         </w:rPr>
-      </w:pPr>
+        <w:t>Popis</w:t>
+      </w:r>
+      <w:r>
+        <w:rPr>
+          <w:b/>
+        </w:rPr>
+        <w:t xml:space="preserve"> měření</w:t>
+      </w:r>
+      <w:r>
+        <w:rPr>
+          <w:b/>
+        </w:rPr>
+        <w:t>:</w:t>
+      </w:r>
+      <w:r>
+        <w:rPr>
+          <w:b/>
+        </w:rPr>
+        <w:t xml:space="preserve"> </w:t>
+      </w:r>
+      <w:r>
+        <w:t xml:space="preserve">Cílem úlohy bylo stanovit reálné hodnoty výstupního napětí pro oba logické stavy u modulu Domino Selector. Modul byl připojen do rozvodného rámu ke zdroji </w:t>
+      </w:r>
+      <w:r>
+        <w:t>5</w:t>
+      </w:r>
+      <w:r>
+        <w:t xml:space="preserve"> </w:t>
+      </w:r>
+      <w:r>
+        <w:t>V</w:t>
+      </w:r>
+      <w:r>
+        <w:t xml:space="preserve"> a společné zemi (GND). Multimetr byl přepnut do režimu měření stejnosměrného napětí. Vstup COM multimetru byl propojen se zdířkou GND a měřicí sonda byla připojena na výstup modulu Selector. Funkce byla ověřena pomocí vestavěných LED diod (zelená pro log. 0, červená pro log. 1) a následně byly odečteny hodnoty napětí pro oba stavy.</w:t>
+      </w:r>
     </w:p>
     <w:p>
       <w:pPr>
         <w:pStyle w:val="Zkladntext"/>
-        <w:spacing w:line="360" w:lineRule="auto"/>
+        <w:spacing w:after="160" w:line="360" w:lineRule="auto"/>
         <w:ind w:left="707" w:right="712"/>
-      </w:pPr>
-      <w:r>
         <w:rPr>
           <w:b/>
-        </w:rPr>
-        <w:t>Popis</w:t>
-      </w:r>
-      <w:r>
-        <w:rPr>
-          <w:b/>
-        </w:rPr>
-        <w:t xml:space="preserve"> měření</w:t>
-      </w:r>
-      <w:r>
-        <w:rPr>
-          <w:b/>
-        </w:rPr>
-        <w:t>:</w:t>
-      </w:r>
-      <w:r>
-        <w:rPr>
-          <w:b/>
-        </w:rPr>
-        <w:t xml:space="preserve"> </w:t>
-      </w:r>
-      <w:r>
-        <w:t xml:space="preserve">Cílem úlohy bylo stanovit reálné hodnoty výstupního napětí pro oba logické stavy u modulu Domino Selector. Modul byl připojen do rozvodného rámu ke zdroji </w:t>
-      </w:r>
-      <w:r>
-        <w:t>5</w:t>
-      </w:r>
-      <w:r>
-        <w:t xml:space="preserve"> </w:t>
-      </w:r>
-      <w:r>
-        <w:t>V</w:t>
-      </w:r>
-      <w:r>
-        <w:t xml:space="preserve"> a společné zemi (GND). Multimetr byl přepnut do režimu měření stejnosměrného napětí. Vstup COM multimetru byl propojen se zdířkou GND a měřicí sonda byla připojena na výstup modulu Selector. Funkce byla ověřena pomocí vestavěných LED diod (zelená pro log. 0, červená pro log. 1) a následně byly odečteny hodnoty napětí pro oba stavy.</w:t>
-      </w:r>
-    </w:p>
-    <w:p>
-      <w:pPr>
-        <w:pStyle w:val="Zkladntext"/>
-        <w:spacing w:line="360" w:lineRule="auto"/>
-        <w:ind w:left="707" w:right="712"/>
+          <w:spacing w:val="-2"/>
+        </w:rPr>
       </w:pPr>
       <w:r>
         <w:rPr>
@@ -3240,27 +3216,27 @@
     <w:tbl>
       <w:tblPr>
         <w:tblStyle w:val="Mkatabulky"/>
+        <w:tblpPr w:leftFromText="141" w:rightFromText="141" w:vertAnchor="text" w:horzAnchor="margin" w:tblpXSpec="center" w:tblpY="89"/>
         <w:tblW w:w="0" w:type="auto"/>
-        <w:tblInd w:w="2692" w:type="dxa"/>
         <w:tblLook w:val="04A0" w:firstRow="1" w:lastRow="0" w:firstColumn="1" w:lastColumn="0" w:noHBand="0" w:noVBand="1"/>
       </w:tblPr>
       <w:tblGrid>
-        <w:gridCol w:w="2033"/>
-        <w:gridCol w:w="2044"/>
-        <w:gridCol w:w="2044"/>
+        <w:gridCol w:w="2201"/>
+        <w:gridCol w:w="2212"/>
+        <w:gridCol w:w="2212"/>
       </w:tblGrid>
       <w:tr>
         <w:trPr>
-          <w:trHeight w:val="149"/>
+          <w:trHeight w:val="113"/>
         </w:trPr>
         <w:tc>
           <w:tcPr>
-            <w:tcW w:w="2033" w:type="dxa"/>
+            <w:tcW w:w="2201" w:type="dxa"/>
           </w:tcPr>
           <w:p>
             <w:pPr>
               <w:pStyle w:val="Zkladntext"/>
-              <w:spacing w:line="360" w:lineRule="auto"/>
+              <w:spacing w:after="160" w:line="360" w:lineRule="auto"/>
               <w:ind w:right="712"/>
               <w:rPr>
                 <w:bCs/>
@@ -3278,12 +3254,12 @@
         </w:tc>
         <w:tc>
           <w:tcPr>
-            <w:tcW w:w="2044" w:type="dxa"/>
+            <w:tcW w:w="2212" w:type="dxa"/>
           </w:tcPr>
           <w:p>
             <w:pPr>
               <w:pStyle w:val="Zkladntext"/>
-              <w:spacing w:line="360" w:lineRule="auto"/>
+              <w:spacing w:after="160" w:line="360" w:lineRule="auto"/>
               <w:ind w:right="712"/>
               <w:rPr>
                 <w:b/>
@@ -3297,12 +3273,12 @@
         </w:tc>
         <w:tc>
           <w:tcPr>
-            <w:tcW w:w="2044" w:type="dxa"/>
+            <w:tcW w:w="2212" w:type="dxa"/>
           </w:tcPr>
           <w:p>
             <w:pPr>
               <w:pStyle w:val="Zkladntext"/>
-              <w:spacing w:line="360" w:lineRule="auto"/>
+              <w:spacing w:after="160" w:line="360" w:lineRule="auto"/>
               <w:ind w:right="712"/>
               <w:rPr>
                 <w:b/>
@@ -3317,16 +3293,16 @@
       </w:tr>
       <w:tr>
         <w:trPr>
-          <w:trHeight w:val="152"/>
+          <w:trHeight w:val="115"/>
         </w:trPr>
         <w:tc>
           <w:tcPr>
-            <w:tcW w:w="2033" w:type="dxa"/>
+            <w:tcW w:w="2201" w:type="dxa"/>
           </w:tcPr>
           <w:p>
             <w:pPr>
               <w:pStyle w:val="Zkladntext"/>
-              <w:spacing w:line="360" w:lineRule="auto"/>
+              <w:spacing w:after="160" w:line="360" w:lineRule="auto"/>
               <w:ind w:right="712"/>
               <w:rPr>
                 <w:bCs/>
@@ -3353,12 +3329,12 @@
         </w:tc>
         <w:tc>
           <w:tcPr>
-            <w:tcW w:w="2044" w:type="dxa"/>
+            <w:tcW w:w="2212" w:type="dxa"/>
           </w:tcPr>
           <w:p>
             <w:pPr>
               <w:pStyle w:val="Zkladntext"/>
-              <w:spacing w:line="360" w:lineRule="auto"/>
+              <w:spacing w:after="160" w:line="360" w:lineRule="auto"/>
               <w:ind w:right="712"/>
               <w:rPr>
                 <w:spacing w:val="-2"/>
@@ -3371,16 +3347,13 @@
         </w:tc>
         <w:tc>
           <w:tcPr>
-            <w:tcW w:w="2044" w:type="dxa"/>
+            <w:tcW w:w="2212" w:type="dxa"/>
           </w:tcPr>
           <w:p>
             <w:pPr>
               <w:pStyle w:val="Zkladntext"/>
-              <w:spacing w:line="360" w:lineRule="auto"/>
+              <w:spacing w:after="160" w:line="360" w:lineRule="auto"/>
               <w:ind w:right="712"/>
-              <w:rPr>
-                <w:spacing w:val="-2"/>
-              </w:rPr>
             </w:pPr>
             <w:r>
               <w:t>3,9503</w:t>
@@ -3392,12 +3365,8 @@
     <w:p>
       <w:pPr>
         <w:pStyle w:val="Zkladntext"/>
-        <w:spacing w:line="360" w:lineRule="auto"/>
+        <w:spacing w:after="160" w:line="360" w:lineRule="auto"/>
         <w:ind w:left="707" w:right="712"/>
-        <w:rPr>
-          <w:b/>
-          <w:spacing w:val="-2"/>
-        </w:rPr>
       </w:pPr>
     </w:p>
     <w:p>
@@ -3407,14 +3376,14 @@
           <w:ilvl w:val="0"/>
           <w:numId w:val="8"/>
         </w:numPr>
+        <w:spacing w:before="240" w:after="160"/>
+        <w:ind w:left="1066" w:hanging="357"/>
         <w:jc w:val="left"/>
         <w:rPr>
           <w:color w:val="EA7603"/>
           <w:spacing w:val="-4"/>
         </w:rPr>
       </w:pPr>
-      <w:bookmarkStart w:id="1" w:name="Pravdivostní_tabulka_invertoru_7404_a_hr"/>
-      <w:bookmarkEnd w:id="1"/>
       <w:r>
         <w:rPr>
           <w:color w:val="EA7603"/>
@@ -3504,254 +3473,222 @@
     <w:p>
       <w:pPr>
         <w:pStyle w:val="Zkladntext"/>
-        <w:spacing w:line="360" w:lineRule="auto"/>
+        <w:spacing w:after="160" w:line="360" w:lineRule="auto"/>
         <w:ind w:left="707" w:right="703"/>
+      </w:pPr>
+      <w:r>
         <w:rPr>
           <w:b/>
         </w:rPr>
-      </w:pPr>
+        <w:t>Popis</w:t>
+      </w:r>
+      <w:r>
+        <w:rPr>
+          <w:b/>
+        </w:rPr>
+        <w:t xml:space="preserve"> měření</w:t>
+      </w:r>
+      <w:r>
+        <w:rPr>
+          <w:b/>
+        </w:rPr>
+        <w:t>:</w:t>
+      </w:r>
+      <w:r>
+        <w:t xml:space="preserve"> </w:t>
+      </w:r>
+      <w:r>
+        <w:t>V této úloze jsme ověřovali logické funkce základních hradel. Moduly invertoru (7404) a hradla NAND (7410) byly postupně zapojeny do rozvodného rámu Domino. Jako zdroj vstupních signálů (logická 0 a 1) sloužil modul Domino Selector a k indikaci stavu výstupního signálu byl použit modul Domino Probe. U hradla NAND 7410 jsme postupně vyzkoušeli všechny kombinace vstupních stavů a zaznamenali odpovídající výstupy do tabulky.</w:t>
+      </w:r>
+      <w:r>
+        <w:rPr>
+          <w:b/>
+        </w:rPr>
+        <w:br/>
+      </w:r>
+      <w:r>
+        <w:rPr>
+          <w:b/>
+          <w:bCs/>
+        </w:rPr>
+        <w:t>Seznam měřících zařízení a pomůcek</w:t>
+      </w:r>
+      <w:r>
+        <w:rPr>
+          <w:b/>
+          <w:bCs/>
+        </w:rPr>
+        <w:t>:</w:t>
+      </w:r>
+      <w:r>
+        <w:t xml:space="preserve"> Domino Selector, Domino Invertor, Domino Probe.</w:t>
+      </w:r>
     </w:p>
     <w:p>
       <w:pPr>
+        <w:spacing w:before="1" w:after="160"/>
+        <w:ind w:left="707"/>
+        <w:rPr>
+          <w:b/>
+          <w:spacing w:val="-2"/>
+        </w:rPr>
+      </w:pPr>
+      <w:r>
+        <w:rPr>
+          <w:b/>
+        </w:rPr>
+        <w:t>Schéma</w:t>
+      </w:r>
+      <w:r>
+        <w:rPr>
+          <w:b/>
+          <w:spacing w:val="1"/>
+        </w:rPr>
+        <w:t xml:space="preserve"> </w:t>
+      </w:r>
+      <w:r>
+        <w:rPr>
+          <w:b/>
+          <w:spacing w:val="-2"/>
+        </w:rPr>
+        <w:t>obvodu:</w:t>
+      </w:r>
+    </w:p>
+    <w:p>
+      <w:pPr>
         <w:pStyle w:val="Zkladntext"/>
-        <w:spacing w:line="360" w:lineRule="auto"/>
-        <w:ind w:left="707" w:right="703"/>
-      </w:pPr>
-      <w:r>
-        <w:rPr>
-          <w:b/>
-        </w:rPr>
-        <w:t>Popis</w:t>
-      </w:r>
-      <w:r>
-        <w:rPr>
-          <w:b/>
-        </w:rPr>
-        <w:t xml:space="preserve"> měření</w:t>
-      </w:r>
-      <w:r>
-        <w:rPr>
-          <w:b/>
-        </w:rPr>
-        <w:t>:</w:t>
-      </w:r>
-      <w:r>
-        <w:t xml:space="preserve"> </w:t>
-      </w:r>
-      <w:r>
-        <w:t xml:space="preserve">V této úloze jsme ověřovali logické funkce základních hradel. Moduly invertoru (7404) a hradla NAND (7410) byly postupně zapojeny do rozvodného rámu Domino. Jako zdroj vstupních signálů (logická 0 a 1) sloužil modul Domino Selector a k indikaci stavu výstupního signálu byl použit modul Domino </w:t>
-      </w:r>
-      <w:proofErr w:type="spellStart"/>
-      <w:r>
-        <w:t>Probe</w:t>
-      </w:r>
-      <w:proofErr w:type="spellEnd"/>
-      <w:r>
-        <w:t>. U hradla NAND 7410 jsme postupně vyzkoušeli všechny kombinace vstupních stavů a zaznamenali odpovídající výstupy do tabulky.</w:t>
-      </w:r>
-      <w:r>
-        <w:rPr>
-          <w:b/>
-        </w:rPr>
-        <w:br/>
+        <w:spacing w:after="160" w:line="360" w:lineRule="auto"/>
+        <w:ind w:left="720" w:right="703"/>
+      </w:pPr>
+      <w:r>
+        <w:t xml:space="preserve">Invertor: </w:t>
       </w:r>
       <w:r>
         <w:rPr>
           <w:b/>
           <w:bCs/>
         </w:rPr>
-        <w:t>Seznam měřících zařízení a pomůcek</w:t>
+        <w:t>Selector</w:t>
+      </w:r>
+      <w:r>
+        <w:t xml:space="preserve"> (A) </w:t>
+      </w:r>
+      <w:r>
+        <w:sym w:font="Wingdings" w:char="F0E0"/>
+      </w:r>
+      <w:r>
+        <w:t xml:space="preserve"> </w:t>
       </w:r>
       <w:r>
         <w:rPr>
           <w:b/>
           <w:bCs/>
         </w:rPr>
-        <w:t>:</w:t>
-      </w:r>
-      <w:r>
-        <w:t xml:space="preserve"> Domino Selector, Domino Invertor, Domino </w:t>
-      </w:r>
-      <w:proofErr w:type="spellStart"/>
-      <w:r>
+        <w:t>7404</w:t>
+      </w:r>
+      <w:r>
+        <w:t xml:space="preserve"> </w:t>
+      </w:r>
+      <w:r>
+        <w:sym w:font="Wingdings" w:char="F0E0"/>
+      </w:r>
+      <w:r>
+        <w:t xml:space="preserve"> </w:t>
+      </w:r>
+      <w:r>
+        <w:rPr>
+          <w:b/>
+          <w:bCs/>
+        </w:rPr>
         <w:t>Probe</w:t>
       </w:r>
-      <w:proofErr w:type="spellEnd"/>
-      <w:r>
-        <w:t>.</w:t>
+      <w:r>
+        <w:t xml:space="preserve"> (Y)</w:t>
       </w:r>
     </w:p>
     <w:p>
       <w:pPr>
-        <w:spacing w:before="1"/>
-        <w:ind w:left="707"/>
+        <w:pStyle w:val="Zkladntext"/>
+        <w:spacing w:after="160" w:line="360" w:lineRule="auto"/>
+        <w:ind w:left="720" w:right="703"/>
+      </w:pPr>
+      <w:r>
+        <w:t xml:space="preserve">NAND: </w:t>
+      </w:r>
+      <w:r>
         <w:rPr>
           <w:b/>
-          <w:spacing w:val="-2"/>
-        </w:rPr>
-      </w:pPr>
+          <w:bCs/>
+        </w:rPr>
+        <w:t>Selector</w:t>
+      </w:r>
+      <w:r>
+        <w:t xml:space="preserve"> (A, B, C) </w:t>
+      </w:r>
+      <w:r>
+        <w:sym w:font="Wingdings" w:char="F0E0"/>
+      </w:r>
+      <w:r>
+        <w:t xml:space="preserve"> </w:t>
+      </w:r>
       <w:r>
         <w:rPr>
           <w:b/>
-        </w:rPr>
-        <w:t>Schéma</w:t>
+          <w:bCs/>
+        </w:rPr>
+        <w:t>7410</w:t>
+      </w:r>
+      <w:r>
+        <w:t xml:space="preserve"> </w:t>
+      </w:r>
+      <w:r>
+        <w:sym w:font="Wingdings" w:char="F0E0"/>
+      </w:r>
+      <w:r>
+        <w:t xml:space="preserve"> </w:t>
       </w:r>
       <w:r>
         <w:rPr>
           <w:b/>
-          <w:spacing w:val="1"/>
-        </w:rPr>
-        <w:t xml:space="preserve"> </w:t>
-      </w:r>
-      <w:r>
-        <w:rPr>
-          <w:b/>
-          <w:spacing w:val="-2"/>
-        </w:rPr>
-        <w:t>obvodu:</w:t>
+          <w:bCs/>
+        </w:rPr>
+        <w:t>Probe</w:t>
+      </w:r>
+      <w:r>
+        <w:t xml:space="preserve"> (Y)</w:t>
       </w:r>
     </w:p>
     <w:p>
       <w:pPr>
-        <w:spacing w:before="1"/>
-        <w:ind w:left="707"/>
         <w:rPr>
           <w:b/>
-        </w:rPr>
-      </w:pPr>
+          <w:bCs/>
+        </w:rPr>
+      </w:pPr>
+      <w:r>
+        <w:rPr>
+          <w:b/>
+          <w:bCs/>
+        </w:rPr>
+        <w:br w:type="page"/>
+      </w:r>
     </w:p>
     <w:p>
       <w:pPr>
         <w:pStyle w:val="Zkladntext"/>
-        <w:spacing w:line="360" w:lineRule="auto"/>
+        <w:spacing w:after="160" w:line="360" w:lineRule="auto"/>
         <w:ind w:left="707" w:right="703"/>
-      </w:pPr>
-      <w:r>
-        <w:t xml:space="preserve">Invertor: </w:t>
-      </w:r>
-      <w:r>
         <w:rPr>
           <w:b/>
           <w:bCs/>
         </w:rPr>
-        <w:t>Selector</w:t>
-      </w:r>
-      <w:r>
-        <w:t xml:space="preserve"> (A) </w:t>
-      </w:r>
-      <w:r>
-        <w:sym w:font="Wingdings" w:char="F0E0"/>
-      </w:r>
-      <w:r>
-        <w:t xml:space="preserve"> </w:t>
-      </w:r>
+      </w:pPr>
       <w:r>
         <w:rPr>
           <w:b/>
           <w:bCs/>
         </w:rPr>
-        <w:t>7404</w:t>
-      </w:r>
-      <w:r>
-        <w:t xml:space="preserve"> </w:t>
-      </w:r>
-      <w:r>
-        <w:sym w:font="Wingdings" w:char="F0E0"/>
-      </w:r>
-      <w:r>
-        <w:t xml:space="preserve"> </w:t>
-      </w:r>
-      <w:proofErr w:type="spellStart"/>
-      <w:r>
-        <w:rPr>
-          <w:b/>
-          <w:bCs/>
-        </w:rPr>
-        <w:t>Probe</w:t>
-      </w:r>
-      <w:proofErr w:type="spellEnd"/>
-      <w:r>
-        <w:t xml:space="preserve"> (Y)</w:t>
-      </w:r>
-      <w:r>
-        <w:tab/>
-      </w:r>
-      <w:r>
-        <w:tab/>
-      </w:r>
-      <w:r>
-        <w:tab/>
-      </w:r>
-    </w:p>
-    <w:p>
-      <w:pPr>
-        <w:pStyle w:val="Zkladntext"/>
-        <w:spacing w:line="360" w:lineRule="auto"/>
-        <w:ind w:left="707" w:right="703"/>
-      </w:pPr>
-      <w:r>
-        <w:t xml:space="preserve">NAND: </w:t>
-      </w:r>
-      <w:r>
-        <w:rPr>
-          <w:b/>
-          <w:bCs/>
-        </w:rPr>
-        <w:t>Selector</w:t>
-      </w:r>
-      <w:r>
-        <w:t xml:space="preserve"> (A, B, C) </w:t>
-      </w:r>
-      <w:r>
-        <w:sym w:font="Wingdings" w:char="F0E0"/>
-      </w:r>
-      <w:r>
-        <w:t xml:space="preserve"> </w:t>
-      </w:r>
-      <w:r>
-        <w:rPr>
-          <w:b/>
-          <w:bCs/>
-        </w:rPr>
-        <w:t>7410</w:t>
-      </w:r>
-      <w:r>
-        <w:t xml:space="preserve"> </w:t>
-      </w:r>
-      <w:r>
-        <w:sym w:font="Wingdings" w:char="F0E0"/>
-      </w:r>
-      <w:r>
-        <w:t xml:space="preserve"> </w:t>
-      </w:r>
-      <w:proofErr w:type="spellStart"/>
-      <w:r>
-        <w:rPr>
-          <w:b/>
-          <w:bCs/>
-        </w:rPr>
-        <w:t>Probe</w:t>
-      </w:r>
-      <w:proofErr w:type="spellEnd"/>
-      <w:r>
-        <w:t xml:space="preserve"> (Y)</w:t>
-      </w:r>
-    </w:p>
-    <w:p>
-      <w:pPr>
-        <w:pStyle w:val="Zkladntext"/>
-        <w:spacing w:line="360" w:lineRule="auto"/>
-        <w:ind w:left="707" w:right="703"/>
-        <w:rPr>
-          <w:b/>
-          <w:bCs/>
-        </w:rPr>
-      </w:pPr>
-      <w:r>
-        <w:rPr>
-          <w:b/>
-          <w:bCs/>
-        </w:rPr>
+        <w:lastRenderedPageBreak/>
         <w:t>Naměřené hodnoty:</w:t>
       </w:r>
     </w:p>
@@ -3762,7 +3699,7 @@
           <w:ilvl w:val="0"/>
           <w:numId w:val="6"/>
         </w:numPr>
-        <w:spacing w:line="360" w:lineRule="auto"/>
+        <w:spacing w:after="160" w:line="360" w:lineRule="auto"/>
         <w:ind w:right="703"/>
       </w:pPr>
       <w:r>
@@ -3770,14 +3707,7 @@
           <w:b/>
           <w:bCs/>
         </w:rPr>
-        <w:t xml:space="preserve">Pravdivostní </w:t>
-      </w:r>
-      <w:r>
-        <w:rPr>
-          <w:b/>
-          <w:bCs/>
-        </w:rPr>
-        <w:t>tabulka</w:t>
+        <w:t>Pravdivostní tabulka</w:t>
       </w:r>
       <w:r>
         <w:rPr>
@@ -3815,6 +3745,7 @@
           </w:tcPr>
           <w:p>
             <w:pPr>
+              <w:spacing w:after="160"/>
               <w:jc w:val="center"/>
               <w:rPr>
                 <w:b/>
@@ -3836,6 +3767,7 @@
           </w:tcPr>
           <w:p>
             <w:pPr>
+              <w:spacing w:after="160"/>
               <w:jc w:val="center"/>
               <w:rPr>
                 <w:b/>
@@ -3862,6 +3794,7 @@
           </w:tcPr>
           <w:p>
             <w:pPr>
+              <w:spacing w:after="160"/>
               <w:jc w:val="center"/>
             </w:pPr>
             <w:r>
@@ -3875,6 +3808,7 @@
           </w:tcPr>
           <w:p>
             <w:pPr>
+              <w:spacing w:after="160"/>
               <w:jc w:val="center"/>
             </w:pPr>
             <w:r>
@@ -3893,10 +3827,10 @@
           </w:tcPr>
           <w:p>
             <w:pPr>
+              <w:spacing w:after="160"/>
               <w:jc w:val="center"/>
             </w:pPr>
             <w:r>
-              <w:lastRenderedPageBreak/>
               <w:t>1</w:t>
             </w:r>
           </w:p>
@@ -3907,6 +3841,7 @@
           </w:tcPr>
           <w:p>
             <w:pPr>
+              <w:spacing w:after="160"/>
               <w:jc w:val="center"/>
             </w:pPr>
             <w:r>
@@ -3918,19 +3853,12 @@
     </w:tbl>
     <w:p>
       <w:pPr>
-        <w:rPr>
-          <w:b/>
-          <w:bCs/>
-        </w:rPr>
-      </w:pPr>
-    </w:p>
-    <w:p>
-      <w:pPr>
         <w:pStyle w:val="Odstavecseseznamem"/>
         <w:numPr>
           <w:ilvl w:val="0"/>
           <w:numId w:val="6"/>
         </w:numPr>
+        <w:spacing w:after="160"/>
         <w:rPr>
           <w:b/>
           <w:bCs/>
@@ -3959,21 +3887,22 @@
         <w:tblLook w:val="04A0" w:firstRow="1" w:lastRow="0" w:firstColumn="1" w:lastColumn="0" w:noHBand="0" w:noVBand="1"/>
       </w:tblPr>
       <w:tblGrid>
-        <w:gridCol w:w="1007"/>
-        <w:gridCol w:w="1009"/>
-        <w:gridCol w:w="1009"/>
-        <w:gridCol w:w="1009"/>
+        <w:gridCol w:w="961"/>
+        <w:gridCol w:w="963"/>
+        <w:gridCol w:w="963"/>
+        <w:gridCol w:w="963"/>
       </w:tblGrid>
       <w:tr>
         <w:trPr>
-          <w:trHeight w:val="224"/>
+          <w:trHeight w:val="191"/>
         </w:trPr>
         <w:tc>
           <w:tcPr>
-            <w:tcW w:w="1007" w:type="dxa"/>
+            <w:tcW w:w="961" w:type="dxa"/>
           </w:tcPr>
           <w:p>
             <w:pPr>
+              <w:spacing w:after="160"/>
               <w:jc w:val="center"/>
               <w:rPr>
                 <w:b/>
@@ -3991,10 +3920,11 @@
         </w:tc>
         <w:tc>
           <w:tcPr>
-            <w:tcW w:w="1009" w:type="dxa"/>
+            <w:tcW w:w="963" w:type="dxa"/>
           </w:tcPr>
           <w:p>
             <w:pPr>
+              <w:spacing w:after="160"/>
               <w:jc w:val="center"/>
               <w:rPr>
                 <w:b/>
@@ -4012,10 +3942,11 @@
         </w:tc>
         <w:tc>
           <w:tcPr>
-            <w:tcW w:w="1009" w:type="dxa"/>
+            <w:tcW w:w="963" w:type="dxa"/>
           </w:tcPr>
           <w:p>
             <w:pPr>
+              <w:spacing w:after="160"/>
               <w:jc w:val="center"/>
               <w:rPr>
                 <w:b/>
@@ -4033,10 +3964,11 @@
         </w:tc>
         <w:tc>
           <w:tcPr>
-            <w:tcW w:w="1009" w:type="dxa"/>
+            <w:tcW w:w="963" w:type="dxa"/>
           </w:tcPr>
           <w:p>
             <w:pPr>
+              <w:spacing w:after="160"/>
               <w:jc w:val="center"/>
               <w:rPr>
                 <w:b/>
@@ -4055,14 +3987,15 @@
       </w:tr>
       <w:tr>
         <w:trPr>
-          <w:trHeight w:val="224"/>
+          <w:trHeight w:val="191"/>
         </w:trPr>
         <w:tc>
           <w:tcPr>
-            <w:tcW w:w="1007" w:type="dxa"/>
+            <w:tcW w:w="961" w:type="dxa"/>
           </w:tcPr>
           <w:p>
             <w:pPr>
+              <w:spacing w:after="160"/>
               <w:jc w:val="center"/>
               <w:rPr>
                 <w:lang w:val="en-US"/>
@@ -4075,10 +4008,11 @@
         </w:tc>
         <w:tc>
           <w:tcPr>
-            <w:tcW w:w="1009" w:type="dxa"/>
+            <w:tcW w:w="963" w:type="dxa"/>
           </w:tcPr>
           <w:p>
             <w:pPr>
+              <w:spacing w:after="160"/>
               <w:jc w:val="center"/>
             </w:pPr>
             <w:r>
@@ -4088,10 +4022,11 @@
         </w:tc>
         <w:tc>
           <w:tcPr>
-            <w:tcW w:w="1009" w:type="dxa"/>
+            <w:tcW w:w="963" w:type="dxa"/>
           </w:tcPr>
           <w:p>
             <w:pPr>
+              <w:spacing w:after="160"/>
               <w:jc w:val="center"/>
               <w:rPr>
                 <w:lang w:val="en-US"/>
@@ -4107,10 +4042,11 @@
         </w:tc>
         <w:tc>
           <w:tcPr>
-            <w:tcW w:w="1009" w:type="dxa"/>
+            <w:tcW w:w="963" w:type="dxa"/>
           </w:tcPr>
           <w:p>
             <w:pPr>
+              <w:spacing w:after="160"/>
               <w:jc w:val="center"/>
             </w:pPr>
             <w:r>
@@ -4121,14 +4057,15 @@
       </w:tr>
       <w:tr>
         <w:trPr>
-          <w:trHeight w:val="232"/>
+          <w:trHeight w:val="198"/>
         </w:trPr>
         <w:tc>
           <w:tcPr>
-            <w:tcW w:w="1007" w:type="dxa"/>
+            <w:tcW w:w="961" w:type="dxa"/>
           </w:tcPr>
           <w:p>
             <w:pPr>
+              <w:spacing w:after="160"/>
               <w:jc w:val="center"/>
             </w:pPr>
             <w:r>
@@ -4138,10 +4075,11 @@
         </w:tc>
         <w:tc>
           <w:tcPr>
-            <w:tcW w:w="1009" w:type="dxa"/>
+            <w:tcW w:w="963" w:type="dxa"/>
           </w:tcPr>
           <w:p>
             <w:pPr>
+              <w:spacing w:after="160"/>
               <w:jc w:val="center"/>
             </w:pPr>
             <w:r>
@@ -4151,10 +4089,11 @@
         </w:tc>
         <w:tc>
           <w:tcPr>
-            <w:tcW w:w="1009" w:type="dxa"/>
+            <w:tcW w:w="963" w:type="dxa"/>
           </w:tcPr>
           <w:p>
             <w:pPr>
+              <w:spacing w:after="160"/>
               <w:jc w:val="center"/>
             </w:pPr>
             <w:r>
@@ -4164,10 +4103,11 @@
         </w:tc>
         <w:tc>
           <w:tcPr>
-            <w:tcW w:w="1009" w:type="dxa"/>
+            <w:tcW w:w="963" w:type="dxa"/>
           </w:tcPr>
           <w:p>
             <w:pPr>
+              <w:spacing w:after="160"/>
               <w:jc w:val="center"/>
             </w:pPr>
             <w:r>
@@ -4178,14 +4118,15 @@
       </w:tr>
       <w:tr>
         <w:trPr>
-          <w:trHeight w:val="224"/>
+          <w:trHeight w:val="191"/>
         </w:trPr>
         <w:tc>
           <w:tcPr>
-            <w:tcW w:w="1007" w:type="dxa"/>
+            <w:tcW w:w="961" w:type="dxa"/>
           </w:tcPr>
           <w:p>
             <w:pPr>
+              <w:spacing w:after="160"/>
               <w:jc w:val="center"/>
             </w:pPr>
             <w:r>
@@ -4195,10 +4136,11 @@
         </w:tc>
         <w:tc>
           <w:tcPr>
-            <w:tcW w:w="1009" w:type="dxa"/>
+            <w:tcW w:w="963" w:type="dxa"/>
           </w:tcPr>
           <w:p>
             <w:pPr>
+              <w:spacing w:after="160"/>
               <w:jc w:val="center"/>
             </w:pPr>
             <w:r>
@@ -4208,10 +4150,11 @@
         </w:tc>
         <w:tc>
           <w:tcPr>
-            <w:tcW w:w="1009" w:type="dxa"/>
+            <w:tcW w:w="963" w:type="dxa"/>
           </w:tcPr>
           <w:p>
             <w:pPr>
+              <w:spacing w:after="160"/>
               <w:jc w:val="center"/>
             </w:pPr>
             <w:r>
@@ -4221,10 +4164,11 @@
         </w:tc>
         <w:tc>
           <w:tcPr>
-            <w:tcW w:w="1009" w:type="dxa"/>
+            <w:tcW w:w="963" w:type="dxa"/>
           </w:tcPr>
           <w:p>
             <w:pPr>
+              <w:spacing w:after="160"/>
               <w:jc w:val="center"/>
             </w:pPr>
             <w:r>
@@ -4235,14 +4179,15 @@
       </w:tr>
       <w:tr>
         <w:trPr>
-          <w:trHeight w:val="224"/>
+          <w:trHeight w:val="191"/>
         </w:trPr>
         <w:tc>
           <w:tcPr>
-            <w:tcW w:w="1007" w:type="dxa"/>
+            <w:tcW w:w="961" w:type="dxa"/>
           </w:tcPr>
           <w:p>
             <w:pPr>
+              <w:spacing w:after="160"/>
               <w:jc w:val="center"/>
             </w:pPr>
             <w:r>
@@ -4252,10 +4197,11 @@
         </w:tc>
         <w:tc>
           <w:tcPr>
-            <w:tcW w:w="1009" w:type="dxa"/>
+            <w:tcW w:w="963" w:type="dxa"/>
           </w:tcPr>
           <w:p>
             <w:pPr>
+              <w:spacing w:after="160"/>
               <w:jc w:val="center"/>
             </w:pPr>
             <w:r>
@@ -4265,10 +4211,11 @@
         </w:tc>
         <w:tc>
           <w:tcPr>
-            <w:tcW w:w="1009" w:type="dxa"/>
+            <w:tcW w:w="963" w:type="dxa"/>
           </w:tcPr>
           <w:p>
             <w:pPr>
+              <w:spacing w:after="160"/>
               <w:jc w:val="center"/>
             </w:pPr>
             <w:r>
@@ -4278,10 +4225,11 @@
         </w:tc>
         <w:tc>
           <w:tcPr>
-            <w:tcW w:w="1009" w:type="dxa"/>
+            <w:tcW w:w="963" w:type="dxa"/>
           </w:tcPr>
           <w:p>
             <w:pPr>
+              <w:spacing w:after="160"/>
               <w:jc w:val="center"/>
             </w:pPr>
             <w:r>
@@ -4292,14 +4240,15 @@
       </w:tr>
       <w:tr>
         <w:trPr>
-          <w:trHeight w:val="224"/>
+          <w:trHeight w:val="191"/>
         </w:trPr>
         <w:tc>
           <w:tcPr>
-            <w:tcW w:w="1007" w:type="dxa"/>
+            <w:tcW w:w="961" w:type="dxa"/>
           </w:tcPr>
           <w:p>
             <w:pPr>
+              <w:spacing w:after="160"/>
               <w:jc w:val="center"/>
             </w:pPr>
             <w:r>
@@ -4309,10 +4258,11 @@
         </w:tc>
         <w:tc>
           <w:tcPr>
-            <w:tcW w:w="1009" w:type="dxa"/>
+            <w:tcW w:w="963" w:type="dxa"/>
           </w:tcPr>
           <w:p>
             <w:pPr>
+              <w:spacing w:after="160"/>
               <w:jc w:val="center"/>
             </w:pPr>
             <w:r>
@@ -4322,10 +4272,11 @@
         </w:tc>
         <w:tc>
           <w:tcPr>
-            <w:tcW w:w="1009" w:type="dxa"/>
+            <w:tcW w:w="963" w:type="dxa"/>
           </w:tcPr>
           <w:p>
             <w:pPr>
+              <w:spacing w:after="160"/>
               <w:jc w:val="center"/>
             </w:pPr>
             <w:r>
@@ -4335,10 +4286,11 @@
         </w:tc>
         <w:tc>
           <w:tcPr>
-            <w:tcW w:w="1009" w:type="dxa"/>
+            <w:tcW w:w="963" w:type="dxa"/>
           </w:tcPr>
           <w:p>
             <w:pPr>
+              <w:spacing w:after="160"/>
               <w:jc w:val="center"/>
             </w:pPr>
             <w:r>
@@ -4349,14 +4301,15 @@
       </w:tr>
       <w:tr>
         <w:trPr>
-          <w:trHeight w:val="224"/>
+          <w:trHeight w:val="191"/>
         </w:trPr>
         <w:tc>
           <w:tcPr>
-            <w:tcW w:w="1007" w:type="dxa"/>
+            <w:tcW w:w="961" w:type="dxa"/>
           </w:tcPr>
           <w:p>
             <w:pPr>
+              <w:spacing w:after="160"/>
               <w:jc w:val="center"/>
             </w:pPr>
             <w:r>
@@ -4366,10 +4319,11 @@
         </w:tc>
         <w:tc>
           <w:tcPr>
-            <w:tcW w:w="1009" w:type="dxa"/>
+            <w:tcW w:w="963" w:type="dxa"/>
           </w:tcPr>
           <w:p>
             <w:pPr>
+              <w:spacing w:after="160"/>
               <w:jc w:val="center"/>
             </w:pPr>
             <w:r>
@@ -4379,10 +4333,11 @@
         </w:tc>
         <w:tc>
           <w:tcPr>
-            <w:tcW w:w="1009" w:type="dxa"/>
+            <w:tcW w:w="963" w:type="dxa"/>
           </w:tcPr>
           <w:p>
             <w:pPr>
+              <w:spacing w:after="160"/>
               <w:jc w:val="center"/>
             </w:pPr>
             <w:r>
@@ -4392,10 +4347,11 @@
         </w:tc>
         <w:tc>
           <w:tcPr>
-            <w:tcW w:w="1009" w:type="dxa"/>
+            <w:tcW w:w="963" w:type="dxa"/>
           </w:tcPr>
           <w:p>
             <w:pPr>
+              <w:spacing w:after="160"/>
               <w:jc w:val="center"/>
             </w:pPr>
             <w:r>
@@ -4406,14 +4362,15 @@
       </w:tr>
       <w:tr>
         <w:trPr>
-          <w:trHeight w:val="224"/>
+          <w:trHeight w:val="191"/>
         </w:trPr>
         <w:tc>
           <w:tcPr>
-            <w:tcW w:w="1007" w:type="dxa"/>
+            <w:tcW w:w="961" w:type="dxa"/>
           </w:tcPr>
           <w:p>
             <w:pPr>
+              <w:spacing w:after="160"/>
               <w:jc w:val="center"/>
             </w:pPr>
             <w:r>
@@ -4423,10 +4380,11 @@
         </w:tc>
         <w:tc>
           <w:tcPr>
-            <w:tcW w:w="1009" w:type="dxa"/>
+            <w:tcW w:w="963" w:type="dxa"/>
           </w:tcPr>
           <w:p>
             <w:pPr>
+              <w:spacing w:after="160"/>
               <w:jc w:val="center"/>
             </w:pPr>
             <w:r>
@@ -4436,10 +4394,11 @@
         </w:tc>
         <w:tc>
           <w:tcPr>
-            <w:tcW w:w="1009" w:type="dxa"/>
+            <w:tcW w:w="963" w:type="dxa"/>
           </w:tcPr>
           <w:p>
             <w:pPr>
+              <w:spacing w:after="160"/>
               <w:jc w:val="center"/>
             </w:pPr>
             <w:r>
@@ -4449,10 +4408,11 @@
         </w:tc>
         <w:tc>
           <w:tcPr>
-            <w:tcW w:w="1009" w:type="dxa"/>
+            <w:tcW w:w="963" w:type="dxa"/>
           </w:tcPr>
           <w:p>
             <w:pPr>
+              <w:spacing w:after="160"/>
               <w:jc w:val="center"/>
             </w:pPr>
             <w:r>
@@ -4463,14 +4423,15 @@
       </w:tr>
       <w:tr>
         <w:trPr>
-          <w:trHeight w:val="224"/>
+          <w:trHeight w:val="191"/>
         </w:trPr>
         <w:tc>
           <w:tcPr>
-            <w:tcW w:w="1007" w:type="dxa"/>
+            <w:tcW w:w="961" w:type="dxa"/>
           </w:tcPr>
           <w:p>
             <w:pPr>
+              <w:spacing w:after="160"/>
               <w:jc w:val="center"/>
             </w:pPr>
             <w:r>
@@ -4480,10 +4441,11 @@
         </w:tc>
         <w:tc>
           <w:tcPr>
-            <w:tcW w:w="1009" w:type="dxa"/>
+            <w:tcW w:w="963" w:type="dxa"/>
           </w:tcPr>
           <w:p>
             <w:pPr>
+              <w:spacing w:after="160"/>
               <w:jc w:val="center"/>
             </w:pPr>
             <w:r>
@@ -4493,10 +4455,11 @@
         </w:tc>
         <w:tc>
           <w:tcPr>
-            <w:tcW w:w="1009" w:type="dxa"/>
+            <w:tcW w:w="963" w:type="dxa"/>
           </w:tcPr>
           <w:p>
             <w:pPr>
+              <w:spacing w:after="160"/>
               <w:jc w:val="center"/>
             </w:pPr>
             <w:r>
@@ -4506,10 +4469,11 @@
         </w:tc>
         <w:tc>
           <w:tcPr>
-            <w:tcW w:w="1009" w:type="dxa"/>
+            <w:tcW w:w="963" w:type="dxa"/>
           </w:tcPr>
           <w:p>
             <w:pPr>
+              <w:spacing w:after="160"/>
               <w:jc w:val="center"/>
             </w:pPr>
             <w:r>
@@ -4521,224 +4485,143 @@
     </w:tbl>
     <w:p>
       <w:pPr>
-        <w:pStyle w:val="Zkladntext"/>
-        <w:spacing w:line="360" w:lineRule="auto"/>
-        <w:sectPr>
-          <w:headerReference w:type="default" r:id="rId91"/>
-          <w:footerReference w:type="default" r:id="rId92"/>
-          <w:pgSz w:w="11910" w:h="16840"/>
-          <w:pgMar w:top="960" w:right="708" w:bottom="1260" w:left="708" w:header="725" w:footer="1078" w:gutter="0"/>
-          <w:cols w:space="708"/>
-        </w:sectPr>
-      </w:pPr>
+        <w:pStyle w:val="Nadpis2"/>
+        <w:keepNext/>
+        <w:pageBreakBefore/>
+        <w:spacing w:before="240" w:after="160"/>
+        <w:ind w:left="0" w:firstLine="709"/>
+        <w:jc w:val="left"/>
+      </w:pPr>
+      <w:r>
+        <w:rPr>
+          <w:color w:val="EA7603"/>
+          <w:spacing w:val="-6"/>
+        </w:rPr>
+        <w:lastRenderedPageBreak/>
+        <w:t xml:space="preserve">3. </w:t>
+      </w:r>
+      <w:r>
+        <w:rPr>
+          <w:color w:val="EA7603"/>
+          <w:spacing w:val="-6"/>
+        </w:rPr>
+        <w:t>Přechodová</w:t>
+      </w:r>
+      <w:r>
+        <w:rPr>
+          <w:color w:val="EA7603"/>
+        </w:rPr>
+        <w:t xml:space="preserve"> </w:t>
+      </w:r>
+      <w:r>
+        <w:rPr>
+          <w:color w:val="EA7603"/>
+          <w:spacing w:val="-6"/>
+        </w:rPr>
+        <w:t>charakteristika</w:t>
+      </w:r>
+      <w:r>
+        <w:rPr>
+          <w:color w:val="EA7603"/>
+          <w:spacing w:val="1"/>
+        </w:rPr>
+        <w:t xml:space="preserve"> </w:t>
+      </w:r>
+      <w:r>
+        <w:rPr>
+          <w:color w:val="EA7603"/>
+          <w:spacing w:val="-6"/>
+        </w:rPr>
+        <w:t>invertoru</w:t>
+      </w:r>
+      <w:r>
+        <w:rPr>
+          <w:color w:val="EA7603"/>
+          <w:spacing w:val="1"/>
+        </w:rPr>
+        <w:t xml:space="preserve"> </w:t>
+      </w:r>
+      <w:r>
+        <w:rPr>
+          <w:color w:val="EA7603"/>
+          <w:spacing w:val="-6"/>
+        </w:rPr>
+        <w:t>7404</w:t>
+      </w:r>
     </w:p>
     <w:p>
       <w:pPr>
-        <w:pStyle w:val="Nadpis2"/>
-        <w:ind w:left="0" w:firstLine="707"/>
-        <w:jc w:val="left"/>
-      </w:pPr>
-      <w:r>
-        <w:rPr>
-          <w:color w:val="EA7603"/>
-          <w:spacing w:val="-6"/>
-        </w:rPr>
-        <w:lastRenderedPageBreak/>
-        <w:t xml:space="preserve">3. </w:t>
-      </w:r>
-      <w:r>
-        <w:rPr>
-          <w:color w:val="EA7603"/>
-          <w:spacing w:val="-6"/>
-        </w:rPr>
-        <w:t>Přechodová</w:t>
-      </w:r>
-      <w:r>
-        <w:rPr>
-          <w:color w:val="EA7603"/>
-        </w:rPr>
-        <w:t xml:space="preserve"> </w:t>
-      </w:r>
-      <w:r>
-        <w:rPr>
-          <w:color w:val="EA7603"/>
-          <w:spacing w:val="-6"/>
-        </w:rPr>
-        <w:t>charakteristika</w:t>
-      </w:r>
-      <w:r>
-        <w:rPr>
-          <w:color w:val="EA7603"/>
-          <w:spacing w:val="1"/>
-        </w:rPr>
-        <w:t xml:space="preserve"> </w:t>
-      </w:r>
-      <w:r>
-        <w:rPr>
-          <w:color w:val="EA7603"/>
-          <w:spacing w:val="-6"/>
-        </w:rPr>
-        <w:t>invertoru</w:t>
-      </w:r>
-      <w:r>
-        <w:rPr>
-          <w:color w:val="EA7603"/>
-          <w:spacing w:val="1"/>
-        </w:rPr>
-        <w:t xml:space="preserve"> </w:t>
-      </w:r>
-      <w:r>
-        <w:rPr>
-          <w:color w:val="EA7603"/>
-          <w:spacing w:val="-6"/>
-        </w:rPr>
-        <w:t>7404</w:t>
+        <w:pStyle w:val="Zkladntext"/>
+        <w:spacing w:after="160" w:line="360" w:lineRule="auto"/>
+        <w:ind w:left="707" w:right="703"/>
+      </w:pPr>
+      <w:r>
+        <w:rPr>
+          <w:b/>
+        </w:rPr>
+        <w:t>Popis</w:t>
+      </w:r>
+      <w:r>
+        <w:rPr>
+          <w:b/>
+        </w:rPr>
+        <w:t xml:space="preserve"> měření</w:t>
+      </w:r>
+      <w:r>
+        <w:rPr>
+          <w:b/>
+        </w:rPr>
+        <w:t>:</w:t>
+      </w:r>
+      <w:r>
+        <w:rPr>
+          <w:b/>
+        </w:rPr>
+        <w:t xml:space="preserve"> </w:t>
+      </w:r>
+      <w:r>
+        <w:t xml:space="preserve">Cílem bylo změřit závislost výstupního napětí na plynule se měnícím napětí vstupním. Regulovatelný laboratorní zdroj byl připojen na vstup invertoru a multimetr spolu s modulem Probe na jeho výstup. Napětí na zdroji bylo postupně zvyšováno od </w:t>
+      </w:r>
+      <w:r>
+        <w:t>0 V do 5 V</w:t>
+      </w:r>
+      <w:r>
+        <w:t xml:space="preserve"> v malých krocích. Zaznamenávali jsme dvojice hodnot (vstupní/výstupní napětí) a sledovali indikaci modulu Probe v oblasti rozhodovací úrovně.</w:t>
       </w:r>
     </w:p>
     <w:p>
       <w:pPr>
         <w:pStyle w:val="Zkladntext"/>
-        <w:spacing w:before="15"/>
-        <w:rPr>
-          <w:sz w:val="26"/>
-        </w:rPr>
-      </w:pPr>
+        <w:spacing w:after="160" w:line="360" w:lineRule="auto"/>
+        <w:ind w:left="707" w:right="703"/>
+      </w:pPr>
+      <w:r>
+        <w:rPr>
+          <w:b/>
+          <w:bCs/>
+        </w:rPr>
+        <w:t>Seznam měřicích zařízení a pomůcek</w:t>
+      </w:r>
+      <w:r>
+        <w:rPr>
+          <w:b/>
+          <w:bCs/>
+        </w:rPr>
+        <w:t>:</w:t>
+      </w:r>
+      <w:r>
+        <w:t xml:space="preserve"> </w:t>
+      </w:r>
+      <w:r>
+        <w:t>Laboratorní zdroj, invertor, probe, multimetr.</w:t>
+      </w:r>
     </w:p>
     <w:p>
       <w:pPr>
-        <w:pStyle w:val="Zkladntext"/>
-        <w:spacing w:line="360" w:lineRule="auto"/>
-        <w:ind w:left="707" w:right="703"/>
-      </w:pPr>
-      <w:r>
+        <w:spacing w:before="1" w:after="160"/>
+        <w:ind w:left="707"/>
         <w:rPr>
           <w:b/>
-        </w:rPr>
-        <w:t>Popis</w:t>
-      </w:r>
-      <w:r>
-        <w:rPr>
-          <w:b/>
-        </w:rPr>
-        <w:t xml:space="preserve"> měření</w:t>
-      </w:r>
-      <w:r>
-        <w:rPr>
-          <w:b/>
-        </w:rPr>
-        <w:t>:</w:t>
-      </w:r>
-      <w:r>
-        <w:rPr>
-          <w:b/>
-        </w:rPr>
-        <w:t xml:space="preserve"> </w:t>
-      </w:r>
-      <w:r>
-        <w:t xml:space="preserve">Cílem bylo změřit závislost výstupního napětí na plynule se měnícím napětí vstupním. Regulovatelný laboratorní zdroj byl připojen na vstup invertoru a multimetr spolu s modulem </w:t>
-      </w:r>
-      <w:proofErr w:type="spellStart"/>
-      <w:r>
-        <w:t>Probe</w:t>
-      </w:r>
-      <w:proofErr w:type="spellEnd"/>
-      <w:r>
-        <w:t xml:space="preserve"> na jeho výstup. Napětí na zdroji bylo postupně zvyšováno od </w:t>
-      </w:r>
-      <w:r>
-        <w:t>0 V do 5 V</w:t>
-      </w:r>
-      <w:r>
-        <w:t xml:space="preserve"> </w:t>
-      </w:r>
-      <w:proofErr w:type="spellStart"/>
-      <w:r>
-        <w:t>v</w:t>
-      </w:r>
-      <w:proofErr w:type="spellEnd"/>
-      <w:r>
-        <w:t xml:space="preserve"> malých krocích. Zaznamenávali jsme dvojice hodnot (vstupní/výstupní napětí) a sledovali indikaci modulu </w:t>
-      </w:r>
-      <w:proofErr w:type="spellStart"/>
-      <w:r>
-        <w:t>Probe</w:t>
-      </w:r>
-      <w:proofErr w:type="spellEnd"/>
-      <w:r>
-        <w:t xml:space="preserve"> v oblasti rozhodovací úrovně.</w:t>
-      </w:r>
-    </w:p>
-    <w:p>
-      <w:pPr>
-        <w:pStyle w:val="Zkladntext"/>
-        <w:spacing w:line="360" w:lineRule="auto"/>
-        <w:ind w:left="707" w:right="703"/>
-      </w:pPr>
-      <w:r>
-        <w:rPr>
-          <w:b/>
-          <w:bCs/>
-        </w:rPr>
-        <w:t>Seznam měřicích zařízení a pomůcek</w:t>
-      </w:r>
-      <w:r>
-        <w:rPr>
-          <w:b/>
-          <w:bCs/>
-        </w:rPr>
-        <w:t>:</w:t>
-      </w:r>
-      <w:r>
-        <w:t xml:space="preserve"> </w:t>
-      </w:r>
-      <w:r>
-        <w:t xml:space="preserve">Laboratorní zdroj, invertor, </w:t>
-      </w:r>
-      <w:proofErr w:type="spellStart"/>
-      <w:r>
-        <w:t>probe</w:t>
-      </w:r>
-      <w:proofErr w:type="spellEnd"/>
-      <w:r>
-        <w:t>, multimetr.</w:t>
-      </w:r>
-    </w:p>
-    <w:p>
-      <w:pPr>
-        <w:spacing w:before="1"/>
-        <w:ind w:left="707"/>
-        <w:rPr>
-          <w:b/>
-        </w:rPr>
-      </w:pPr>
-      <w:r>
-        <w:rPr>
-          <w:b/>
-        </w:rPr>
-        <w:t>Schéma</w:t>
-      </w:r>
-      <w:r>
-        <w:rPr>
-          <w:b/>
-          <w:spacing w:val="1"/>
-        </w:rPr>
-        <w:t xml:space="preserve"> </w:t>
-      </w:r>
-      <w:r>
-        <w:rPr>
-          <w:b/>
-          <w:spacing w:val="-2"/>
-        </w:rPr>
-        <w:t>obvodu:</w:t>
-      </w:r>
-    </w:p>
-    <w:p>
-      <w:pPr>
-        <w:pStyle w:val="Zkladntext"/>
-        <w:spacing w:before="97"/>
-        <w:rPr>
-          <w:b/>
-          <w:sz w:val="20"/>
         </w:rPr>
       </w:pPr>
       <w:r>
@@ -4748,13 +4631,13 @@
           <w:sz w:val="20"/>
         </w:rPr>
         <w:drawing>
-          <wp:anchor distT="0" distB="0" distL="0" distR="0" simplePos="0" relativeHeight="251686400" behindDoc="1" locked="0" layoutInCell="1" allowOverlap="1" wp14:anchorId="1097FDEC" wp14:editId="320E7818">
+          <wp:anchor distT="0" distB="0" distL="0" distR="0" simplePos="0" relativeHeight="251667456" behindDoc="1" locked="0" layoutInCell="1" allowOverlap="1" wp14:anchorId="1097FDEC" wp14:editId="59B7491A">
             <wp:simplePos x="0" y="0"/>
             <wp:positionH relativeFrom="page">
-              <wp:posOffset>2489738</wp:posOffset>
+              <wp:posOffset>2489200</wp:posOffset>
             </wp:positionH>
             <wp:positionV relativeFrom="paragraph">
-              <wp:posOffset>220980</wp:posOffset>
+              <wp:posOffset>300228</wp:posOffset>
             </wp:positionV>
             <wp:extent cx="2517775" cy="1308100"/>
             <wp:effectExtent l="0" t="0" r="0" b="6350"/>
@@ -4771,7 +4654,7 @@
                     <pic:cNvPicPr/>
                   </pic:nvPicPr>
                   <pic:blipFill>
-                    <a:blip r:embed="rId93" cstate="print"/>
+                    <a:blip r:embed="rId91" cstate="print"/>
                     <a:stretch>
                       <a:fillRect/>
                     </a:stretch>
@@ -4797,18 +4680,31 @@
           </wp:anchor>
         </w:drawing>
       </w:r>
+      <w:r>
+        <w:rPr>
+          <w:b/>
+        </w:rPr>
+        <w:t>Schéma</w:t>
+      </w:r>
+      <w:r>
+        <w:rPr>
+          <w:b/>
+          <w:spacing w:val="1"/>
+        </w:rPr>
+        <w:t xml:space="preserve"> </w:t>
+      </w:r>
+      <w:r>
+        <w:rPr>
+          <w:b/>
+          <w:spacing w:val="-2"/>
+        </w:rPr>
+        <w:t>obvodu:</w:t>
+      </w:r>
     </w:p>
     <w:p>
       <w:pPr>
         <w:pStyle w:val="Zkladntext"/>
-        <w:spacing w:line="360" w:lineRule="auto"/>
-        <w:ind w:left="707" w:right="703"/>
-      </w:pPr>
-    </w:p>
-    <w:p>
-      <w:pPr>
-        <w:pStyle w:val="Zkladntext"/>
-        <w:spacing w:line="360" w:lineRule="auto"/>
+        <w:spacing w:after="160" w:line="360" w:lineRule="auto"/>
         <w:ind w:left="707" w:right="703"/>
       </w:pPr>
       <w:r>
@@ -4858,7 +4754,7 @@
           <w:p>
             <w:pPr>
               <w:pStyle w:val="TableParagraph"/>
-              <w:spacing w:before="87"/>
+              <w:spacing w:before="87" w:after="160"/>
               <w:jc w:val="center"/>
               <w:rPr>
                 <w:sz w:val="20"/>
@@ -4893,7 +4789,7 @@
           <w:p>
             <w:pPr>
               <w:pStyle w:val="TableParagraph"/>
-              <w:spacing w:before="87"/>
+              <w:spacing w:before="87" w:after="160"/>
               <w:ind w:left="109"/>
               <w:jc w:val="center"/>
               <w:rPr>
@@ -4912,7 +4808,7 @@
           <w:p>
             <w:pPr>
               <w:pStyle w:val="TableParagraph"/>
-              <w:spacing w:before="87"/>
+              <w:spacing w:before="87" w:after="160"/>
               <w:ind w:left="109"/>
               <w:jc w:val="center"/>
               <w:rPr>
@@ -4931,7 +4827,7 @@
           <w:p>
             <w:pPr>
               <w:pStyle w:val="TableParagraph"/>
-              <w:spacing w:before="87"/>
+              <w:spacing w:before="87" w:after="160"/>
               <w:ind w:left="108"/>
               <w:jc w:val="center"/>
               <w:rPr>
@@ -4950,7 +4846,7 @@
           <w:p>
             <w:pPr>
               <w:pStyle w:val="TableParagraph"/>
-              <w:spacing w:before="87"/>
+              <w:spacing w:before="87" w:after="160"/>
               <w:ind w:left="108"/>
               <w:jc w:val="center"/>
               <w:rPr>
@@ -4969,7 +4865,7 @@
           <w:p>
             <w:pPr>
               <w:pStyle w:val="TableParagraph"/>
-              <w:spacing w:before="87"/>
+              <w:spacing w:before="87" w:after="160"/>
               <w:ind w:left="108"/>
               <w:jc w:val="center"/>
               <w:rPr>
@@ -4988,7 +4884,7 @@
           <w:p>
             <w:pPr>
               <w:pStyle w:val="TableParagraph"/>
-              <w:spacing w:before="87"/>
+              <w:spacing w:before="87" w:after="160"/>
               <w:ind w:left="108"/>
               <w:jc w:val="center"/>
               <w:rPr>
@@ -5007,7 +4903,7 @@
           <w:p>
             <w:pPr>
               <w:pStyle w:val="TableParagraph"/>
-              <w:spacing w:before="87"/>
+              <w:spacing w:before="87" w:after="160"/>
               <w:ind w:left="108"/>
               <w:jc w:val="center"/>
               <w:rPr>
@@ -5026,7 +4922,7 @@
           <w:p>
             <w:pPr>
               <w:pStyle w:val="TableParagraph"/>
-              <w:spacing w:before="87"/>
+              <w:spacing w:before="87" w:after="160"/>
               <w:ind w:right="139"/>
               <w:jc w:val="center"/>
               <w:rPr>
@@ -5045,7 +4941,7 @@
           <w:p>
             <w:pPr>
               <w:pStyle w:val="TableParagraph"/>
-              <w:spacing w:before="87"/>
+              <w:spacing w:before="87" w:after="160"/>
               <w:ind w:right="142"/>
               <w:jc w:val="center"/>
               <w:rPr>
@@ -5069,7 +4965,7 @@
           <w:p>
             <w:pPr>
               <w:pStyle w:val="TableParagraph"/>
-              <w:spacing w:before="87"/>
+              <w:spacing w:before="87" w:after="160"/>
               <w:jc w:val="center"/>
               <w:rPr>
                 <w:sz w:val="20"/>
@@ -5104,7 +5000,7 @@
           <w:p>
             <w:pPr>
               <w:pStyle w:val="TableParagraph"/>
-              <w:spacing w:before="87"/>
+              <w:spacing w:before="87" w:after="160"/>
               <w:ind w:left="109"/>
               <w:jc w:val="center"/>
               <w:rPr>
@@ -5123,7 +5019,7 @@
           <w:p>
             <w:pPr>
               <w:pStyle w:val="TableParagraph"/>
-              <w:spacing w:before="87"/>
+              <w:spacing w:before="87" w:after="160"/>
               <w:ind w:left="109"/>
               <w:jc w:val="center"/>
               <w:rPr>
@@ -5142,7 +5038,7 @@
           <w:p>
             <w:pPr>
               <w:pStyle w:val="TableParagraph"/>
-              <w:spacing w:before="87"/>
+              <w:spacing w:before="87" w:after="160"/>
               <w:ind w:left="108"/>
               <w:jc w:val="center"/>
               <w:rPr>
@@ -5161,7 +5057,7 @@
           <w:p>
             <w:pPr>
               <w:pStyle w:val="TableParagraph"/>
-              <w:spacing w:before="87"/>
+              <w:spacing w:before="87" w:after="160"/>
               <w:ind w:left="108"/>
               <w:jc w:val="center"/>
               <w:rPr>
@@ -5180,7 +5076,7 @@
           <w:p>
             <w:pPr>
               <w:pStyle w:val="TableParagraph"/>
-              <w:spacing w:before="87"/>
+              <w:spacing w:before="87" w:after="160"/>
               <w:ind w:left="108"/>
               <w:jc w:val="center"/>
               <w:rPr>
@@ -5199,7 +5095,7 @@
           <w:p>
             <w:pPr>
               <w:pStyle w:val="TableParagraph"/>
-              <w:spacing w:before="87"/>
+              <w:spacing w:before="87" w:after="160"/>
               <w:ind w:left="108"/>
               <w:jc w:val="center"/>
               <w:rPr>
@@ -5218,7 +5114,7 @@
           <w:p>
             <w:pPr>
               <w:pStyle w:val="TableParagraph"/>
-              <w:spacing w:before="87"/>
+              <w:spacing w:before="87" w:after="160"/>
               <w:ind w:left="108"/>
               <w:jc w:val="center"/>
               <w:rPr>
@@ -5237,7 +5133,7 @@
           <w:p>
             <w:pPr>
               <w:pStyle w:val="TableParagraph"/>
-              <w:spacing w:before="87"/>
+              <w:spacing w:before="87" w:after="160"/>
               <w:ind w:right="139"/>
               <w:jc w:val="center"/>
               <w:rPr>
@@ -5256,7 +5152,7 @@
           <w:p>
             <w:pPr>
               <w:pStyle w:val="TableParagraph"/>
-              <w:spacing w:before="87"/>
+              <w:spacing w:before="87" w:after="160"/>
               <w:ind w:right="142"/>
               <w:jc w:val="center"/>
               <w:rPr>
@@ -5273,7 +5169,7 @@
     <w:p>
       <w:pPr>
         <w:pStyle w:val="Zkladntext"/>
-        <w:spacing w:before="9"/>
+        <w:spacing w:before="9" w:after="160"/>
         <w:jc w:val="center"/>
         <w:rPr>
           <w:sz w:val="14"/>
@@ -5318,7 +5214,7 @@
           <w:p>
             <w:pPr>
               <w:pStyle w:val="TableParagraph"/>
-              <w:spacing w:before="82"/>
+              <w:spacing w:before="82" w:after="160"/>
               <w:ind w:right="188"/>
               <w:jc w:val="center"/>
               <w:rPr>
@@ -5355,7 +5251,7 @@
           <w:p>
             <w:pPr>
               <w:pStyle w:val="TableParagraph"/>
-              <w:spacing w:before="82"/>
+              <w:spacing w:before="82" w:after="160"/>
               <w:ind w:left="109"/>
               <w:jc w:val="center"/>
               <w:rPr>
@@ -5379,7 +5275,7 @@
           <w:p>
             <w:pPr>
               <w:pStyle w:val="TableParagraph"/>
-              <w:spacing w:before="82"/>
+              <w:spacing w:before="82" w:after="160"/>
               <w:ind w:left="109"/>
               <w:jc w:val="center"/>
               <w:rPr>
@@ -5403,7 +5299,7 @@
           <w:p>
             <w:pPr>
               <w:pStyle w:val="TableParagraph"/>
-              <w:spacing w:before="82"/>
+              <w:spacing w:before="82" w:after="160"/>
               <w:ind w:left="108"/>
               <w:jc w:val="center"/>
               <w:rPr>
@@ -5427,7 +5323,7 @@
           <w:p>
             <w:pPr>
               <w:pStyle w:val="TableParagraph"/>
-              <w:spacing w:before="82"/>
+              <w:spacing w:before="82" w:after="160"/>
               <w:ind w:left="108"/>
               <w:jc w:val="center"/>
               <w:rPr>
@@ -5451,7 +5347,7 @@
           <w:p>
             <w:pPr>
               <w:pStyle w:val="TableParagraph"/>
-              <w:spacing w:before="82"/>
+              <w:spacing w:before="82" w:after="160"/>
               <w:ind w:left="107"/>
               <w:jc w:val="center"/>
               <w:rPr>
@@ -5475,7 +5371,7 @@
           <w:p>
             <w:pPr>
               <w:pStyle w:val="TableParagraph"/>
-              <w:spacing w:before="82"/>
+              <w:spacing w:before="82" w:after="160"/>
               <w:ind w:left="106"/>
               <w:jc w:val="center"/>
               <w:rPr>
@@ -5499,7 +5395,7 @@
           <w:p>
             <w:pPr>
               <w:pStyle w:val="TableParagraph"/>
-              <w:spacing w:before="82"/>
+              <w:spacing w:before="82" w:after="160"/>
               <w:ind w:left="105"/>
               <w:jc w:val="center"/>
               <w:rPr>
@@ -5523,7 +5419,7 @@
           <w:p>
             <w:pPr>
               <w:pStyle w:val="TableParagraph"/>
-              <w:spacing w:before="82"/>
+              <w:spacing w:before="82" w:after="160"/>
               <w:ind w:left="103"/>
               <w:jc w:val="center"/>
               <w:rPr>
@@ -5551,7 +5447,7 @@
           <w:p>
             <w:pPr>
               <w:pStyle w:val="TableParagraph"/>
-              <w:spacing w:before="87"/>
+              <w:spacing w:before="87" w:after="160"/>
               <w:ind w:right="188"/>
               <w:jc w:val="center"/>
               <w:rPr>
@@ -5588,7 +5484,7 @@
           <w:p>
             <w:pPr>
               <w:pStyle w:val="TableParagraph"/>
-              <w:spacing w:before="87"/>
+              <w:spacing w:before="87" w:after="160"/>
               <w:ind w:left="109"/>
               <w:jc w:val="center"/>
               <w:rPr>
@@ -5612,7 +5508,7 @@
           <w:p>
             <w:pPr>
               <w:pStyle w:val="TableParagraph"/>
-              <w:spacing w:before="87"/>
+              <w:spacing w:before="87" w:after="160"/>
               <w:ind w:left="109"/>
               <w:jc w:val="center"/>
               <w:rPr>
@@ -5636,7 +5532,7 @@
           <w:p>
             <w:pPr>
               <w:pStyle w:val="TableParagraph"/>
-              <w:spacing w:before="87"/>
+              <w:spacing w:before="87" w:after="160"/>
               <w:ind w:left="108"/>
               <w:jc w:val="center"/>
               <w:rPr>
@@ -5660,7 +5556,7 @@
           <w:p>
             <w:pPr>
               <w:pStyle w:val="TableParagraph"/>
-              <w:spacing w:before="87"/>
+              <w:spacing w:before="87" w:after="160"/>
               <w:ind w:left="108"/>
               <w:jc w:val="center"/>
               <w:rPr>
@@ -5684,7 +5580,7 @@
           <w:p>
             <w:pPr>
               <w:pStyle w:val="TableParagraph"/>
-              <w:spacing w:before="87"/>
+              <w:spacing w:before="87" w:after="160"/>
               <w:ind w:left="107"/>
               <w:jc w:val="center"/>
               <w:rPr>
@@ -5708,7 +5604,7 @@
           <w:p>
             <w:pPr>
               <w:pStyle w:val="TableParagraph"/>
-              <w:spacing w:before="87"/>
+              <w:spacing w:before="87" w:after="160"/>
               <w:ind w:left="106"/>
               <w:jc w:val="center"/>
               <w:rPr>
@@ -5732,7 +5628,7 @@
           <w:p>
             <w:pPr>
               <w:pStyle w:val="TableParagraph"/>
-              <w:spacing w:before="87"/>
+              <w:spacing w:before="87" w:after="160"/>
               <w:ind w:left="105"/>
               <w:jc w:val="center"/>
               <w:rPr>
@@ -5756,7 +5652,7 @@
           <w:p>
             <w:pPr>
               <w:pStyle w:val="TableParagraph"/>
-              <w:spacing w:before="87"/>
+              <w:spacing w:before="87" w:after="160"/>
               <w:ind w:left="103"/>
               <w:jc w:val="center"/>
               <w:rPr>
@@ -5777,206 +5673,164 @@
     <w:p>
       <w:pPr>
         <w:pStyle w:val="Zkladntext"/>
-        <w:spacing w:line="360" w:lineRule="auto"/>
+        <w:spacing w:after="160" w:line="360" w:lineRule="auto"/>
         <w:ind w:left="707" w:right="703"/>
-      </w:pPr>
+        <w:rPr>
+          <w:b/>
+          <w:bCs/>
+        </w:rPr>
+      </w:pPr>
+      <w:r>
+        <w:rPr>
+          <w:noProof/>
+        </w:rPr>
+        <w:drawing>
+          <wp:anchor distT="0" distB="0" distL="114300" distR="114300" simplePos="0" relativeHeight="251669504" behindDoc="0" locked="0" layoutInCell="1" allowOverlap="1" wp14:anchorId="6DE08F49" wp14:editId="677C55E4">
+            <wp:simplePos x="0" y="0"/>
+            <wp:positionH relativeFrom="column">
+              <wp:posOffset>1073785</wp:posOffset>
+            </wp:positionH>
+            <wp:positionV relativeFrom="paragraph">
+              <wp:posOffset>602869</wp:posOffset>
+            </wp:positionV>
+            <wp:extent cx="4669536" cy="2688336"/>
+            <wp:effectExtent l="0" t="0" r="17145" b="17145"/>
+            <wp:wrapTopAndBottom/>
+            <wp:docPr id="493460308" name="Graf 23"/>
+            <wp:cNvGraphicFramePr/>
+            <a:graphic xmlns:a="http://schemas.openxmlformats.org/drawingml/2006/main">
+              <a:graphicData uri="http://schemas.openxmlformats.org/drawingml/2006/chart">
+                <c:chart xmlns:c="http://schemas.openxmlformats.org/drawingml/2006/chart" xmlns:r="http://schemas.openxmlformats.org/officeDocument/2006/relationships" r:id="rId92"/>
+              </a:graphicData>
+            </a:graphic>
+          </wp:anchor>
+        </w:drawing>
+      </w:r>
+      <w:r>
+        <w:br/>
+      </w:r>
+      <w:r>
+        <w:rPr>
+          <w:b/>
+          <w:bCs/>
+        </w:rPr>
+        <w:t>Graf:</w:t>
+      </w:r>
     </w:p>
     <w:p>
       <w:pPr>
         <w:pStyle w:val="Zkladntext"/>
-        <w:spacing w:line="360" w:lineRule="auto"/>
-        <w:ind w:left="707" w:right="703"/>
-        <w:rPr>
-          <w:b/>
-          <w:bCs/>
-        </w:rPr>
-      </w:pPr>
-      <w:r>
-        <w:rPr>
-          <w:b/>
-          <w:bCs/>
-        </w:rPr>
-        <w:t>Graf:</w:t>
-      </w:r>
-    </w:p>
-    <w:p>
-      <w:pPr>
-        <w:pStyle w:val="Zkladntext"/>
-        <w:spacing w:line="360" w:lineRule="auto"/>
-        <w:ind w:left="707" w:right="703"/>
+        <w:spacing w:after="160" w:line="360" w:lineRule="auto"/>
+        <w:ind w:right="703"/>
         <w:sectPr>
+          <w:headerReference w:type="default" r:id="rId93"/>
+          <w:footerReference w:type="default" r:id="rId94"/>
           <w:pgSz w:w="11910" w:h="16840"/>
           <w:pgMar w:top="960" w:right="708" w:bottom="1260" w:left="708" w:header="725" w:footer="1078" w:gutter="0"/>
           <w:cols w:space="708"/>
         </w:sectPr>
       </w:pPr>
-      <w:r>
-        <w:rPr>
-          <w:noProof/>
-        </w:rPr>
-        <w:drawing>
-          <wp:inline distT="0" distB="0" distL="0" distR="0" wp14:anchorId="6DE08F49" wp14:editId="359E060D">
-            <wp:extent cx="5586633" cy="2975317"/>
-            <wp:effectExtent l="0" t="0" r="14605" b="15875"/>
-            <wp:docPr id="493460308" name="Graf 23"/>
-            <wp:cNvGraphicFramePr/>
-            <a:graphic xmlns:a="http://schemas.openxmlformats.org/drawingml/2006/main">
-              <a:graphicData uri="http://schemas.openxmlformats.org/drawingml/2006/chart">
-                <c:chart xmlns:c="http://schemas.openxmlformats.org/drawingml/2006/chart" xmlns:r="http://schemas.openxmlformats.org/officeDocument/2006/relationships" r:id="rId94"/>
-              </a:graphicData>
-            </a:graphic>
-          </wp:inline>
-        </w:drawing>
-      </w:r>
     </w:p>
     <w:p>
       <w:pPr>
-        <w:tabs>
-          <w:tab w:val="left" w:pos="760"/>
-        </w:tabs>
-        <w:sectPr>
-          <w:pgSz w:w="11910" w:h="16840"/>
-          <w:pgMar w:top="960" w:right="708" w:bottom="1260" w:left="708" w:header="725" w:footer="1078" w:gutter="0"/>
-          <w:cols w:space="708"/>
-        </w:sectPr>
-      </w:pPr>
+        <w:pStyle w:val="Nadpis2"/>
+        <w:spacing w:before="240" w:after="160"/>
+        <w:ind w:left="0" w:firstLine="709"/>
+        <w:jc w:val="left"/>
+      </w:pPr>
+      <w:bookmarkStart w:id="1" w:name="Charakteristika_hodinového_signálu"/>
+      <w:bookmarkEnd w:id="1"/>
+      <w:r>
+        <w:rPr>
+          <w:color w:val="EA7603"/>
+        </w:rPr>
+        <w:lastRenderedPageBreak/>
+        <w:t xml:space="preserve">4. </w:t>
+      </w:r>
+      <w:r>
+        <w:rPr>
+          <w:color w:val="EA7603"/>
+        </w:rPr>
+        <w:t>Charakteristika</w:t>
+      </w:r>
+      <w:r>
+        <w:rPr>
+          <w:color w:val="EA7603"/>
+          <w:spacing w:val="-6"/>
+        </w:rPr>
+        <w:t xml:space="preserve"> </w:t>
+      </w:r>
+      <w:r>
+        <w:rPr>
+          <w:color w:val="EA7603"/>
+        </w:rPr>
+        <w:t>hodinového</w:t>
+      </w:r>
+      <w:r>
+        <w:rPr>
+          <w:color w:val="EA7603"/>
+          <w:spacing w:val="-6"/>
+        </w:rPr>
+        <w:t xml:space="preserve"> </w:t>
+      </w:r>
+      <w:r>
+        <w:rPr>
+          <w:color w:val="EA7603"/>
+          <w:spacing w:val="-2"/>
+        </w:rPr>
+        <w:t>signálu</w:t>
+      </w:r>
     </w:p>
     <w:p>
       <w:pPr>
-        <w:pStyle w:val="Nadpis2"/>
-        <w:ind w:left="0" w:firstLine="707"/>
-        <w:jc w:val="left"/>
-      </w:pPr>
-      <w:bookmarkStart w:id="2" w:name="Charakteristika_hodinového_signálu"/>
-      <w:bookmarkEnd w:id="2"/>
-      <w:r>
-        <w:rPr>
-          <w:color w:val="EA7603"/>
-        </w:rPr>
-        <w:lastRenderedPageBreak/>
-        <w:t xml:space="preserve">4. </w:t>
-      </w:r>
-      <w:r>
-        <w:rPr>
-          <w:color w:val="EA7603"/>
-        </w:rPr>
-        <w:t>Charakteristika</w:t>
-      </w:r>
-      <w:r>
-        <w:rPr>
-          <w:color w:val="EA7603"/>
-          <w:spacing w:val="-6"/>
-        </w:rPr>
-        <w:t xml:space="preserve"> </w:t>
-      </w:r>
-      <w:r>
-        <w:rPr>
-          <w:color w:val="EA7603"/>
-        </w:rPr>
-        <w:t>hodinového</w:t>
-      </w:r>
-      <w:r>
-        <w:rPr>
-          <w:color w:val="EA7603"/>
-          <w:spacing w:val="-6"/>
-        </w:rPr>
-        <w:t xml:space="preserve"> </w:t>
-      </w:r>
-      <w:r>
-        <w:rPr>
-          <w:color w:val="EA7603"/>
+        <w:pStyle w:val="Zkladntext"/>
+        <w:spacing w:after="160" w:line="360" w:lineRule="auto"/>
+        <w:ind w:left="707" w:right="716"/>
+      </w:pPr>
+      <w:r>
+        <w:rPr>
+          <w:b/>
+          <w:spacing w:val="-8"/>
+        </w:rPr>
+        <w:t>Popis</w:t>
+      </w:r>
+      <w:r>
+        <w:rPr>
+          <w:b/>
+          <w:spacing w:val="-1"/>
+        </w:rPr>
+        <w:t xml:space="preserve"> </w:t>
+      </w:r>
+      <w:r>
+        <w:rPr>
+          <w:b/>
+          <w:spacing w:val="-8"/>
+        </w:rPr>
+        <w:t>měření:</w:t>
+      </w:r>
+      <w:r>
+        <w:rPr>
+          <w:b/>
+          <w:spacing w:val="-1"/>
+        </w:rPr>
+        <w:t xml:space="preserve"> </w:t>
+      </w:r>
+      <w:r>
+        <w:rPr>
+          <w:spacing w:val="-8"/>
+        </w:rPr>
+        <w:t>V této úloze jsme pomocí osciloskopu analyzovali parametry obdélníkového hodinového signálu. Sonda osciloskopu byla připojena na výstup hodinového signálu a po provedení automatického nastavení (Autoset) jsme v menu Measure odečetli periodu a amplitudu signálu. Následně jsme změnili časovou základnu na nejnižší rozlišení pro detailní prozkoumání tvaru náběžné hrany</w:t>
+      </w:r>
+      <w:r>
+        <w:rPr>
           <w:spacing w:val="-2"/>
         </w:rPr>
-        <w:t>signálu</w:t>
+        <w:t>.</w:t>
       </w:r>
     </w:p>
     <w:p>
       <w:pPr>
-        <w:pStyle w:val="Zkladntext"/>
-        <w:spacing w:before="15"/>
-        <w:rPr>
-          <w:sz w:val="26"/>
-        </w:rPr>
-      </w:pPr>
-    </w:p>
-    <w:p>
-      <w:pPr>
-        <w:pStyle w:val="Zkladntext"/>
-        <w:spacing w:line="360" w:lineRule="auto"/>
-        <w:ind w:left="707" w:right="716"/>
-      </w:pPr>
-      <w:r>
-        <w:rPr>
-          <w:b/>
-          <w:spacing w:val="-8"/>
-        </w:rPr>
-        <w:t>Popis</w:t>
-      </w:r>
-      <w:r>
-        <w:rPr>
-          <w:b/>
-          <w:spacing w:val="-1"/>
-        </w:rPr>
-        <w:t xml:space="preserve"> </w:t>
-      </w:r>
-      <w:r>
-        <w:rPr>
-          <w:b/>
-          <w:spacing w:val="-8"/>
-        </w:rPr>
-        <w:t>měření:</w:t>
-      </w:r>
-      <w:r>
-        <w:rPr>
-          <w:b/>
-          <w:spacing w:val="-1"/>
-        </w:rPr>
-        <w:t xml:space="preserve"> </w:t>
-      </w:r>
-      <w:r>
-        <w:rPr>
-          <w:spacing w:val="-8"/>
-        </w:rPr>
-        <w:t>V této úloze jsme pomocí osciloskopu analyzovali parametry obdélníkového hodinového signálu. Sonda osciloskopu byla připojena na výstup hodinového signálu a po provedení automatického nastavení (</w:t>
-      </w:r>
-      <w:proofErr w:type="spellStart"/>
-      <w:r>
-        <w:rPr>
-          <w:spacing w:val="-8"/>
-        </w:rPr>
-        <w:t>Autoset</w:t>
-      </w:r>
-      <w:proofErr w:type="spellEnd"/>
-      <w:r>
-        <w:rPr>
-          <w:spacing w:val="-8"/>
-        </w:rPr>
-        <w:t xml:space="preserve">) jsme v menu </w:t>
-      </w:r>
-      <w:proofErr w:type="spellStart"/>
-      <w:r>
-        <w:rPr>
-          <w:spacing w:val="-8"/>
-        </w:rPr>
-        <w:t>Measure</w:t>
-      </w:r>
-      <w:proofErr w:type="spellEnd"/>
-      <w:r>
-        <w:rPr>
-          <w:spacing w:val="-8"/>
-        </w:rPr>
-        <w:t xml:space="preserve"> odečetli periodu a amplitudu signálu. Následně jsme změnili časovou základnu na nejnižší rozlišení pro detailní prozkoumání tvaru náběžné hrany</w:t>
-      </w:r>
-      <w:r>
-        <w:rPr>
-          <w:spacing w:val="-2"/>
-        </w:rPr>
-        <w:t>.</w:t>
-      </w:r>
-    </w:p>
-    <w:p>
-      <w:pPr>
-        <w:spacing w:before="163"/>
+        <w:spacing w:before="163" w:after="160"/>
         <w:ind w:left="707"/>
         <w:rPr>
           <w:b/>
@@ -6045,7 +5899,7 @@
         <w:tabs>
           <w:tab w:val="left" w:pos="1427"/>
         </w:tabs>
-        <w:spacing w:before="123"/>
+        <w:spacing w:before="123" w:after="160"/>
         <w:ind w:left="1427" w:hanging="359"/>
       </w:pPr>
       <w:r>
@@ -6060,12 +5914,7 @@
     </w:p>
     <w:p>
       <w:pPr>
-        <w:pStyle w:val="Zkladntext"/>
-        <w:spacing w:before="32"/>
-      </w:pPr>
-    </w:p>
-    <w:p>
-      <w:pPr>
+        <w:spacing w:after="160"/>
         <w:ind w:left="707"/>
         <w:rPr>
           <w:b/>
@@ -6085,15 +5934,6 @@
         </w:rPr>
         <w:t xml:space="preserve"> hodnoty:</w:t>
       </w:r>
-    </w:p>
-    <w:p>
-      <w:pPr>
-        <w:ind w:left="707"/>
-        <w:rPr>
-          <w:b/>
-          <w:spacing w:val="-2"/>
-        </w:rPr>
-      </w:pPr>
     </w:p>
     <w:tbl>
       <w:tblPr>
@@ -6116,6 +5956,7 @@
           </w:tcPr>
           <w:p>
             <w:pPr>
+              <w:spacing w:after="160"/>
               <w:rPr>
                 <w:bCs/>
                 <w:spacing w:val="-2"/>
@@ -6187,6 +6028,7 @@
           </w:tcPr>
           <w:p>
             <w:pPr>
+              <w:spacing w:after="160"/>
               <w:rPr>
                 <w:bCs/>
                 <w:spacing w:val="-2"/>
@@ -6201,16 +6043,7 @@
                 <w:sz w:val="20"/>
                 <w:szCs w:val="20"/>
               </w:rPr>
-              <w:t>2,145</w:t>
-            </w:r>
-            <w:r>
-              <w:rPr>
-                <w:bCs/>
-                <w:spacing w:val="-2"/>
-                <w:sz w:val="20"/>
-                <w:szCs w:val="20"/>
-              </w:rPr>
-              <w:t xml:space="preserve"> V</w:t>
+              <w:t>2,145 V</w:t>
             </w:r>
           </w:p>
         </w:tc>
@@ -6225,6 +6058,7 @@
           </w:tcPr>
           <w:p>
             <w:pPr>
+              <w:spacing w:after="160"/>
               <w:rPr>
                 <w:bCs/>
                 <w:spacing w:val="-2"/>
@@ -6287,6 +6121,7 @@
           </w:tcPr>
           <w:p>
             <w:pPr>
+              <w:spacing w:after="160"/>
               <w:rPr>
                 <w:bCs/>
                 <w:spacing w:val="-2"/>
@@ -6301,19 +6136,8 @@
                 <w:sz w:val="20"/>
                 <w:szCs w:val="20"/>
               </w:rPr>
-              <w:t xml:space="preserve">1,024 </w:t>
+              <w:t>1,024 ms</w:t>
             </w:r>
-            <w:proofErr w:type="spellStart"/>
-            <w:r>
-              <w:rPr>
-                <w:bCs/>
-                <w:spacing w:val="-2"/>
-                <w:sz w:val="20"/>
-                <w:szCs w:val="20"/>
-              </w:rPr>
-              <w:t>ms</w:t>
-            </w:r>
-            <w:proofErr w:type="spellEnd"/>
           </w:p>
         </w:tc>
       </w:tr>
@@ -6327,6 +6151,7 @@
           </w:tcPr>
           <w:p>
             <w:pPr>
+              <w:spacing w:after="160"/>
               <w:rPr>
                 <w:bCs/>
                 <w:spacing w:val="-2"/>
@@ -6351,6 +6176,7 @@
           </w:tcPr>
           <w:p>
             <w:pPr>
+              <w:spacing w:after="160"/>
               <w:rPr>
                 <w:bCs/>
                 <w:spacing w:val="-2"/>
@@ -6447,37 +6273,11 @@
     </w:tbl>
     <w:p>
       <w:pPr>
-        <w:pStyle w:val="Zkladntext"/>
-        <w:spacing w:before="9"/>
-        <w:rPr>
-          <w:b/>
-          <w:sz w:val="10"/>
-        </w:rPr>
-      </w:pPr>
-    </w:p>
-    <w:p>
-      <w:pPr>
-        <w:spacing w:before="164"/>
+        <w:spacing w:before="164" w:after="160"/>
         <w:ind w:left="707"/>
-        <w:rPr>
-          <w:b/>
-        </w:rPr>
-      </w:pPr>
-      <w:r>
         <w:rPr>
           <w:b/>
           <w:spacing w:val="-2"/>
-        </w:rPr>
-        <w:t>Graf:</w:t>
-      </w:r>
-    </w:p>
-    <w:p>
-      <w:pPr>
-        <w:pStyle w:val="Zkladntext"/>
-        <w:spacing w:before="26"/>
-        <w:rPr>
-          <w:b/>
-          <w:sz w:val="20"/>
         </w:rPr>
       </w:pPr>
       <w:r>
@@ -6487,13 +6287,13 @@
           <w:sz w:val="20"/>
         </w:rPr>
         <w:drawing>
-          <wp:anchor distT="0" distB="0" distL="0" distR="0" simplePos="0" relativeHeight="251678208" behindDoc="1" locked="0" layoutInCell="1" allowOverlap="1" wp14:anchorId="7073BB15" wp14:editId="06F4893B">
+          <wp:anchor distT="0" distB="0" distL="0" distR="0" simplePos="0" relativeHeight="251656192" behindDoc="1" locked="0" layoutInCell="1" allowOverlap="1" wp14:anchorId="7073BB15" wp14:editId="373DF18A">
             <wp:simplePos x="0" y="0"/>
             <wp:positionH relativeFrom="page">
-              <wp:posOffset>1670050</wp:posOffset>
+              <wp:posOffset>1743075</wp:posOffset>
             </wp:positionH>
             <wp:positionV relativeFrom="paragraph">
-              <wp:posOffset>172475</wp:posOffset>
+              <wp:posOffset>477520</wp:posOffset>
             </wp:positionV>
             <wp:extent cx="4178300" cy="2292350"/>
             <wp:effectExtent l="0" t="0" r="0" b="0"/>
@@ -6545,140 +6345,103 @@
           </wp:anchor>
         </w:drawing>
       </w:r>
+      <w:r>
+        <w:rPr>
+          <w:b/>
+          <w:spacing w:val="-2"/>
+        </w:rPr>
+        <w:t>Graf:</w:t>
+      </w:r>
     </w:p>
     <w:p>
       <w:pPr>
-        <w:pStyle w:val="Zkladntext"/>
         <w:rPr>
           <w:b/>
-          <w:sz w:val="20"/>
-        </w:rPr>
-        <w:sectPr>
-          <w:pgSz w:w="11910" w:h="16840"/>
-          <w:pgMar w:top="960" w:right="708" w:bottom="1260" w:left="708" w:header="725" w:footer="1078" w:gutter="0"/>
-          <w:cols w:space="708"/>
-        </w:sectPr>
-      </w:pPr>
+        </w:rPr>
+      </w:pPr>
+      <w:r>
+        <w:rPr>
+          <w:b/>
+        </w:rPr>
+        <w:br w:type="page"/>
+      </w:r>
     </w:p>
     <w:p>
       <w:pPr>
-        <w:pStyle w:val="Zkladntext"/>
-        <w:spacing w:before="148"/>
-        <w:rPr>
-          <w:b/>
-          <w:sz w:val="26"/>
-        </w:rPr>
-      </w:pPr>
+        <w:pStyle w:val="Nadpis2"/>
+        <w:spacing w:before="240" w:after="160"/>
+        <w:jc w:val="left"/>
+      </w:pPr>
+      <w:r>
+        <w:rPr>
+          <w:color w:val="EA7603"/>
+        </w:rPr>
+        <w:lastRenderedPageBreak/>
+        <w:t xml:space="preserve">5. </w:t>
+      </w:r>
+      <w:r>
+        <w:rPr>
+          <w:color w:val="EA7603"/>
+        </w:rPr>
+        <w:t>Kruhové</w:t>
+      </w:r>
+      <w:r>
+        <w:rPr>
+          <w:color w:val="EA7603"/>
+          <w:spacing w:val="-6"/>
+        </w:rPr>
+        <w:t xml:space="preserve"> </w:t>
+      </w:r>
+      <w:r>
+        <w:rPr>
+          <w:color w:val="EA7603"/>
+          <w:spacing w:val="-2"/>
+        </w:rPr>
+        <w:t>oscilátory</w:t>
+      </w:r>
     </w:p>
     <w:p>
       <w:pPr>
-        <w:pStyle w:val="Nadpis2"/>
-        <w:jc w:val="left"/>
-      </w:pPr>
-      <w:bookmarkStart w:id="3" w:name="Kruhové_oscilátory"/>
-      <w:bookmarkEnd w:id="3"/>
-      <w:r>
-        <w:rPr>
-          <w:color w:val="EA7603"/>
-        </w:rPr>
-        <w:t>Kruhové</w:t>
-      </w:r>
-      <w:r>
-        <w:rPr>
-          <w:color w:val="EA7603"/>
-          <w:spacing w:val="-6"/>
-        </w:rPr>
-        <w:t xml:space="preserve"> </w:t>
-      </w:r>
-      <w:r>
-        <w:rPr>
-          <w:color w:val="EA7603"/>
-          <w:spacing w:val="-2"/>
-        </w:rPr>
-        <w:t>oscilátory</w:t>
+        <w:pStyle w:val="Zkladntext"/>
+        <w:spacing w:after="160" w:line="360" w:lineRule="auto"/>
+        <w:ind w:left="707" w:right="703"/>
+      </w:pPr>
+      <w:r>
+        <w:rPr>
+          <w:b/>
+        </w:rPr>
+        <w:t>Popis</w:t>
+      </w:r>
+      <w:r>
+        <w:rPr>
+          <w:b/>
+          <w:spacing w:val="-9"/>
+        </w:rPr>
+        <w:t xml:space="preserve"> </w:t>
+      </w:r>
+      <w:r>
+        <w:rPr>
+          <w:b/>
+        </w:rPr>
+        <w:t>měření:</w:t>
+      </w:r>
+      <w:r>
+        <w:rPr>
+          <w:b/>
+          <w:spacing w:val="-9"/>
+        </w:rPr>
+        <w:t xml:space="preserve"> </w:t>
+      </w:r>
+      <w:r>
+        <w:t>Z jedenácti invertorů obvodu 7404 byl sestaven řetězec se zpětnou vazbou tvořící kruhový oscilátor. Sonda osciloskopu byla připojena na konec řetězce. Cílem bylo změřit periodu kmitů a z naměřených hodnot vypočítat průměrné zpoždění signálu na jednom hradle. Srovnávali jsme také parametry signálu na různých místech řetězce.</w:t>
       </w:r>
     </w:p>
     <w:p>
       <w:pPr>
-        <w:pStyle w:val="Zkladntext"/>
-        <w:spacing w:before="15"/>
-        <w:rPr>
-          <w:sz w:val="26"/>
-        </w:rPr>
-      </w:pPr>
-    </w:p>
-    <w:p>
-      <w:pPr>
-        <w:pStyle w:val="Zkladntext"/>
-        <w:spacing w:line="360" w:lineRule="auto"/>
-        <w:ind w:left="707" w:right="703"/>
-      </w:pPr>
-      <w:r>
+        <w:spacing w:before="163" w:after="160"/>
+        <w:ind w:left="707"/>
         <w:rPr>
           <w:b/>
-        </w:rPr>
-        <w:t>Popis</w:t>
-      </w:r>
-      <w:r>
-        <w:rPr>
-          <w:b/>
-          <w:spacing w:val="-9"/>
-        </w:rPr>
-        <w:t xml:space="preserve"> </w:t>
-      </w:r>
-      <w:r>
-        <w:rPr>
-          <w:b/>
-        </w:rPr>
-        <w:t>měření:</w:t>
-      </w:r>
-      <w:r>
-        <w:rPr>
-          <w:b/>
-          <w:spacing w:val="-9"/>
-        </w:rPr>
-        <w:t xml:space="preserve"> </w:t>
-      </w:r>
-      <w:r>
-        <w:t>Z jedenácti invertorů obvodu 7404 byl sestaven řetězec se zpětnou vazbou tvořící kruhový oscilátor. Sonda osciloskopu byla připojena na konec řetězce. Cílem bylo změřit periodu kmitů a z naměřených hodnot vypočítat průměrné zpoždění signálu na jednom hradle. Srovnávali jsme také parametry signálu na různých místech řetězce.</w:t>
-      </w:r>
-    </w:p>
-    <w:p>
-      <w:pPr>
-        <w:spacing w:before="163"/>
-        <w:ind w:left="707"/>
-        <w:rPr>
-          <w:b/>
-        </w:rPr>
-      </w:pPr>
-      <w:r>
-        <w:rPr>
-          <w:b/>
-        </w:rPr>
-        <w:t>Schéma</w:t>
-      </w:r>
-      <w:r>
-        <w:rPr>
-          <w:b/>
-          <w:spacing w:val="1"/>
-        </w:rPr>
-        <w:t xml:space="preserve"> </w:t>
-      </w:r>
-      <w:r>
-        <w:rPr>
-          <w:b/>
-          <w:spacing w:val="-2"/>
-        </w:rPr>
-        <w:t>obvodu:</w:t>
-      </w:r>
-    </w:p>
-    <w:p>
-      <w:pPr>
-        <w:pStyle w:val="Zkladntext"/>
-        <w:spacing w:before="103"/>
-        <w:rPr>
-          <w:b/>
-          <w:sz w:val="20"/>
         </w:rPr>
       </w:pPr>
       <w:r>
@@ -6688,13 +6451,13 @@
           <w:sz w:val="20"/>
         </w:rPr>
         <w:drawing>
-          <wp:anchor distT="0" distB="0" distL="0" distR="0" simplePos="0" relativeHeight="251680256" behindDoc="1" locked="0" layoutInCell="1" allowOverlap="1" wp14:anchorId="13D73F56" wp14:editId="1246B968">
+          <wp:anchor distT="0" distB="0" distL="0" distR="0" simplePos="0" relativeHeight="251661312" behindDoc="1" locked="0" layoutInCell="1" allowOverlap="1" wp14:anchorId="13D73F56" wp14:editId="5E68133F">
             <wp:simplePos x="0" y="0"/>
             <wp:positionH relativeFrom="page">
-              <wp:posOffset>1197903</wp:posOffset>
+              <wp:posOffset>1386840</wp:posOffset>
             </wp:positionH>
             <wp:positionV relativeFrom="paragraph">
-              <wp:posOffset>224790</wp:posOffset>
+              <wp:posOffset>267462</wp:posOffset>
             </wp:positionV>
             <wp:extent cx="5288915" cy="523875"/>
             <wp:effectExtent l="0" t="0" r="6985" b="9525"/>
@@ -6734,167 +6497,166 @@
           </wp:anchor>
         </w:drawing>
       </w:r>
+      <w:r>
+        <w:rPr>
+          <w:b/>
+        </w:rPr>
+        <w:t>Schéma</w:t>
+      </w:r>
+      <w:r>
+        <w:rPr>
+          <w:b/>
+          <w:spacing w:val="1"/>
+        </w:rPr>
+        <w:t xml:space="preserve"> </w:t>
+      </w:r>
+      <w:r>
+        <w:rPr>
+          <w:b/>
+          <w:spacing w:val="-2"/>
+        </w:rPr>
+        <w:t>obvodu:</w:t>
+      </w:r>
     </w:p>
     <w:p>
       <w:pPr>
-        <w:pStyle w:val="Zkladntext"/>
-        <w:spacing w:before="97"/>
+        <w:spacing w:after="160"/>
+        <w:ind w:left="707"/>
         <w:rPr>
           <w:b/>
         </w:rPr>
       </w:pPr>
+      <w:r>
+        <w:rPr>
+          <w:b/>
+        </w:rPr>
+        <w:t>Seznam</w:t>
+      </w:r>
+      <w:r>
+        <w:rPr>
+          <w:b/>
+          <w:spacing w:val="-4"/>
+        </w:rPr>
+        <w:t xml:space="preserve"> </w:t>
+      </w:r>
+      <w:r>
+        <w:rPr>
+          <w:b/>
+        </w:rPr>
+        <w:t>měřících</w:t>
+      </w:r>
+      <w:r>
+        <w:rPr>
+          <w:b/>
+          <w:spacing w:val="-1"/>
+        </w:rPr>
+        <w:t xml:space="preserve"> </w:t>
+      </w:r>
+      <w:r>
+        <w:rPr>
+          <w:b/>
+        </w:rPr>
+        <w:t>zařízení</w:t>
+      </w:r>
+      <w:r>
+        <w:rPr>
+          <w:b/>
+          <w:spacing w:val="-3"/>
+        </w:rPr>
+        <w:t xml:space="preserve"> </w:t>
+      </w:r>
+      <w:r>
+        <w:rPr>
+          <w:b/>
+        </w:rPr>
+        <w:t xml:space="preserve">a </w:t>
+      </w:r>
+      <w:r>
+        <w:rPr>
+          <w:b/>
+          <w:spacing w:val="-2"/>
+        </w:rPr>
+        <w:t>pomůcek:</w:t>
+      </w:r>
+      <w:r>
+        <w:rPr>
+          <w:b/>
+        </w:rPr>
+        <w:t xml:space="preserve"> </w:t>
+      </w:r>
+      <w:r>
+        <w:t>Osciloskop</w:t>
+      </w:r>
+      <w:r>
+        <w:t>,</w:t>
+      </w:r>
+      <w:r>
+        <w:rPr>
+          <w:w w:val="70"/>
+        </w:rPr>
+        <w:t xml:space="preserve"> </w:t>
+      </w:r>
+      <w:r>
+        <w:t>Domino</w:t>
+      </w:r>
+      <w:r>
+        <w:rPr>
+          <w:spacing w:val="2"/>
+        </w:rPr>
+        <w:t xml:space="preserve"> </w:t>
+      </w:r>
+      <w:r>
+        <w:rPr>
+          <w:spacing w:val="-2"/>
+        </w:rPr>
+        <w:t>Invertor</w:t>
+      </w:r>
     </w:p>
     <w:p>
       <w:pPr>
+        <w:spacing w:after="160"/>
         <w:ind w:left="707"/>
-        <w:rPr>
-          <w:b/>
-        </w:rPr>
-      </w:pPr>
-      <w:r>
-        <w:rPr>
-          <w:b/>
-        </w:rPr>
-        <w:t>Seznam</w:t>
-      </w:r>
-      <w:r>
-        <w:rPr>
-          <w:b/>
-          <w:spacing w:val="-4"/>
-        </w:rPr>
-        <w:t xml:space="preserve"> </w:t>
-      </w:r>
-      <w:r>
-        <w:rPr>
-          <w:b/>
-        </w:rPr>
-        <w:t>měřících</w:t>
-      </w:r>
-      <w:r>
-        <w:rPr>
-          <w:b/>
-          <w:spacing w:val="-1"/>
-        </w:rPr>
-        <w:t xml:space="preserve"> </w:t>
-      </w:r>
-      <w:r>
-        <w:rPr>
-          <w:b/>
-        </w:rPr>
-        <w:t>zařízení</w:t>
-      </w:r>
-      <w:r>
-        <w:rPr>
-          <w:b/>
-          <w:spacing w:val="-3"/>
-        </w:rPr>
-        <w:t xml:space="preserve"> </w:t>
-      </w:r>
-      <w:r>
-        <w:rPr>
-          <w:b/>
-        </w:rPr>
-        <w:t xml:space="preserve">a </w:t>
-      </w:r>
-      <w:r>
         <w:rPr>
           <w:b/>
           <w:spacing w:val="-2"/>
         </w:rPr>
-        <w:t>pomůcek:</w:t>
-      </w:r>
+      </w:pPr>
       <w:r>
         <w:rPr>
           <w:b/>
         </w:rPr>
-        <w:t xml:space="preserve"> </w:t>
-      </w:r>
-      <w:r>
-        <w:t>Osciloskop</w:t>
-      </w:r>
-      <w:r>
-        <w:t>,</w:t>
-      </w:r>
-      <w:r>
-        <w:rPr>
-          <w:w w:val="70"/>
-        </w:rPr>
-        <w:t xml:space="preserve"> </w:t>
-      </w:r>
-      <w:r>
-        <w:t>Domino</w:t>
-      </w:r>
-      <w:r>
-        <w:rPr>
-          <w:spacing w:val="2"/>
-        </w:rPr>
-        <w:t xml:space="preserve"> </w:t>
-      </w:r>
-      <w:r>
-        <w:rPr>
-          <w:spacing w:val="-2"/>
-        </w:rPr>
-        <w:t>Invertor</w:t>
-      </w:r>
-    </w:p>
-    <w:p>
-      <w:pPr>
-        <w:pStyle w:val="Zkladntext"/>
-        <w:spacing w:before="33"/>
-      </w:pPr>
-    </w:p>
-    <w:p>
-      <w:pPr>
-        <w:ind w:left="707"/>
+        <w:t>Naměřené</w:t>
+      </w:r>
+      <w:r>
         <w:rPr>
           <w:b/>
           <w:spacing w:val="-2"/>
         </w:rPr>
-      </w:pPr>
-      <w:r>
-        <w:rPr>
-          <w:b/>
-        </w:rPr>
-        <w:t>Naměřené</w:t>
-      </w:r>
-      <w:r>
-        <w:rPr>
-          <w:b/>
-          <w:spacing w:val="-2"/>
-        </w:rPr>
         <w:t xml:space="preserve"> hodnoty:</w:t>
       </w:r>
-    </w:p>
-    <w:p>
-      <w:pPr>
-        <w:ind w:left="707"/>
-        <w:rPr>
-          <w:b/>
-          <w:spacing w:val="-2"/>
-        </w:rPr>
-      </w:pPr>
     </w:p>
     <w:tbl>
       <w:tblPr>
         <w:tblStyle w:val="Mkatabulky"/>
-        <w:tblW w:w="10128" w:type="dxa"/>
-        <w:tblInd w:w="707" w:type="dxa"/>
+        <w:tblW w:w="9157" w:type="dxa"/>
+        <w:tblInd w:w="668" w:type="dxa"/>
         <w:tblLook w:val="04A0" w:firstRow="1" w:lastRow="0" w:firstColumn="1" w:lastColumn="0" w:noHBand="0" w:noVBand="1"/>
       </w:tblPr>
       <w:tblGrid>
-        <w:gridCol w:w="5441"/>
-        <w:gridCol w:w="4687"/>
+        <w:gridCol w:w="4919"/>
+        <w:gridCol w:w="4238"/>
       </w:tblGrid>
       <w:tr>
         <w:trPr>
-          <w:trHeight w:val="298"/>
+          <w:trHeight w:val="282"/>
         </w:trPr>
         <w:tc>
           <w:tcPr>
-            <w:tcW w:w="5441" w:type="dxa"/>
+            <w:tcW w:w="4919" w:type="dxa"/>
           </w:tcPr>
           <w:p>
             <w:pPr>
+              <w:spacing w:after="160"/>
               <w:rPr>
                 <w:bCs/>
                 <w:spacing w:val="-2"/>
@@ -6918,16 +6680,7 @@
                 <w:sz w:val="20"/>
                 <w:szCs w:val="20"/>
               </w:rPr>
-              <w:t>očet hradel</w:t>
-            </w:r>
-            <w:r>
-              <w:rPr>
-                <w:bCs/>
-                <w:spacing w:val="-2"/>
-                <w:sz w:val="20"/>
-                <w:szCs w:val="20"/>
-              </w:rPr>
-              <w:t xml:space="preserve"> </w:t>
+              <w:t xml:space="preserve">očet hradel </w:t>
             </w:r>
             <w:r>
               <w:rPr>
@@ -6962,10 +6715,11 @@
         </w:tc>
         <w:tc>
           <w:tcPr>
-            <w:tcW w:w="4687" w:type="dxa"/>
+            <w:tcW w:w="4238" w:type="dxa"/>
           </w:tcPr>
           <w:p>
             <w:pPr>
+              <w:spacing w:after="160"/>
               <w:rPr>
                 <w:bCs/>
                 <w:spacing w:val="-2"/>
@@ -6987,14 +6741,15 @@
       </w:tr>
       <w:tr>
         <w:trPr>
-          <w:trHeight w:val="298"/>
+          <w:trHeight w:val="282"/>
         </w:trPr>
         <w:tc>
           <w:tcPr>
-            <w:tcW w:w="5441" w:type="dxa"/>
+            <w:tcW w:w="4919" w:type="dxa"/>
           </w:tcPr>
           <w:p>
             <w:pPr>
+              <w:spacing w:after="160"/>
               <w:rPr>
                 <w:bCs/>
                 <w:spacing w:val="-2"/>
@@ -7071,10 +6826,11 @@
         </w:tc>
         <w:tc>
           <w:tcPr>
-            <w:tcW w:w="4687" w:type="dxa"/>
+            <w:tcW w:w="4238" w:type="dxa"/>
           </w:tcPr>
           <w:p>
             <w:pPr>
+              <w:spacing w:after="160"/>
               <w:rPr>
                 <w:bCs/>
                 <w:spacing w:val="-2"/>
@@ -7100,7 +6856,6 @@
               </w:rPr>
               <w:t xml:space="preserve"> </w:t>
             </w:r>
-            <w:proofErr w:type="spellStart"/>
             <w:r>
               <w:rPr>
                 <w:bCs/>
@@ -7119,20 +6874,20 @@
               </w:rPr>
               <w:t>s</w:t>
             </w:r>
-            <w:proofErr w:type="spellEnd"/>
           </w:p>
         </w:tc>
       </w:tr>
       <w:tr>
         <w:trPr>
-          <w:trHeight w:val="298"/>
+          <w:trHeight w:val="282"/>
         </w:trPr>
         <w:tc>
           <w:tcPr>
-            <w:tcW w:w="5441" w:type="dxa"/>
+            <w:tcW w:w="4919" w:type="dxa"/>
           </w:tcPr>
           <w:p>
             <w:pPr>
+              <w:spacing w:after="160"/>
               <w:rPr>
                 <w:bCs/>
                 <w:spacing w:val="-2"/>
@@ -7153,10 +6908,11 @@
         </w:tc>
         <w:tc>
           <w:tcPr>
-            <w:tcW w:w="4687" w:type="dxa"/>
+            <w:tcW w:w="4238" w:type="dxa"/>
           </w:tcPr>
           <w:p>
             <w:pPr>
+              <w:spacing w:after="160"/>
               <w:rPr>
                 <w:bCs/>
                 <w:spacing w:val="-2"/>
@@ -7271,17 +7027,7 @@
     </w:tbl>
     <w:p>
       <w:pPr>
-        <w:pStyle w:val="Zkladntext"/>
-        <w:spacing w:before="8"/>
-        <w:rPr>
-          <w:b/>
-          <w:sz w:val="10"/>
-        </w:rPr>
-      </w:pPr>
-    </w:p>
-    <w:p>
-      <w:pPr>
-        <w:spacing w:before="163"/>
+        <w:spacing w:before="163" w:after="160"/>
         <w:ind w:left="707"/>
         <w:rPr>
           <w:b/>
@@ -7294,16 +7040,16 @@
           <w:sz w:val="20"/>
         </w:rPr>
         <w:drawing>
-          <wp:anchor distT="0" distB="0" distL="0" distR="0" simplePos="0" relativeHeight="251684352" behindDoc="1" locked="0" layoutInCell="1" allowOverlap="1" wp14:anchorId="406BE04C" wp14:editId="69F2809A">
+          <wp:anchor distT="0" distB="0" distL="0" distR="0" simplePos="0" relativeHeight="251663360" behindDoc="1" locked="0" layoutInCell="1" allowOverlap="1" wp14:anchorId="406BE04C" wp14:editId="7431F657">
             <wp:simplePos x="0" y="0"/>
             <wp:positionH relativeFrom="page">
-              <wp:posOffset>1834346</wp:posOffset>
+              <wp:posOffset>1676400</wp:posOffset>
             </wp:positionH>
             <wp:positionV relativeFrom="paragraph">
-              <wp:posOffset>418465</wp:posOffset>
+              <wp:posOffset>490220</wp:posOffset>
             </wp:positionV>
-            <wp:extent cx="3929380" cy="2112010"/>
-            <wp:effectExtent l="0" t="0" r="0" b="2540"/>
+            <wp:extent cx="4291330" cy="2663825"/>
+            <wp:effectExtent l="0" t="0" r="0" b="3175"/>
             <wp:wrapTopAndBottom/>
             <wp:docPr id="104" name="Image 104"/>
             <wp:cNvGraphicFramePr>
@@ -7326,7 +7072,7 @@
                   <pic:spPr bwMode="auto">
                     <a:xfrm>
                       <a:off x="0" y="0"/>
-                      <a:ext cx="3929380" cy="2112010"/>
+                      <a:ext cx="4291330" cy="2663825"/>
                     </a:xfrm>
                     <a:prstGeom prst="rect">
                       <a:avLst/>
@@ -7360,10 +7106,10 @@
         <w:t>Graf:</w:t>
       </w:r>
     </w:p>
-    <w:p/>
     <w:p>
       <w:pPr>
         <w:pStyle w:val="Nadpis2"/>
+        <w:spacing w:after="160"/>
         <w:rPr>
           <w:color w:val="EA7603"/>
         </w:rPr>
@@ -7372,13 +7118,7 @@
         <w:rPr>
           <w:color w:val="EA7603"/>
         </w:rPr>
-        <w:t>O</w:t>
-      </w:r>
-      <w:r>
-        <w:rPr>
-          <w:color w:val="EA7603"/>
-        </w:rPr>
-        <w:t>tázky</w:t>
+        <w:t>Otázky</w:t>
       </w:r>
     </w:p>
     <w:p>
@@ -7388,15 +7128,10 @@
           <w:ilvl w:val="0"/>
           <w:numId w:val="6"/>
         </w:numPr>
-      </w:pPr>
-      <w:r>
-        <w:t>Zjistěte vztah pro výpočet frekvence kruhového oscilátoru složeného z invertorů se zpožděním τ. Ze vztahu</w:t>
-      </w:r>
-      <w:r>
-        <w:t xml:space="preserve"> </w:t>
-      </w:r>
-      <w:r>
-        <w:t>vyjádřete τ a dosaďte frekvenci oscilátoru. Jaké je zpoždění na jednom hradlu?</w:t>
+        <w:spacing w:after="160"/>
+      </w:pPr>
+      <w:r>
+        <w:t>Zjistěte vztah pro výpočet frekvence kruhového oscilátoru složeného z invertorů se zpožděním τ. Ze vztahu vyjádřete τ a dosaďte frekvenci oscilátoru. Jaké je zpoždění na jednom hradlu?</w:t>
       </w:r>
     </w:p>
     <w:p>
@@ -7406,6 +7141,7 @@
           <w:ilvl w:val="1"/>
           <w:numId w:val="6"/>
         </w:numPr>
+        <w:spacing w:after="160"/>
       </w:pPr>
       <w:r>
         <w:t>Frekvence kruhového oscilátoru s lichým počtem hradel (</w:t>
@@ -7429,6 +7165,7 @@
           <w:ilvl w:val="2"/>
           <w:numId w:val="6"/>
         </w:numPr>
+        <w:spacing w:after="160"/>
       </w:pPr>
       <m:oMath>
         <m:r>
@@ -7459,13 +7196,7 @@
               <w:rPr>
                 <w:rFonts w:ascii="Cambria Math" w:hAnsi="Cambria Math"/>
               </w:rPr>
-              <m:t>2⋅n⋅</m:t>
-            </m:r>
-            <m:r>
-              <w:rPr>
-                <w:rFonts w:ascii="Cambria Math" w:hAnsi="Cambria Math"/>
-              </w:rPr>
-              <m:t>τ</m:t>
+              <m:t>2⋅n⋅τ</m:t>
             </m:r>
           </m:den>
         </m:f>
@@ -7478,6 +7209,7 @@
           <w:ilvl w:val="1"/>
           <w:numId w:val="6"/>
         </w:numPr>
+        <w:spacing w:after="160"/>
       </w:pPr>
       <w:r>
         <w:t xml:space="preserve">Pro zpoždění jednoho hradla </w:t>
@@ -7491,10 +7223,7 @@
         </m:r>
       </m:oMath>
       <w:r>
-        <w:t xml:space="preserve"> </w:t>
-      </w:r>
-      <w:r>
-        <w:t xml:space="preserve">(nebo </w:t>
+        <w:t xml:space="preserve"> (nebo </w:t>
       </w:r>
       <m:oMath>
         <m:sSub>
@@ -7538,6 +7267,7 @@
           <w:ilvl w:val="2"/>
           <w:numId w:val="6"/>
         </w:numPr>
+        <w:spacing w:after="160"/>
       </w:pPr>
       <m:oMath>
         <m:r>
@@ -7613,6 +7343,7 @@
           <w:ilvl w:val="1"/>
           <w:numId w:val="6"/>
         </w:numPr>
+        <w:spacing w:after="160"/>
       </w:pPr>
     </w:p>
     <w:p>
@@ -7622,16 +7353,14 @@
           <w:ilvl w:val="0"/>
           <w:numId w:val="6"/>
         </w:numPr>
-      </w:pPr>
+        <w:spacing w:after="160"/>
+      </w:pPr>
+      <w:r>
+        <w:t xml:space="preserve">V jakých parametrech se liší signál na výstupech jednotlivých hradel, např. mezi prvním, </w:t>
+      </w:r>
       <w:r>
         <w:lastRenderedPageBreak/>
-        <w:t>V jakých parametrech se liší signál na výstupech jednotlivých hradel, např. mezi prvním, prostředním a</w:t>
-      </w:r>
-      <w:r>
-        <w:t xml:space="preserve"> </w:t>
-      </w:r>
-      <w:r>
-        <w:t>posledním?</w:t>
+        <w:t>prostředním a posledním?</w:t>
       </w:r>
     </w:p>
     <w:p>
@@ -7641,6 +7370,7 @@
           <w:ilvl w:val="1"/>
           <w:numId w:val="6"/>
         </w:numPr>
+        <w:spacing w:after="160"/>
       </w:pPr>
     </w:p>
     <w:p>
@@ -7650,6 +7380,7 @@
           <w:ilvl w:val="0"/>
           <w:numId w:val="6"/>
         </w:numPr>
+        <w:spacing w:after="160"/>
       </w:pPr>
       <w:r>
         <w:t>Najděte katalogový list použitého obvodu. Jakou výrobní technologií je vyroben?</w:t>
@@ -7662,22 +7393,72 @@
           <w:ilvl w:val="1"/>
           <w:numId w:val="6"/>
         </w:numPr>
+        <w:spacing w:after="160"/>
       </w:pPr>
     </w:p>
-    <w:p/>
-    <w:p/>
-    <w:p/>
-    <w:p/>
-    <w:p/>
-    <w:p/>
-    <w:p/>
-    <w:p/>
-    <w:p/>
-    <w:p/>
-    <w:p/>
-    <w:p/>
     <w:p>
       <w:pPr>
+        <w:spacing w:after="160"/>
+      </w:pPr>
+    </w:p>
+    <w:p>
+      <w:pPr>
+        <w:spacing w:after="160"/>
+      </w:pPr>
+    </w:p>
+    <w:p>
+      <w:pPr>
+        <w:spacing w:after="160"/>
+      </w:pPr>
+    </w:p>
+    <w:p>
+      <w:pPr>
+        <w:spacing w:after="160"/>
+      </w:pPr>
+    </w:p>
+    <w:p>
+      <w:pPr>
+        <w:spacing w:after="160"/>
+      </w:pPr>
+    </w:p>
+    <w:p>
+      <w:pPr>
+        <w:spacing w:after="160"/>
+      </w:pPr>
+    </w:p>
+    <w:p>
+      <w:pPr>
+        <w:spacing w:after="160"/>
+      </w:pPr>
+    </w:p>
+    <w:p>
+      <w:pPr>
+        <w:spacing w:after="160"/>
+      </w:pPr>
+    </w:p>
+    <w:p>
+      <w:pPr>
+        <w:spacing w:after="160"/>
+      </w:pPr>
+    </w:p>
+    <w:p>
+      <w:pPr>
+        <w:spacing w:after="160"/>
+      </w:pPr>
+    </w:p>
+    <w:p>
+      <w:pPr>
+        <w:spacing w:after="160"/>
+      </w:pPr>
+    </w:p>
+    <w:p>
+      <w:pPr>
+        <w:spacing w:after="160"/>
+      </w:pPr>
+    </w:p>
+    <w:p>
+      <w:pPr>
+        <w:spacing w:after="160"/>
         <w:sectPr>
           <w:pgSz w:w="11910" w:h="16840"/>
           <w:pgMar w:top="960" w:right="708" w:bottom="1260" w:left="708" w:header="725" w:footer="1078" w:gutter="0"/>
@@ -7688,7 +7469,7 @@
     <w:p>
       <w:pPr>
         <w:pStyle w:val="Zkladntext"/>
-        <w:spacing w:before="78"/>
+        <w:spacing w:before="78" w:after="160"/>
         <w:rPr>
           <w:b/>
           <w:sz w:val="32"/>
@@ -7698,17 +7479,16 @@
     <w:p>
       <w:pPr>
         <w:pStyle w:val="Nadpis1"/>
-      </w:pPr>
-      <w:bookmarkStart w:id="4" w:name="Teoritické_otázky"/>
-      <w:bookmarkEnd w:id="4"/>
-      <w:proofErr w:type="spellStart"/>
+        <w:spacing w:after="160"/>
+      </w:pPr>
+      <w:bookmarkStart w:id="2" w:name="Teoritické_otázky"/>
+      <w:bookmarkEnd w:id="2"/>
       <w:r>
         <w:rPr>
           <w:color w:val="EA7603"/>
         </w:rPr>
         <w:t>Teoritické</w:t>
       </w:r>
-      <w:proofErr w:type="spellEnd"/>
       <w:r>
         <w:rPr>
           <w:color w:val="EA7603"/>
@@ -7735,7 +7515,7 @@
           <w:tab w:val="left" w:pos="1060"/>
           <w:tab w:val="left" w:pos="1063"/>
         </w:tabs>
-        <w:spacing w:before="326" w:line="360" w:lineRule="auto"/>
+        <w:spacing w:before="326" w:after="160" w:line="360" w:lineRule="auto"/>
         <w:ind w:right="705"/>
       </w:pPr>
       <w:r>
@@ -7953,7 +7733,7 @@
         <w:tabs>
           <w:tab w:val="left" w:pos="1427"/>
         </w:tabs>
-        <w:spacing w:before="2"/>
+        <w:spacing w:before="2" w:after="160"/>
         <w:ind w:left="1427" w:hanging="359"/>
       </w:pPr>
       <w:r>
@@ -8088,7 +7868,7 @@
     <w:p>
       <w:pPr>
         <w:pStyle w:val="Zkladntext"/>
-        <w:spacing w:before="105" w:line="307" w:lineRule="exact"/>
+        <w:spacing w:before="105" w:after="160" w:line="307" w:lineRule="exact"/>
         <w:ind w:left="1385" w:right="1435"/>
         <w:rPr>
           <w:rFonts w:eastAsia="Cambria Math"/>
@@ -8106,7 +7886,7 @@
         <mc:AlternateContent>
           <mc:Choice Requires="wps">
             <w:drawing>
-              <wp:anchor distT="0" distB="0" distL="0" distR="0" simplePos="0" relativeHeight="251670016" behindDoc="1" locked="0" layoutInCell="1" allowOverlap="1" wp14:anchorId="654973BB" wp14:editId="4DE9C2DF">
+              <wp:anchor distT="0" distB="0" distL="0" distR="0" simplePos="0" relativeHeight="251644928" behindDoc="1" locked="0" layoutInCell="1" allowOverlap="1" wp14:anchorId="654973BB" wp14:editId="0CB75EED">
                 <wp:simplePos x="0" y="0"/>
                 <wp:positionH relativeFrom="page">
                   <wp:posOffset>6041390</wp:posOffset>
@@ -8177,7 +7957,7 @@
           </mc:Choice>
           <mc:Fallback>
             <w:pict>
-              <v:shape w14:anchorId="736BAEDC" id="Graphic 105" o:spid="_x0000_s1026" style="position:absolute;margin-left:475.7pt;margin-top:16.6pt;width:15.75pt;height:.75pt;z-index:-251646464;visibility:visible;mso-wrap-style:square;mso-wrap-distance-left:0;mso-wrap-distance-top:0;mso-wrap-distance-right:0;mso-wrap-distance-bottom:0;mso-position-horizontal:absolute;mso-position-horizontal-relative:page;mso-position-vertical:absolute;mso-position-vertical-relative:text;v-text-anchor:top" coordsize="200025,9525" o:gfxdata="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" path="m200025,l,,,9525r200025,l200025,xe" fillcolor="black" stroked="f">
+              <v:shape w14:anchorId="60010D75" id="Graphic 105" o:spid="_x0000_s1026" style="position:absolute;margin-left:475.7pt;margin-top:16.6pt;width:15.75pt;height:.75pt;z-index:-251671552;visibility:visible;mso-wrap-style:square;mso-wrap-distance-left:0;mso-wrap-distance-top:0;mso-wrap-distance-right:0;mso-wrap-distance-bottom:0;mso-position-horizontal:absolute;mso-position-horizontal-relative:page;mso-position-vertical:absolute;mso-position-vertical-relative:text;v-text-anchor:top" coordsize="200025,9525" o:gfxdata="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" path="m200025,l,,,9525r200025,l200025,xe" fillcolor="black" stroked="f">
                 <v:path arrowok="t"/>
                 <w10:wrap anchorx="page"/>
               </v:shape>
@@ -8309,7 +8089,7 @@
     </w:p>
     <w:p>
       <w:pPr>
-        <w:spacing w:line="152" w:lineRule="exact"/>
+        <w:spacing w:after="160" w:line="152" w:lineRule="exact"/>
         <w:ind w:right="1362"/>
         <w:rPr>
           <w:rFonts w:eastAsia="Cambria Math"/>
@@ -8354,7 +8134,7 @@
         <w:tabs>
           <w:tab w:val="left" w:pos="2147"/>
         </w:tabs>
-        <w:spacing w:before="106"/>
+        <w:spacing w:before="106" w:after="160"/>
         <w:ind w:left="2147" w:hanging="359"/>
       </w:pPr>
       <w:r>
@@ -8386,7 +8166,7 @@
         <w:tabs>
           <w:tab w:val="left" w:pos="2147"/>
         </w:tabs>
-        <w:spacing w:before="108"/>
+        <w:spacing w:before="108" w:after="160"/>
         <w:ind w:left="2147" w:hanging="359"/>
       </w:pPr>
       <w:r>
@@ -8467,7 +8247,7 @@
         <w:tabs>
           <w:tab w:val="left" w:pos="2147"/>
         </w:tabs>
-        <w:spacing w:before="102"/>
+        <w:spacing w:before="102" w:after="160"/>
         <w:ind w:left="2147" w:hanging="359"/>
       </w:pPr>
       <w:r>
@@ -8545,7 +8325,7 @@
         <w:tabs>
           <w:tab w:val="left" w:pos="1427"/>
         </w:tabs>
-        <w:spacing w:before="88" w:line="307" w:lineRule="exact"/>
+        <w:spacing w:before="88" w:after="160" w:line="307" w:lineRule="exact"/>
         <w:ind w:left="1427" w:hanging="359"/>
         <w:rPr>
           <w:position w:val="14"/>
@@ -8561,7 +8341,7 @@
         <mc:AlternateContent>
           <mc:Choice Requires="wps">
             <w:drawing>
-              <wp:anchor distT="0" distB="0" distL="0" distR="0" simplePos="0" relativeHeight="251672064" behindDoc="1" locked="0" layoutInCell="1" allowOverlap="1" wp14:anchorId="1BE5BB1B" wp14:editId="5747C955">
+              <wp:anchor distT="0" distB="0" distL="0" distR="0" simplePos="0" relativeHeight="251645952" behindDoc="1" locked="0" layoutInCell="1" allowOverlap="1" wp14:anchorId="1BE5BB1B" wp14:editId="71C15CF9">
                 <wp:simplePos x="0" y="0"/>
                 <wp:positionH relativeFrom="page">
                   <wp:posOffset>3960876</wp:posOffset>
@@ -8632,7 +8412,7 @@
           </mc:Choice>
           <mc:Fallback>
             <w:pict>
-              <v:shape w14:anchorId="10BA98EE" id="Graphic 106" o:spid="_x0000_s1026" style="position:absolute;margin-left:311.9pt;margin-top:15.75pt;width:16.8pt;height:.75pt;z-index:-251644416;visibility:visible;mso-wrap-style:square;mso-wrap-distance-left:0;mso-wrap-distance-top:0;mso-wrap-distance-right:0;mso-wrap-distance-bottom:0;mso-position-horizontal:absolute;mso-position-horizontal-relative:page;mso-position-vertical:absolute;mso-position-vertical-relative:text;v-text-anchor:top" coordsize="213360,9525" o:gfxdata="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" path="m213042,l,,,9525r213042,l213042,xe" fillcolor="black" stroked="f">
+              <v:shape w14:anchorId="6F110800" id="Graphic 106" o:spid="_x0000_s1026" style="position:absolute;margin-left:311.9pt;margin-top:15.75pt;width:16.8pt;height:.75pt;z-index:-251670528;visibility:visible;mso-wrap-style:square;mso-wrap-distance-left:0;mso-wrap-distance-top:0;mso-wrap-distance-right:0;mso-wrap-distance-bottom:0;mso-position-horizontal:absolute;mso-position-horizontal-relative:page;mso-position-vertical:absolute;mso-position-vertical-relative:text;v-text-anchor:top" coordsize="213360,9525" o:gfxdata="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" path="m213042,l,,,9525r213042,l213042,xe" fillcolor="black" stroked="f">
                 <v:path arrowok="t"/>
                 <w10:wrap anchorx="page"/>
               </v:shape>
@@ -8746,7 +8526,7 @@
     </w:p>
     <w:p>
       <w:pPr>
-        <w:spacing w:line="152" w:lineRule="exact"/>
+        <w:spacing w:after="160" w:line="152" w:lineRule="exact"/>
         <w:ind w:left="903"/>
         <w:rPr>
           <w:rFonts w:eastAsia="Cambria Math"/>
@@ -8782,7 +8562,7 @@
         <w:tabs>
           <w:tab w:val="left" w:pos="1427"/>
         </w:tabs>
-        <w:spacing w:before="121" w:line="307" w:lineRule="exact"/>
+        <w:spacing w:before="121" w:after="160" w:line="307" w:lineRule="exact"/>
         <w:ind w:left="1427" w:hanging="359"/>
         <w:rPr>
           <w:rFonts w:eastAsia="Cambria Math"/>
@@ -8800,7 +8580,7 @@
         <mc:AlternateContent>
           <mc:Choice Requires="wps">
             <w:drawing>
-              <wp:anchor distT="0" distB="0" distL="0" distR="0" simplePos="0" relativeHeight="251674112" behindDoc="1" locked="0" layoutInCell="1" allowOverlap="1" wp14:anchorId="7803A980" wp14:editId="3F8A9BB8">
+              <wp:anchor distT="0" distB="0" distL="0" distR="0" simplePos="0" relativeHeight="251646976" behindDoc="1" locked="0" layoutInCell="1" allowOverlap="1" wp14:anchorId="7803A980" wp14:editId="2218A31C">
                 <wp:simplePos x="0" y="0"/>
                 <wp:positionH relativeFrom="page">
                   <wp:posOffset>4186554</wp:posOffset>
@@ -8871,7 +8651,7 @@
           </mc:Choice>
           <mc:Fallback>
             <w:pict>
-              <v:shape w14:anchorId="65D8910C" id="Graphic 107" o:spid="_x0000_s1026" style="position:absolute;margin-left:329.65pt;margin-top:17.4pt;width:5.5pt;height:.75pt;z-index:-251642368;visibility:visible;mso-wrap-style:square;mso-wrap-distance-left:0;mso-wrap-distance-top:0;mso-wrap-distance-right:0;mso-wrap-distance-bottom:0;mso-position-horizontal:absolute;mso-position-horizontal-relative:page;mso-position-vertical:absolute;mso-position-vertical-relative:text;v-text-anchor:top" coordsize="69850,9525" o:gfxdata="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" path="m69850,l,,,9525r69850,l69850,xe" fillcolor="black" stroked="f">
+              <v:shape w14:anchorId="3FEC4440" id="Graphic 107" o:spid="_x0000_s1026" style="position:absolute;margin-left:329.65pt;margin-top:17.4pt;width:5.5pt;height:.75pt;z-index:-251669504;visibility:visible;mso-wrap-style:square;mso-wrap-distance-left:0;mso-wrap-distance-top:0;mso-wrap-distance-right:0;mso-wrap-distance-bottom:0;mso-position-horizontal:absolute;mso-position-horizontal-relative:page;mso-position-vertical:absolute;mso-position-vertical-relative:text;v-text-anchor:top" coordsize="69850,9525" o:gfxdata="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" path="m69850,l,,,9525r69850,l69850,xe" fillcolor="black" stroked="f">
                 <v:path arrowok="t"/>
                 <w10:wrap anchorx="page"/>
               </v:shape>
@@ -8966,7 +8746,7 @@
     </w:p>
     <w:p>
       <w:pPr>
-        <w:spacing w:line="152" w:lineRule="exact"/>
+        <w:spacing w:after="160" w:line="152" w:lineRule="exact"/>
         <w:ind w:left="1385"/>
         <w:rPr>
           <w:rFonts w:eastAsia="Cambria Math"/>
@@ -8993,7 +8773,7 @@
         <w:tabs>
           <w:tab w:val="left" w:pos="1427"/>
         </w:tabs>
-        <w:spacing w:before="106"/>
+        <w:spacing w:before="106" w:after="160"/>
         <w:ind w:left="1427" w:hanging="359"/>
       </w:pPr>
       <w:r>
@@ -9086,13 +8866,8 @@
         </w:rPr>
         <w:t xml:space="preserve"> </w:t>
       </w:r>
-      <w:proofErr w:type="spellStart"/>
-      <w:r>
-        <w:t>ns</w:t>
-      </w:r>
-      <w:proofErr w:type="spellEnd"/>
-      <w:r>
-        <w:t>.</w:t>
+      <w:r>
+        <w:t>ns.</w:t>
       </w:r>
       <w:r>
         <w:rPr>
@@ -9119,7 +8894,7 @@
     <w:p>
       <w:pPr>
         <w:pStyle w:val="Zkladntext"/>
-        <w:spacing w:before="120"/>
+        <w:spacing w:before="120" w:after="160"/>
         <w:ind w:left="1428"/>
       </w:pPr>
       <w:r>
@@ -9175,7 +8950,7 @@
         <w:tabs>
           <w:tab w:val="left" w:pos="1427"/>
         </w:tabs>
-        <w:spacing w:before="128"/>
+        <w:spacing w:before="128" w:after="160"/>
         <w:ind w:left="1427" w:hanging="359"/>
       </w:pPr>
       <w:r>
@@ -9224,7 +8999,7 @@
     </w:p>
     <w:p>
       <w:pPr>
-        <w:spacing w:before="246" w:line="272" w:lineRule="exact"/>
+        <w:spacing w:before="246" w:after="160" w:line="272" w:lineRule="exact"/>
         <w:ind w:right="852"/>
         <w:rPr>
           <w:sz w:val="28"/>
@@ -9240,7 +9015,7 @@
     </w:p>
     <w:p>
       <w:pPr>
-        <w:spacing w:line="452" w:lineRule="exact"/>
+        <w:spacing w:after="160" w:line="452" w:lineRule="exact"/>
         <w:ind w:left="1385" w:right="1385"/>
         <w:rPr>
           <w:rFonts w:eastAsia="Cambria Math"/>
@@ -9258,7 +9033,7 @@
         <mc:AlternateContent>
           <mc:Choice Requires="wps">
             <w:drawing>
-              <wp:anchor distT="0" distB="0" distL="0" distR="0" simplePos="0" relativeHeight="251676160" behindDoc="1" locked="0" layoutInCell="1" allowOverlap="1" wp14:anchorId="4384C460" wp14:editId="576E6B3E">
+              <wp:anchor distT="0" distB="0" distL="0" distR="0" simplePos="0" relativeHeight="251648000" behindDoc="1" locked="0" layoutInCell="1" allowOverlap="1" wp14:anchorId="4384C460" wp14:editId="09DB2598">
                 <wp:simplePos x="0" y="0"/>
                 <wp:positionH relativeFrom="page">
                   <wp:posOffset>2807970</wp:posOffset>
@@ -9329,7 +9104,7 @@
           </mc:Choice>
           <mc:Fallback>
             <w:pict>
-              <v:shape w14:anchorId="30D23469" id="Graphic 108" o:spid="_x0000_s1026" style="position:absolute;margin-left:221.1pt;margin-top:5.7pt;width:110.3pt;height:1pt;z-index:-251640320;visibility:visible;mso-wrap-style:square;mso-wrap-distance-left:0;mso-wrap-distance-top:0;mso-wrap-distance-right:0;mso-wrap-distance-bottom:0;mso-position-horizontal:absolute;mso-position-horizontal-relative:page;mso-position-vertical:absolute;mso-position-vertical-relative:text;v-text-anchor:top" coordsize="1400810,12700" o:gfxdata="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" path="m1400809,l,,,12700r1400809,l1400809,xe" fillcolor="black" stroked="f">
+              <v:shape w14:anchorId="3D32F2E3" id="Graphic 108" o:spid="_x0000_s1026" style="position:absolute;margin-left:221.1pt;margin-top:5.7pt;width:110.3pt;height:1pt;z-index:-251668480;visibility:visible;mso-wrap-style:square;mso-wrap-distance-left:0;mso-wrap-distance-top:0;mso-wrap-distance-right:0;mso-wrap-distance-bottom:0;mso-position-horizontal:absolute;mso-position-horizontal-relative:page;mso-position-vertical:absolute;mso-position-vertical-relative:text;v-text-anchor:top" coordsize="1400810,12700" o:gfxdata="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" path="m1400809,l,,,12700r1400809,l1400809,xe" fillcolor="black" stroked="f">
                 <v:path arrowok="t"/>
                 <w10:wrap anchorx="page"/>
               </v:shape>
@@ -9556,7 +9331,7 @@
     <w:p>
       <w:pPr>
         <w:pStyle w:val="Zkladntext"/>
-        <w:spacing w:before="138"/>
+        <w:spacing w:before="138" w:after="160"/>
         <w:rPr>
           <w:sz w:val="28"/>
         </w:rPr>
@@ -9573,7 +9348,7 @@
           <w:tab w:val="left" w:pos="1060"/>
           <w:tab w:val="left" w:pos="1063"/>
         </w:tabs>
-        <w:spacing w:before="0" w:line="360" w:lineRule="auto"/>
+        <w:spacing w:before="0" w:after="160" w:line="360" w:lineRule="auto"/>
         <w:ind w:right="715"/>
       </w:pPr>
       <w:r>
@@ -9680,7 +9455,7 @@
         <w:tabs>
           <w:tab w:val="left" w:pos="1428"/>
         </w:tabs>
-        <w:spacing w:before="2" w:line="350" w:lineRule="auto"/>
+        <w:spacing w:before="2" w:after="160" w:line="350" w:lineRule="auto"/>
         <w:ind w:right="715"/>
       </w:pPr>
       <w:r>
@@ -9809,7 +9584,7 @@
         <w:tabs>
           <w:tab w:val="left" w:pos="1428"/>
         </w:tabs>
-        <w:spacing w:before="12" w:line="350" w:lineRule="auto"/>
+        <w:spacing w:before="12" w:after="160" w:line="350" w:lineRule="auto"/>
         <w:ind w:right="712"/>
       </w:pPr>
       <w:r>
@@ -10041,7 +9816,7 @@
         <w:tabs>
           <w:tab w:val="left" w:pos="1428"/>
         </w:tabs>
-        <w:spacing w:before="12" w:line="352" w:lineRule="auto"/>
+        <w:spacing w:before="12" w:after="160" w:line="352" w:lineRule="auto"/>
         <w:ind w:right="710"/>
       </w:pPr>
       <w:r>
@@ -10103,7 +9878,7 @@
         <w:tabs>
           <w:tab w:val="left" w:pos="1428"/>
         </w:tabs>
-        <w:spacing w:before="2" w:line="357" w:lineRule="auto"/>
+        <w:spacing w:before="2" w:after="160" w:line="357" w:lineRule="auto"/>
         <w:ind w:right="714"/>
       </w:pPr>
       <w:r>
@@ -10428,7 +10203,7 @@
     <w:p>
       <w:pPr>
         <w:pStyle w:val="Zkladntext"/>
-        <w:spacing w:before="70"/>
+        <w:spacing w:before="70" w:after="160"/>
       </w:pPr>
     </w:p>
     <w:p>
@@ -10441,7 +10216,7 @@
         <w:tabs>
           <w:tab w:val="left" w:pos="1061"/>
         </w:tabs>
-        <w:spacing w:before="0"/>
+        <w:spacing w:before="0" w:after="160"/>
         <w:ind w:left="1061" w:hanging="354"/>
       </w:pPr>
       <w:r>
@@ -10569,7 +10344,7 @@
         <w:tabs>
           <w:tab w:val="left" w:pos="1428"/>
         </w:tabs>
-        <w:spacing w:before="128" w:line="352" w:lineRule="auto"/>
+        <w:spacing w:before="128" w:after="160" w:line="352" w:lineRule="auto"/>
         <w:ind w:right="708"/>
       </w:pPr>
       <w:r>
@@ -10627,34 +10402,16 @@
         <w:t xml:space="preserve"> </w:t>
       </w:r>
       <w:r>
-        <w:t>(</w:t>
-      </w:r>
-      <w:proofErr w:type="gramStart"/>
-      <w:r>
-        <w:t>Transistor</w:t>
-      </w:r>
-      <w:proofErr w:type="gramEnd"/>
-      <w:r>
-        <w:t>-</w:t>
-      </w:r>
-      <w:proofErr w:type="gramStart"/>
-      <w:r>
-        <w:t>Transistor</w:t>
-      </w:r>
-      <w:proofErr w:type="gramEnd"/>
+        <w:t>(Transistor-Transistor</w:t>
+      </w:r>
       <w:r>
         <w:rPr>
           <w:spacing w:val="37"/>
         </w:rPr>
         <w:t xml:space="preserve"> </w:t>
       </w:r>
-      <w:proofErr w:type="spellStart"/>
-      <w:r>
-        <w:t>Logic</w:t>
-      </w:r>
-      <w:proofErr w:type="spellEnd"/>
-      <w:r>
-        <w:t>)</w:t>
+      <w:r>
+        <w:t>Logic)</w:t>
       </w:r>
       <w:r>
         <w:rPr>
@@ -10694,7 +10451,7 @@
         <w:tabs>
           <w:tab w:val="left" w:pos="1427"/>
         </w:tabs>
-        <w:spacing w:before="7"/>
+        <w:spacing w:before="7" w:after="160"/>
         <w:ind w:left="1427" w:hanging="359"/>
       </w:pPr>
       <w:r>
@@ -10746,21 +10503,12 @@
           </w:rPr>
           <w:t xml:space="preserve"> </w:t>
         </w:r>
-        <w:proofErr w:type="spellStart"/>
         <w:r>
           <w:rPr>
             <w:color w:val="0462C1"/>
             <w:u w:val="single" w:color="0462C1"/>
           </w:rPr>
-          <w:t>sheet</w:t>
-        </w:r>
-        <w:proofErr w:type="spellEnd"/>
-        <w:r>
-          <w:rPr>
-            <w:color w:val="0462C1"/>
-            <w:u w:val="single" w:color="0462C1"/>
-          </w:rPr>
-          <w:t>,</w:t>
+          <w:t>sheet,</w:t>
         </w:r>
         <w:r>
           <w:rPr>
@@ -10770,7 +10518,6 @@
           </w:rPr>
           <w:t xml:space="preserve"> </w:t>
         </w:r>
-        <w:proofErr w:type="spellStart"/>
         <w:r>
           <w:rPr>
             <w:color w:val="0462C1"/>
@@ -10778,7 +10525,6 @@
           </w:rPr>
           <w:t>product</w:t>
         </w:r>
-        <w:proofErr w:type="spellEnd"/>
         <w:r>
           <w:rPr>
             <w:color w:val="0462C1"/>
@@ -10787,7 +10533,6 @@
           </w:rPr>
           <w:t xml:space="preserve"> </w:t>
         </w:r>
-        <w:proofErr w:type="spellStart"/>
         <w:r>
           <w:rPr>
             <w:color w:val="0462C1"/>
@@ -10795,7 +10540,6 @@
           </w:rPr>
           <w:t>information</w:t>
         </w:r>
-        <w:proofErr w:type="spellEnd"/>
         <w:r>
           <w:rPr>
             <w:color w:val="0462C1"/>
@@ -10862,6 +10606,7 @@
     <w:p>
       <w:pPr>
         <w:pStyle w:val="Odstavecseseznamem"/>
+        <w:spacing w:after="160"/>
         <w:sectPr>
           <w:pgSz w:w="11910" w:h="16840"/>
           <w:pgMar w:top="960" w:right="708" w:bottom="1260" w:left="708" w:header="725" w:footer="1078" w:gutter="0"/>
@@ -10871,33 +10616,26 @@
     </w:p>
     <w:p>
       <w:pPr>
-        <w:pStyle w:val="Zkladntext"/>
-        <w:spacing w:before="78"/>
-        <w:rPr>
-          <w:sz w:val="32"/>
-        </w:rPr>
-      </w:pPr>
+        <w:pStyle w:val="Nadpis1"/>
+        <w:spacing w:before="240" w:after="160"/>
+        <w:rPr>
+          <w:color w:val="F79646" w:themeColor="accent6"/>
+        </w:rPr>
+      </w:pPr>
+      <w:bookmarkStart w:id="3" w:name="Závěr"/>
+      <w:bookmarkEnd w:id="3"/>
+      <w:r>
+        <w:rPr>
+          <w:color w:val="F79646" w:themeColor="accent6"/>
+        </w:rPr>
+        <w:lastRenderedPageBreak/>
+        <w:t>Závěr</w:t>
+      </w:r>
     </w:p>
     <w:p>
       <w:pPr>
-        <w:pStyle w:val="Nadpis1"/>
-        <w:rPr>
-          <w:color w:val="F79646" w:themeColor="accent6"/>
-        </w:rPr>
-      </w:pPr>
-      <w:bookmarkStart w:id="5" w:name="Závěr"/>
-      <w:bookmarkEnd w:id="5"/>
-      <w:r>
-        <w:rPr>
-          <w:color w:val="F79646" w:themeColor="accent6"/>
-        </w:rPr>
-        <w:t>Závěr</w:t>
-      </w:r>
-    </w:p>
-    <w:p>
-      <w:pPr>
         <w:pStyle w:val="Zkladntext"/>
-        <w:spacing w:before="246" w:line="360" w:lineRule="auto"/>
+        <w:spacing w:before="246" w:after="160" w:line="360" w:lineRule="auto"/>
         <w:ind w:left="707" w:right="703"/>
       </w:pPr>
       <w:r>
@@ -10910,15 +10648,7 @@
         <w:t xml:space="preserve"> </w:t>
       </w:r>
       <w:r>
-        <w:t xml:space="preserve">tomto měření jsme se seznámili se </w:t>
-      </w:r>
-      <w:proofErr w:type="spellStart"/>
-      <w:r>
-        <w:t>zákládními</w:t>
-      </w:r>
-      <w:proofErr w:type="spellEnd"/>
-      <w:r>
-        <w:t xml:space="preserve"> logickými hradly NOT a NAND a jejich </w:t>
+        <w:t xml:space="preserve">tomto měření jsme se seznámili se zákládními logickými hradly NOT a NAND a jejich </w:t>
       </w:r>
       <w:r>
         <w:rPr>
@@ -11265,11 +10995,9 @@
         </w:rPr>
         <w:t xml:space="preserve"> </w:t>
       </w:r>
-      <w:proofErr w:type="gramStart"/>
       <w:r>
         <w:t>analogové</w:t>
       </w:r>
-      <w:proofErr w:type="gramEnd"/>
       <w:r>
         <w:rPr>
           <w:spacing w:val="-15"/>
@@ -11711,14 +11439,12 @@
         </w:rPr>
         <w:t xml:space="preserve"> </w:t>
       </w:r>
-      <w:proofErr w:type="gramStart"/>
       <w:r>
         <w:rPr>
           <w:spacing w:val="-6"/>
         </w:rPr>
         <w:t>nedokáží</w:t>
       </w:r>
-      <w:proofErr w:type="gramEnd"/>
       <w:r>
         <w:rPr>
           <w:spacing w:val="-9"/>
@@ -11920,13 +11646,8 @@
         </w:rPr>
         <w:t xml:space="preserve"> </w:t>
       </w:r>
-      <w:proofErr w:type="spellStart"/>
-      <w:r>
-        <w:t>NOTu</w:t>
-      </w:r>
-      <w:proofErr w:type="spellEnd"/>
-      <w:r>
-        <w:t xml:space="preserve">. </w:t>
+      <w:r>
+        <w:t xml:space="preserve">NOTu. </w:t>
       </w:r>
       <w:r>
         <w:rPr>
@@ -12110,19 +11831,11 @@
       <w:r>
         <w:t xml:space="preserve"> </w:t>
       </w:r>
-      <w:proofErr w:type="spellStart"/>
       <w:r>
         <w:rPr>
           <w:spacing w:val="-8"/>
         </w:rPr>
-        <w:t>ns</w:t>
-      </w:r>
-      <w:proofErr w:type="spellEnd"/>
-      <w:r>
-        <w:rPr>
-          <w:spacing w:val="-8"/>
-        </w:rPr>
-        <w:t>.</w:t>
+        <w:t>ns.</w:t>
       </w:r>
       <w:r>
         <w:t xml:space="preserve"> </w:t>
@@ -12258,7 +11971,7 @@
       <mc:AlternateContent>
         <mc:Choice Requires="wps">
           <w:drawing>
-            <wp:anchor distT="0" distB="0" distL="0" distR="0" simplePos="0" relativeHeight="251653120" behindDoc="1" locked="0" layoutInCell="1" allowOverlap="1" wp14:anchorId="1F41CD2D" wp14:editId="3A68ECC6">
+            <wp:anchor distT="0" distB="0" distL="0" distR="0" simplePos="0" relativeHeight="251655680" behindDoc="1" locked="0" layoutInCell="1" allowOverlap="1" wp14:anchorId="1F41CD2D" wp14:editId="71EC5638">
               <wp:simplePos x="0" y="0"/>
               <wp:positionH relativeFrom="page">
                 <wp:posOffset>902017</wp:posOffset>
@@ -12560,7 +12273,7 @@
               <v:stroke joinstyle="miter"/>
               <v:path gradientshapeok="t" o:connecttype="rect"/>
             </v:shapetype>
-            <v:shape id="Textbox 1" o:spid="_x0000_s1026" type="#_x0000_t202" style="position:absolute;margin-left:71pt;margin-top:777.1pt;width:356.1pt;height:30.35pt;z-index:-251663360;visibility:visible;mso-wrap-style:square;mso-wrap-distance-left:0;mso-wrap-distance-top:0;mso-wrap-distance-right:0;mso-wrap-distance-bottom:0;mso-position-horizontal:absolute;mso-position-horizontal-relative:page;mso-position-vertical:absolute;mso-position-vertical-relative:page;v-text-anchor:top" o:gfxdata="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" filled="f" stroked="f">
+            <v:shape id="Textbox 1" o:spid="_x0000_s1026" type="#_x0000_t202" style="position:absolute;margin-left:71pt;margin-top:777.1pt;width:356.1pt;height:30.35pt;z-index:-251660800;visibility:visible;mso-wrap-style:square;mso-wrap-distance-left:0;mso-wrap-distance-top:0;mso-wrap-distance-right:0;mso-wrap-distance-bottom:0;mso-position-horizontal:absolute;mso-position-horizontal-relative:page;mso-position-vertical:absolute;mso-position-vertical-relative:page;v-text-anchor:top" o:gfxdata="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" filled="f" stroked="f">
               <v:textbox inset="0,0,0,0">
                 <w:txbxContent>
                   <w:p>
@@ -12832,7 +12545,7 @@
       <mc:AlternateContent>
         <mc:Choice Requires="wps">
           <w:drawing>
-            <wp:anchor distT="0" distB="0" distL="0" distR="0" simplePos="0" relativeHeight="251655168" behindDoc="1" locked="0" layoutInCell="1" allowOverlap="1" wp14:anchorId="66502EF6" wp14:editId="2D2674B3">
+            <wp:anchor distT="0" distB="0" distL="0" distR="0" simplePos="0" relativeHeight="251656704" behindDoc="1" locked="0" layoutInCell="1" allowOverlap="1" wp14:anchorId="66502EF6" wp14:editId="12B48D6B">
               <wp:simplePos x="0" y="0"/>
               <wp:positionH relativeFrom="page">
                 <wp:posOffset>6387846</wp:posOffset>
@@ -12971,7 +12684,7 @@
         </mc:Choice>
         <mc:Fallback>
           <w:pict>
-            <v:shape w14:anchorId="66502EF6" id="Textbox 2" o:spid="_x0000_s1027" type="#_x0000_t202" style="position:absolute;margin-left:503pt;margin-top:777.1pt;width:21.5pt;height:12.1pt;z-index:-251661312;visibility:visible;mso-wrap-style:square;mso-wrap-distance-left:0;mso-wrap-distance-top:0;mso-wrap-distance-right:0;mso-wrap-distance-bottom:0;mso-position-horizontal:absolute;mso-position-horizontal-relative:page;mso-position-vertical:absolute;mso-position-vertical-relative:page;v-text-anchor:top" o:gfxdata="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" filled="f" stroked="f">
+            <v:shape w14:anchorId="66502EF6" id="Textbox 2" o:spid="_x0000_s1027" type="#_x0000_t202" style="position:absolute;margin-left:503pt;margin-top:777.1pt;width:21.5pt;height:12.1pt;z-index:-251659776;visibility:visible;mso-wrap-style:square;mso-wrap-distance-left:0;mso-wrap-distance-top:0;mso-wrap-distance-right:0;mso-wrap-distance-bottom:0;mso-position-horizontal:absolute;mso-position-horizontal-relative:page;mso-position-vertical:absolute;mso-position-vertical-relative:page;v-text-anchor:top" o:gfxdata="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" filled="f" stroked="f">
               <v:textbox inset="0,0,0,0">
                 <w:txbxContent>
                   <w:p>
@@ -13098,7 +12811,7 @@
       <mc:AlternateContent>
         <mc:Choice Requires="wps">
           <w:drawing>
-            <wp:anchor distT="0" distB="0" distL="0" distR="0" simplePos="0" relativeHeight="251659264" behindDoc="1" locked="0" layoutInCell="1" allowOverlap="1" wp14:anchorId="05BD19EA" wp14:editId="4297EADE">
+            <wp:anchor distT="0" distB="0" distL="0" distR="0" simplePos="0" relativeHeight="251658240" behindDoc="1" locked="0" layoutInCell="1" allowOverlap="1" wp14:anchorId="05BD19EA" wp14:editId="6A8FC37F">
               <wp:simplePos x="0" y="0"/>
               <wp:positionH relativeFrom="page">
                 <wp:posOffset>886142</wp:posOffset>
@@ -13400,7 +13113,7 @@
               <v:stroke joinstyle="miter"/>
               <v:path gradientshapeok="t" o:connecttype="rect"/>
             </v:shapetype>
-            <v:shape id="Textbox 71" o:spid="_x0000_s1029" type="#_x0000_t202" style="position:absolute;margin-left:69.75pt;margin-top:777.1pt;width:356.1pt;height:30.35pt;z-index:-251657216;visibility:visible;mso-wrap-style:square;mso-wrap-distance-left:0;mso-wrap-distance-top:0;mso-wrap-distance-right:0;mso-wrap-distance-bottom:0;mso-position-horizontal:absolute;mso-position-horizontal-relative:page;mso-position-vertical:absolute;mso-position-vertical-relative:page;v-text-anchor:top" o:gfxdata="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" filled="f" stroked="f">
+            <v:shape id="Textbox 71" o:spid="_x0000_s1029" type="#_x0000_t202" style="position:absolute;margin-left:69.75pt;margin-top:777.1pt;width:356.1pt;height:30.35pt;z-index:-251658240;visibility:visible;mso-wrap-style:square;mso-wrap-distance-left:0;mso-wrap-distance-top:0;mso-wrap-distance-right:0;mso-wrap-distance-bottom:0;mso-position-horizontal:absolute;mso-position-horizontal-relative:page;mso-position-vertical:absolute;mso-position-vertical-relative:page;v-text-anchor:top" o:gfxdata="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" filled="f" stroked="f">
               <v:textbox inset="0,0,0,0">
                 <w:txbxContent>
                   <w:p>
@@ -13672,7 +13385,7 @@
       <mc:AlternateContent>
         <mc:Choice Requires="wps">
           <w:drawing>
-            <wp:anchor distT="0" distB="0" distL="0" distR="0" simplePos="0" relativeHeight="251661312" behindDoc="1" locked="0" layoutInCell="1" allowOverlap="1" wp14:anchorId="591A1DB7" wp14:editId="59F2D1DE">
+            <wp:anchor distT="0" distB="0" distL="0" distR="0" simplePos="0" relativeHeight="251660288" behindDoc="1" locked="0" layoutInCell="1" allowOverlap="1" wp14:anchorId="591A1DB7" wp14:editId="284BD90C">
               <wp:simplePos x="0" y="0"/>
               <wp:positionH relativeFrom="page">
                 <wp:posOffset>6403721</wp:posOffset>
@@ -13811,7 +13524,7 @@
         </mc:Choice>
         <mc:Fallback>
           <w:pict>
-            <v:shape w14:anchorId="591A1DB7" id="Textbox 72" o:spid="_x0000_s1030" type="#_x0000_t202" style="position:absolute;margin-left:504.25pt;margin-top:777.1pt;width:21.5pt;height:12.1pt;z-index:-251655168;visibility:visible;mso-wrap-style:square;mso-wrap-distance-left:0;mso-wrap-distance-top:0;mso-wrap-distance-right:0;mso-wrap-distance-bottom:0;mso-position-horizontal:absolute;mso-position-horizontal-relative:page;mso-position-vertical:absolute;mso-position-vertical-relative:page;v-text-anchor:top" o:gfxdata="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" filled="f" stroked="f">
+            <v:shape w14:anchorId="591A1DB7" id="Textbox 72" o:spid="_x0000_s1030" type="#_x0000_t202" style="position:absolute;margin-left:504.25pt;margin-top:777.1pt;width:21.5pt;height:12.1pt;z-index:-251656192;visibility:visible;mso-wrap-style:square;mso-wrap-distance-left:0;mso-wrap-distance-top:0;mso-wrap-distance-right:0;mso-wrap-distance-bottom:0;mso-position-horizontal:absolute;mso-position-horizontal-relative:page;mso-position-vertical:absolute;mso-position-vertical-relative:page;v-text-anchor:top" o:gfxdata="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" filled="f" stroked="f">
               <v:textbox inset="0,0,0,0">
                 <w:txbxContent>
                   <w:p>
@@ -13957,7 +13670,7 @@
       <mc:AlternateContent>
         <mc:Choice Requires="wps">
           <w:drawing>
-            <wp:anchor distT="0" distB="0" distL="0" distR="0" simplePos="0" relativeHeight="251657216" behindDoc="1" locked="0" layoutInCell="1" allowOverlap="1" wp14:anchorId="3757CEFE" wp14:editId="191800B8">
+            <wp:anchor distT="0" distB="0" distL="0" distR="0" simplePos="0" relativeHeight="251656192" behindDoc="1" locked="0" layoutInCell="1" allowOverlap="1" wp14:anchorId="3757CEFE" wp14:editId="33A20B14">
               <wp:simplePos x="0" y="0"/>
               <wp:positionH relativeFrom="page">
                 <wp:posOffset>889000</wp:posOffset>
@@ -14004,35 +13717,14 @@
                               <w:rFonts w:ascii="Calibri" w:hAnsi="Calibri"/>
                               <w:sz w:val="20"/>
                             </w:rPr>
-                            <w:t>Protokol z měření č. 1: Měření základních vlastností číslicových obvodů</w:t>
+                            <w:t xml:space="preserve">Protokol z měření č. 1: Měření základních vlastností číslicových obvodů </w:t>
                           </w:r>
                           <w:r>
                             <w:rPr>
                               <w:rFonts w:ascii="Calibri" w:hAnsi="Calibri"/>
                               <w:sz w:val="20"/>
                             </w:rPr>
-                            <w:t xml:space="preserve"> </w:t>
-                          </w:r>
-                          <w:r>
-                            <w:rPr>
-                              <w:rFonts w:ascii="Calibri" w:hAnsi="Calibri"/>
-                              <w:sz w:val="20"/>
-                            </w:rPr>
-                            <w:t>–</w:t>
-                          </w:r>
-                          <w:r>
-                            <w:rPr>
-                              <w:rFonts w:ascii="Calibri" w:hAnsi="Calibri"/>
-                              <w:sz w:val="20"/>
-                            </w:rPr>
-                            <w:t xml:space="preserve"> Švancar</w:t>
-                          </w:r>
-                          <w:r>
-                            <w:rPr>
-                              <w:rFonts w:ascii="Calibri" w:hAnsi="Calibri"/>
-                              <w:sz w:val="20"/>
-                            </w:rPr>
-                            <w:t>,</w:t>
+                            <w:t>– Švancar,</w:t>
                           </w:r>
                           <w:r>
                             <w:rPr>
@@ -14047,14 +13739,7 @@
                               <w:rFonts w:ascii="Calibri" w:hAnsi="Calibri"/>
                               <w:sz w:val="20"/>
                             </w:rPr>
-                            <w:t>Votýpka</w:t>
-                          </w:r>
-                          <w:r>
-                            <w:rPr>
-                              <w:rFonts w:ascii="Calibri" w:hAnsi="Calibri"/>
-                              <w:sz w:val="20"/>
-                            </w:rPr>
-                            <w:t>,</w:t>
+                            <w:t>Votýpka,</w:t>
                           </w:r>
                           <w:r>
                             <w:rPr>
@@ -14069,21 +13754,7 @@
                               <w:rFonts w:ascii="Calibri" w:hAnsi="Calibri"/>
                               <w:sz w:val="20"/>
                             </w:rPr>
-                            <w:t>1</w:t>
-                          </w:r>
-                          <w:r>
-                            <w:rPr>
-                              <w:rFonts w:ascii="Calibri" w:hAnsi="Calibri"/>
-                              <w:sz w:val="20"/>
-                            </w:rPr>
-                            <w:t>2</w:t>
-                          </w:r>
-                          <w:r>
-                            <w:rPr>
-                              <w:rFonts w:ascii="Calibri" w:hAnsi="Calibri"/>
-                              <w:sz w:val="20"/>
-                            </w:rPr>
-                            <w:t>.</w:t>
+                            <w:t>12.</w:t>
                           </w:r>
                           <w:r>
                             <w:rPr>
@@ -14148,7 +13819,7 @@
               <v:stroke joinstyle="miter"/>
               <v:path gradientshapeok="t" o:connecttype="rect"/>
             </v:shapetype>
-            <v:shape id="Textbox 70" o:spid="_x0000_s1028" type="#_x0000_t202" style="position:absolute;margin-left:70pt;margin-top:33pt;width:441pt;height:16.75pt;z-index:-251659264;visibility:visible;mso-wrap-style:square;mso-width-percent:0;mso-height-percent:0;mso-wrap-distance-left:0;mso-wrap-distance-top:0;mso-wrap-distance-right:0;mso-wrap-distance-bottom:0;mso-position-horizontal:absolute;mso-position-horizontal-relative:page;mso-position-vertical:absolute;mso-position-vertical-relative:page;mso-width-percent:0;mso-height-percent:0;mso-width-relative:margin;mso-height-relative:margin;v-text-anchor:top" o:gfxdata="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" filled="f" stroked="f">
+            <v:shape id="Textbox 70" o:spid="_x0000_s1028" type="#_x0000_t202" style="position:absolute;margin-left:70pt;margin-top:33pt;width:441pt;height:16.75pt;z-index:-251660288;visibility:visible;mso-wrap-style:square;mso-width-percent:0;mso-height-percent:0;mso-wrap-distance-left:0;mso-wrap-distance-top:0;mso-wrap-distance-right:0;mso-wrap-distance-bottom:0;mso-position-horizontal:absolute;mso-position-horizontal-relative:page;mso-position-vertical:absolute;mso-position-vertical-relative:page;mso-width-percent:0;mso-height-percent:0;mso-width-relative:margin;mso-height-relative:margin;v-text-anchor:top" o:gfxdata="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" filled="f" stroked="f">
               <v:textbox inset="0,0,0,0">
                 <w:txbxContent>
                   <w:p>
@@ -14166,35 +13837,14 @@
                         <w:rFonts w:ascii="Calibri" w:hAnsi="Calibri"/>
                         <w:sz w:val="20"/>
                       </w:rPr>
-                      <w:t>Protokol z měření č. 1: Měření základních vlastností číslicových obvodů</w:t>
+                      <w:t xml:space="preserve">Protokol z měření č. 1: Měření základních vlastností číslicových obvodů </w:t>
                     </w:r>
                     <w:r>
                       <w:rPr>
                         <w:rFonts w:ascii="Calibri" w:hAnsi="Calibri"/>
                         <w:sz w:val="20"/>
                       </w:rPr>
-                      <w:t xml:space="preserve"> </w:t>
-                    </w:r>
-                    <w:r>
-                      <w:rPr>
-                        <w:rFonts w:ascii="Calibri" w:hAnsi="Calibri"/>
-                        <w:sz w:val="20"/>
-                      </w:rPr>
-                      <w:t>–</w:t>
-                    </w:r>
-                    <w:r>
-                      <w:rPr>
-                        <w:rFonts w:ascii="Calibri" w:hAnsi="Calibri"/>
-                        <w:sz w:val="20"/>
-                      </w:rPr>
-                      <w:t xml:space="preserve"> Švancar</w:t>
-                    </w:r>
-                    <w:r>
-                      <w:rPr>
-                        <w:rFonts w:ascii="Calibri" w:hAnsi="Calibri"/>
-                        <w:sz w:val="20"/>
-                      </w:rPr>
-                      <w:t>,</w:t>
+                      <w:t>– Švancar,</w:t>
                     </w:r>
                     <w:r>
                       <w:rPr>
@@ -14209,14 +13859,7 @@
                         <w:rFonts w:ascii="Calibri" w:hAnsi="Calibri"/>
                         <w:sz w:val="20"/>
                       </w:rPr>
-                      <w:t>Votýpka</w:t>
-                    </w:r>
-                    <w:r>
-                      <w:rPr>
-                        <w:rFonts w:ascii="Calibri" w:hAnsi="Calibri"/>
-                        <w:sz w:val="20"/>
-                      </w:rPr>
-                      <w:t>,</w:t>
+                      <w:t>Votýpka,</w:t>
                     </w:r>
                     <w:r>
                       <w:rPr>
@@ -14231,21 +13874,7 @@
                         <w:rFonts w:ascii="Calibri" w:hAnsi="Calibri"/>
                         <w:sz w:val="20"/>
                       </w:rPr>
-                      <w:t>1</w:t>
-                    </w:r>
-                    <w:r>
-                      <w:rPr>
-                        <w:rFonts w:ascii="Calibri" w:hAnsi="Calibri"/>
-                        <w:sz w:val="20"/>
-                      </w:rPr>
-                      <w:t>2</w:t>
-                    </w:r>
-                    <w:r>
-                      <w:rPr>
-                        <w:rFonts w:ascii="Calibri" w:hAnsi="Calibri"/>
-                        <w:sz w:val="20"/>
-                      </w:rPr>
-                      <w:t>.</w:t>
+                      <w:t>12.</w:t>
                     </w:r>
                     <w:r>
                       <w:rPr>
@@ -15738,6 +15367,7 @@
   <w:style w:type="character" w:default="1" w:styleId="Standardnpsmoodstavce">
     <w:name w:val="Default Paragraph Font"/>
     <w:uiPriority w:val="1"/>
+    <w:semiHidden/>
     <w:unhideWhenUsed/>
   </w:style>
   <w:style w:type="table" w:default="1" w:styleId="Normlntabulka">

</xml_diff>

<commit_message>
Deployed 73fd65e with MkDocs version: 1.6.1
</commit_message>
<xml_diff>
--- a/druhy_semestr/cislicova_technika/LAB01_Švancar_Votýpka.docx
+++ b/druhy_semestr/cislicova_technika/LAB01_Švancar_Votýpka.docx
@@ -96,7 +96,7 @@
           </mc:Choice>
           <mc:Fallback>
             <w:pict>
-              <v:group w14:anchorId="3E0075D3" id="Group 3" o:spid="_x0000_s1026" style="position:absolute;margin-left:35.95pt;margin-top:36.35pt;width:15.35pt;height:10.5pt;z-index:251638784;mso-wrap-distance-left:0;mso-wrap-distance-right:0;mso-position-horizontal-relative:page;mso-position-vertical-relative:page" coordsize="194945,133350" o:gfxdata="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">
+              <v:group w14:anchorId="32532C00" id="Group 3" o:spid="_x0000_s1026" style="position:absolute;margin-left:35.95pt;margin-top:36.35pt;width:15.35pt;height:10.5pt;z-index:251638784;mso-wrap-distance-left:0;mso-wrap-distance-right:0;mso-position-horizontal-relative:page;mso-position-vertical-relative:page" coordsize="194945,133350" o:gfxdata="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">
                 <v:shapetype id="_x0000_t75" coordsize="21600,21600" o:spt="75" o:preferrelative="t" path="m@4@5l@4@11@9@11@9@5xe" filled="f" stroked="f">
                   <v:stroke joinstyle="miter"/>
                   <v:formulas>
@@ -215,7 +215,7 @@
           </mc:Choice>
           <mc:Fallback>
             <w:pict>
-              <v:group w14:anchorId="2ECC70FE" id="Group 6" o:spid="_x0000_s1026" style="position:absolute;margin-left:55.3pt;margin-top:36.35pt;width:15.3pt;height:10.55pt;z-index:251639808;mso-wrap-distance-left:0;mso-wrap-distance-right:0;mso-position-horizontal-relative:page;mso-position-vertical-relative:page" coordsize="194310,133985" o:gfxdata="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">
+              <v:group w14:anchorId="41C5B890" id="Group 6" o:spid="_x0000_s1026" style="position:absolute;margin-left:55.3pt;margin-top:36.35pt;width:15.3pt;height:10.55pt;z-index:251639808;mso-wrap-distance-left:0;mso-wrap-distance-right:0;mso-position-horizontal-relative:page;mso-position-vertical-relative:page" coordsize="194310,133985" o:gfxdata="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">
                 <v:shape id="Image 7" o:spid="_x0000_s1027" type="#_x0000_t75" style="position:absolute;width:77105;height:132843;visibility:visible;mso-wrap-style:square" o:gfxdata="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">
                   <v:imagedata r:id="rId14" o:title=""/>
                 </v:shape>
@@ -336,7 +336,7 @@
           </mc:Choice>
           <mc:Fallback>
             <w:pict>
-              <v:group w14:anchorId="21F32747" id="Group 9" o:spid="_x0000_s1026" style="position:absolute;margin-left:74.85pt;margin-top:36.35pt;width:24.95pt;height:10.5pt;z-index:251640832;mso-wrap-distance-left:0;mso-wrap-distance-right:0;mso-position-horizontal-relative:page;mso-position-vertical-relative:page" coordsize="316865,133350" o:gfxdata="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">
+              <v:group w14:anchorId="3A48C87B" id="Group 9" o:spid="_x0000_s1026" style="position:absolute;margin-left:74.85pt;margin-top:36.35pt;width:24.95pt;height:10.5pt;z-index:251640832;mso-wrap-distance-left:0;mso-wrap-distance-right:0;mso-position-horizontal-relative:page;mso-position-vertical-relative:page" coordsize="316865,133350" o:gfxdata="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">
                 <v:shape id="Image 10" o:spid="_x0000_s1027" type="#_x0000_t75" style="position:absolute;width:76284;height:131604;visibility:visible;mso-wrap-style:square" o:gfxdata="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">
                   <v:imagedata r:id="rId19" o:title=""/>
                 </v:shape>
@@ -488,7 +488,7 @@
           </mc:Choice>
           <mc:Fallback>
             <w:pict>
-              <v:group w14:anchorId="597F4631" id="Group 14" o:spid="_x0000_s1026" style="position:absolute;margin-left:123.25pt;margin-top:36.25pt;width:15.3pt;height:10.6pt;z-index:251642880;mso-wrap-distance-left:0;mso-wrap-distance-right:0;mso-position-horizontal-relative:page;mso-position-vertical-relative:page" coordsize="194310,134620" o:gfxdata="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">
+              <v:group w14:anchorId="4BD97C5D" id="Group 14" o:spid="_x0000_s1026" style="position:absolute;margin-left:123.25pt;margin-top:36.25pt;width:15.3pt;height:10.6pt;z-index:251642880;mso-wrap-distance-left:0;mso-wrap-distance-right:0;mso-position-horizontal-relative:page;mso-position-vertical-relative:page" coordsize="194310,134620" o:gfxdata="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">
                 <v:shape id="Image 15" o:spid="_x0000_s1027" type="#_x0000_t75" style="position:absolute;top:1652;width:76284;height:130778;visibility:visible;mso-wrap-style:square" o:gfxdata="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">
                   <v:imagedata r:id="rId25" o:title=""/>
                 </v:shape>
@@ -637,7 +637,7 @@
           </mc:Choice>
           <mc:Fallback>
             <w:pict>
-              <v:group w14:anchorId="4995D590" id="Group 18" o:spid="_x0000_s1026" style="position:absolute;margin-left:151.85pt;margin-top:36.35pt;width:16.25pt;height:10.5pt;z-index:251644928;mso-wrap-distance-left:0;mso-wrap-distance-right:0;mso-position-horizontal-relative:page;mso-position-vertical-relative:page" coordsize="206375,133350" o:gfxdata="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">
+              <v:group w14:anchorId="21DDDF50" id="Group 18" o:spid="_x0000_s1026" style="position:absolute;margin-left:151.85pt;margin-top:36.35pt;width:16.25pt;height:10.5pt;z-index:251644928;mso-wrap-distance-left:0;mso-wrap-distance-right:0;mso-position-horizontal-relative:page;mso-position-vertical-relative:page" coordsize="206375,133350" o:gfxdata="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">
                 <v:shape id="Image 19" o:spid="_x0000_s1027" type="#_x0000_t75" style="position:absolute;width:78752;height:132843;visibility:visible;mso-wrap-style:square" o:gfxdata="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">
                   <v:imagedata r:id="rId30" o:title=""/>
                 </v:shape>
@@ -737,7 +737,7 @@
           </mc:Choice>
           <mc:Fallback>
             <w:pict>
-              <v:group w14:anchorId="750AB342" id="Group 21" o:spid="_x0000_s1026" style="position:absolute;margin-left:171.6pt;margin-top:36.25pt;width:15.5pt;height:10.6pt;z-index:251650048;mso-wrap-distance-left:0;mso-wrap-distance-right:0;mso-position-horizontal-relative:page;mso-position-vertical-relative:page" coordsize="196850,134620" o:gfxdata="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">
+              <v:group w14:anchorId="0C232B70" id="Group 21" o:spid="_x0000_s1026" style="position:absolute;margin-left:171.6pt;margin-top:36.25pt;width:15.5pt;height:10.6pt;z-index:251650048;mso-wrap-distance-left:0;mso-wrap-distance-right:0;mso-position-horizontal-relative:page;mso-position-vertical-relative:page" coordsize="196850,134620" o:gfxdata="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">
                 <v:shape id="Image 22" o:spid="_x0000_s1027" type="#_x0000_t75" style="position:absolute;top:1652;width:78344;height:132017;visibility:visible;mso-wrap-style:square" o:gfxdata="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">
                   <v:imagedata r:id="rId34" o:title=""/>
                 </v:shape>
@@ -935,7 +935,7 @@
           </mc:Choice>
           <mc:Fallback>
             <w:pict>
-              <v:group w14:anchorId="55027B13" id="Group 26" o:spid="_x0000_s1026" style="position:absolute;margin-left:210.65pt;margin-top:36.35pt;width:15.2pt;height:10.5pt;z-index:251653120;mso-wrap-distance-left:0;mso-wrap-distance-right:0;mso-position-horizontal-relative:page;mso-position-vertical-relative:page" coordsize="193040,133350" o:gfxdata="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">
+              <v:group w14:anchorId="608D05BF" id="Group 26" o:spid="_x0000_s1026" style="position:absolute;margin-left:210.65pt;margin-top:36.35pt;width:15.2pt;height:10.5pt;z-index:251653120;mso-wrap-distance-left:0;mso-wrap-distance-right:0;mso-position-horizontal-relative:page;mso-position-vertical-relative:page" coordsize="193040,133350" o:gfxdata="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">
                 <v:shape id="Image 27" o:spid="_x0000_s1027" type="#_x0000_t75" style="position:absolute;width:77523;height:132843;visibility:visible;mso-wrap-style:square" o:gfxdata="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">
                   <v:imagedata r:id="rId40" o:title=""/>
                 </v:shape>
@@ -1096,7 +1096,7 @@
           </mc:Choice>
           <mc:Fallback>
             <w:pict>
-              <v:group w14:anchorId="3E49D3F1" id="Group 29" o:spid="_x0000_s1026" style="position:absolute;margin-left:229.6pt;margin-top:44.2pt;width:6.05pt;height:18.3pt;z-index:251654144;mso-wrap-distance-left:0;mso-wrap-distance-right:0;mso-position-horizontal-relative:page;mso-position-vertical-relative:page" coordsize="76835,232410" o:gfxdata="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">
+              <v:group w14:anchorId="432760AA" id="Group 29" o:spid="_x0000_s1026" style="position:absolute;margin-left:229.6pt;margin-top:44.2pt;width:6.05pt;height:18.3pt;z-index:251654144;mso-wrap-distance-left:0;mso-wrap-distance-right:0;mso-position-horizontal-relative:page;mso-position-vertical-relative:page" coordsize="76835,232410" o:gfxdata="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">
                 <v:shape id="Graphic 30" o:spid="_x0000_s1027" style="position:absolute;left:17316;width:32384;height:56515;visibility:visible;mso-wrap-style:square;v-text-anchor:top" coordsize="32384,56515" o:gfxdata="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" path="m28036,l18142,,14018,4126r,8252l13225,19751r-2145,7374l7852,33829,4123,38778,825,42082,,44556r,7426l3711,56108r7834,l13605,54869,32160,12378r,-8252l28036,xe" fillcolor="#ea7603" stroked="f">
                   <v:path arrowok="t"/>
                 </v:shape>
@@ -1294,7 +1294,7 @@
           </mc:Choice>
           <mc:Fallback>
             <w:pict>
-              <v:group w14:anchorId="60963540" id="Group 34" o:spid="_x0000_s1026" style="position:absolute;margin-left:55.35pt;margin-top:51.85pt;width:15.25pt;height:10.6pt;z-index:251658240;mso-wrap-distance-left:0;mso-wrap-distance-right:0;mso-position-horizontal-relative:page;mso-position-vertical-relative:page" coordsize="193675,134620" o:gfxdata="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">
+              <v:group w14:anchorId="5D310373" id="Group 34" o:spid="_x0000_s1026" style="position:absolute;margin-left:55.35pt;margin-top:51.85pt;width:15.25pt;height:10.6pt;z-index:251658240;mso-wrap-distance-left:0;mso-wrap-distance-right:0;mso-position-horizontal-relative:page;mso-position-vertical-relative:page" coordsize="193675,134620" o:gfxdata="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">
                 <v:shape id="Image 35" o:spid="_x0000_s1027" type="#_x0000_t75" style="position:absolute;top:1647;width:76280;height:132022;visibility:visible;mso-wrap-style:square" o:gfxdata="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">
                   <v:imagedata r:id="rId48" o:title=""/>
                 </v:shape>
@@ -1791,7 +1791,7 @@
           </mc:Choice>
           <mc:Fallback>
             <w:pict>
-              <v:group w14:anchorId="37A35803" id="Group 37" o:spid="_x0000_s1026" style="position:absolute;margin-left:74.55pt;margin-top:51.9pt;width:55.25pt;height:29.8pt;z-index:251659264;mso-wrap-distance-left:0;mso-wrap-distance-right:0;mso-position-horizontal-relative:page;mso-position-vertical-relative:page" coordsize="7016,3784" o:gfxdata="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">
+              <v:group w14:anchorId="13C3D263" id="Group 37" o:spid="_x0000_s1026" style="position:absolute;margin-left:74.55pt;margin-top:51.9pt;width:55.25pt;height:29.8pt;z-index:251659264;mso-wrap-distance-left:0;mso-wrap-distance-right:0;mso-position-horizontal-relative:page;mso-position-vertical-relative:page" coordsize="7016,3784" o:gfxdata="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">
                 <v:shape id="Image 38" o:spid="_x0000_s1027" type="#_x0000_t75" style="position:absolute;top:8;width:783;height:1320;visibility:visible;mso-wrap-style:square" o:gfxdata="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">
                   <v:imagedata r:id="rId56" o:title=""/>
                 </v:shape>
@@ -1906,7 +1906,7 @@
           </mc:Choice>
           <mc:Fallback>
             <w:pict>
-              <v:group w14:anchorId="1DBE02F3" id="Group 45" o:spid="_x0000_s1026" style="position:absolute;margin-left:123.25pt;margin-top:51.9pt;width:15.2pt;height:10.5pt;z-index:251660288;mso-wrap-distance-left:0;mso-wrap-distance-right:0;mso-position-horizontal-relative:page;mso-position-vertical-relative:page" coordsize="193040,133350" o:gfxdata="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">
+              <v:group w14:anchorId="6488E018" id="Group 45" o:spid="_x0000_s1026" style="position:absolute;margin-left:123.25pt;margin-top:51.9pt;width:15.2pt;height:10.5pt;z-index:251660288;mso-wrap-distance-left:0;mso-wrap-distance-right:0;mso-position-horizontal-relative:page;mso-position-vertical-relative:page" coordsize="193040,133350" o:gfxdata="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">
                 <v:shape id="Image 46" o:spid="_x0000_s1027" type="#_x0000_t75" style="position:absolute;width:77110;height:132848;visibility:visible;mso-wrap-style:square" o:gfxdata="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">
                   <v:imagedata r:id="rId64" o:title=""/>
                 </v:shape>
@@ -2104,7 +2104,7 @@
           </mc:Choice>
           <mc:Fallback>
             <w:pict>
-              <v:group w14:anchorId="584657BB" id="Group 50" o:spid="_x0000_s1026" style="position:absolute;margin-left:181.55pt;margin-top:52pt;width:15.45pt;height:10.3pt;z-index:251665408;mso-wrap-distance-left:0;mso-wrap-distance-right:0;mso-position-horizontal-relative:page;mso-position-vertical-relative:page" coordsize="196215,130810" o:gfxdata="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">
+              <v:group w14:anchorId="359008DA" id="Group 50" o:spid="_x0000_s1026" style="position:absolute;margin-left:181.55pt;margin-top:52pt;width:15.45pt;height:10.3pt;z-index:251665408;mso-wrap-distance-left:0;mso-wrap-distance-right:0;mso-position-horizontal-relative:page;mso-position-vertical-relative:page" coordsize="196215,130810" o:gfxdata="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">
                 <v:shape id="Image 51" o:spid="_x0000_s1027" type="#_x0000_t75" style="position:absolute;width:75871;height:130783;visibility:visible;mso-wrap-style:square" o:gfxdata="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">
                   <v:imagedata r:id="rId70" o:title=""/>
                 </v:shape>
@@ -2351,7 +2351,7 @@
           </mc:Choice>
           <mc:Fallback>
             <w:pict>
-              <v:group w14:anchorId="444F7E30" id="Group 56" o:spid="_x0000_s1026" style="position:absolute;margin-left:239.55pt;margin-top:51.85pt;width:15.5pt;height:10.6pt;z-index:251671552;mso-wrap-distance-left:0;mso-wrap-distance-right:0;mso-position-horizontal-relative:page;mso-position-vertical-relative:page" coordsize="196850,134620" o:gfxdata="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">
+              <v:group w14:anchorId="4539B296" id="Group 56" o:spid="_x0000_s1026" style="position:absolute;margin-left:239.55pt;margin-top:51.85pt;width:15.5pt;height:10.6pt;z-index:251671552;mso-wrap-distance-left:0;mso-wrap-distance-right:0;mso-position-horizontal-relative:page;mso-position-vertical-relative:page" coordsize="196850,134620" o:gfxdata="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">
                 <v:shape id="Image 57" o:spid="_x0000_s1027" type="#_x0000_t75" style="position:absolute;top:1647;width:78344;height:132022;visibility:visible;mso-wrap-style:square" o:gfxdata="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">
                   <v:imagedata r:id="rId77" o:title=""/>
                 </v:shape>
@@ -2779,7 +2779,7 @@
           </mc:Choice>
           <mc:Fallback>
             <w:pict>
-              <v:group w14:anchorId="202AFB51" id="Group 65" o:spid="_x0000_s1026" style="width:25.45pt;height:10.6pt;mso-position-horizontal-relative:char;mso-position-vertical-relative:line" coordsize="323215,134620" o:gfxdata="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">
+              <v:group w14:anchorId="59761E38" id="Group 65" o:spid="_x0000_s1026" style="width:25.45pt;height:10.6pt;mso-position-horizontal-relative:char;mso-position-vertical-relative:line" coordsize="323215,134620" o:gfxdata="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">
                 <v:shape id="Image 66" o:spid="_x0000_s1027" type="#_x0000_t75" style="position:absolute;width:76280;height:134496;visibility:visible;mso-wrap-style:square" o:gfxdata="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">
                   <v:imagedata r:id="rId87" o:title=""/>
                 </v:shape>
@@ -3106,6 +3106,7 @@
         </w:numPr>
         <w:spacing w:before="240" w:after="160"/>
         <w:ind w:left="1066" w:hanging="357"/>
+        <w:jc w:val="left"/>
         <w:rPr>
           <w:color w:val="EA7603"/>
         </w:rPr>
@@ -7389,41 +7390,10 @@
         </m:r>
       </m:oMath>
       <w:r>
-        <w:t xml:space="preserve"> (nebo </w:t>
-      </w:r>
-      <m:oMath>
-        <m:sSub>
-          <m:sSubPr>
-            <m:ctrlPr>
-              <w:rPr>
-                <w:rFonts w:ascii="Cambria Math" w:hAnsi="Cambria Math"/>
-                <w:i/>
-              </w:rPr>
-            </m:ctrlPr>
-          </m:sSubPr>
-          <m:e>
-            <m:r>
-              <w:rPr>
-                <w:rFonts w:ascii="Cambria Math" w:hAnsi="Cambria Math"/>
-              </w:rPr>
-              <m:t>t</m:t>
-            </m:r>
-          </m:e>
-          <m:sub>
-            <m:r>
-              <w:rPr>
-                <w:rFonts w:ascii="Cambria Math" w:hAnsi="Cambria Math"/>
-              </w:rPr>
-              <m:t>p</m:t>
-            </m:r>
-          </m:sub>
-        </m:sSub>
-      </m:oMath>
-      <w:r>
-        <w:t>)</w:t>
-      </w:r>
-      <w:r>
-        <w:t xml:space="preserve"> ze vztahu vyjádříme:</w:t>
+        <w:t xml:space="preserve"> </w:t>
+      </w:r>
+      <w:r>
+        <w:t>ze vztahu vyjádříme:</w:t>
       </w:r>
     </w:p>
     <w:p>
@@ -7640,13 +7610,21 @@
         <w:t>V</w:t>
       </w:r>
       <w:r>
-        <w:t xml:space="preserve"> až </w:t>
-      </w:r>
-      <w:r>
         <w:t xml:space="preserve"> </w:t>
       </w:r>
-      <w:r>
-        <w:t xml:space="preserve">0,4 </w:t>
+      <w:proofErr w:type="gramStart"/>
+      <w:r>
+        <w:t xml:space="preserve">až </w:t>
+      </w:r>
+      <w:r>
+        <w:t xml:space="preserve"> </w:t>
+      </w:r>
+      <w:r>
+        <w:t>0</w:t>
+      </w:r>
+      <w:proofErr w:type="gramEnd"/>
+      <w:r>
+        <w:t xml:space="preserve">,4 </w:t>
       </w:r>
       <w:r>
         <w:t>V</w:t>
@@ -7678,7 +7656,23 @@
         <w:spacing w:after="160"/>
       </w:pPr>
       <w:r>
-        <w:t xml:space="preserve">Použitý obvod 7404 (šestice invertorů) je vyroben bipolární technologií TTL (Transistor-Transistor </w:t>
+        <w:t>Použitý obvod 7404 (šestice invertorů) je vyroben bipolární technologií TTL (</w:t>
+      </w:r>
+      <w:proofErr w:type="gramStart"/>
+      <w:r>
+        <w:t>Transistor</w:t>
+      </w:r>
+      <w:proofErr w:type="gramEnd"/>
+      <w:r>
+        <w:t>-</w:t>
+      </w:r>
+      <w:proofErr w:type="gramStart"/>
+      <w:r>
+        <w:t>Transistor</w:t>
+      </w:r>
+      <w:proofErr w:type="gramEnd"/>
+      <w:r>
+        <w:t xml:space="preserve"> </w:t>
       </w:r>
       <w:proofErr w:type="spellStart"/>
       <w:r>
@@ -7697,6 +7691,7 @@
           <w:numId w:val="6"/>
         </w:numPr>
         <w:spacing w:after="160"/>
+        <w:ind w:left="2160" w:hanging="373"/>
       </w:pPr>
       <w:r>
         <w:t xml:space="preserve">Konkrétně se jedná o standardní řadu (nebo LS – </w:t>
@@ -7717,6 +7712,35 @@
       <w:r>
         <w:t>), která je charakteristická svým typickým zpožděním v řádu jednotek až desítek nanosekund.</w:t>
       </w:r>
+    </w:p>
+    <w:p>
+      <w:pPr>
+        <w:pStyle w:val="Odstavecseseznamem"/>
+        <w:numPr>
+          <w:ilvl w:val="1"/>
+          <w:numId w:val="6"/>
+        </w:numPr>
+        <w:spacing w:after="160"/>
+        <w:ind w:left="2160" w:hanging="373"/>
+      </w:pPr>
+      <w:r>
+        <w:t xml:space="preserve">Katalogový list: </w:t>
+      </w:r>
+      <w:hyperlink r:id="rId98" w:history="1">
+        <w:r>
+          <w:rPr>
+            <w:rStyle w:val="Hypertextovodkaz"/>
+          </w:rPr>
+          <w:t>https://www.teslakatalog.cz/MH7404.html</w:t>
+        </w:r>
+      </w:hyperlink>
+    </w:p>
+    <w:p>
+      <w:pPr>
+        <w:pStyle w:val="Odstavecseseznamem"/>
+        <w:spacing w:after="160"/>
+        <w:ind w:left="2160" w:firstLine="0"/>
+      </w:pPr>
     </w:p>
     <w:p>
       <w:pPr>
@@ -7932,7 +7956,13 @@
         <w:t xml:space="preserve">. </w:t>
       </w:r>
       <w:r>
-        <w:t>Tato hodnota odpovídá katalogovým údajům pro bipolární technologii.Měření splnilo všechny stanovené cíle a poskytlo praktický vhled do chování reálných číslicových prvků.</w:t>
+        <w:t xml:space="preserve">Tato hodnota odpovídá katalogovým údajům pro bipolární </w:t>
+      </w:r>
+      <w:r>
+        <w:t>technologii. Měření</w:t>
+      </w:r>
+      <w:r>
+        <w:t xml:space="preserve"> splnilo všechny stanovené cíle a poskytlo praktický vhled do chování reálných číslicových prvků.</w:t>
       </w:r>
     </w:p>
     <w:sectPr>
@@ -11377,6 +11407,7 @@
   <w:style w:type="character" w:default="1" w:styleId="Standardnpsmoodstavce">
     <w:name w:val="Default Paragraph Font"/>
     <w:uiPriority w:val="1"/>
+    <w:semiHidden/>
     <w:unhideWhenUsed/>
   </w:style>
   <w:style w:type="table" w:default="1" w:styleId="Normlntabulka">
@@ -11563,6 +11594,41 @@
     <w:rsid w:val="00654371"/>
     <w:rPr>
       <w:color w:val="666666"/>
+    </w:rPr>
+  </w:style>
+  <w:style w:type="character" w:styleId="Hypertextovodkaz">
+    <w:name w:val="Hyperlink"/>
+    <w:basedOn w:val="Standardnpsmoodstavce"/>
+    <w:uiPriority w:val="99"/>
+    <w:unhideWhenUsed/>
+    <w:rsid w:val="00D17F84"/>
+    <w:rPr>
+      <w:color w:val="0000FF" w:themeColor="hyperlink"/>
+      <w:u w:val="single"/>
+    </w:rPr>
+  </w:style>
+  <w:style w:type="character" w:styleId="Nevyeenzmnka">
+    <w:name w:val="Unresolved Mention"/>
+    <w:basedOn w:val="Standardnpsmoodstavce"/>
+    <w:uiPriority w:val="99"/>
+    <w:semiHidden/>
+    <w:unhideWhenUsed/>
+    <w:rsid w:val="00D17F84"/>
+    <w:rPr>
+      <w:color w:val="605E5C"/>
+      <w:shd w:val="clear" w:color="auto" w:fill="E1DFDD"/>
+    </w:rPr>
+  </w:style>
+  <w:style w:type="character" w:styleId="Sledovanodkaz">
+    <w:name w:val="FollowedHyperlink"/>
+    <w:basedOn w:val="Standardnpsmoodstavce"/>
+    <w:uiPriority w:val="99"/>
+    <w:semiHidden/>
+    <w:unhideWhenUsed/>
+    <w:rsid w:val="00D17F84"/>
+    <w:rPr>
+      <w:color w:val="800080" w:themeColor="followedHyperlink"/>
+      <w:u w:val="single"/>
     </w:rPr>
   </w:style>
 </w:styles>

</xml_diff>